<commit_message>
Inserido Caso de Uso
</commit_message>
<xml_diff>
--- a/Gastock_AOO.docx
+++ b/Gastock_AOO.docx
@@ -1,6 +1,6 @@
 
 <file path=word/document.xml><?xml version="1.0" encoding="utf-8"?>
-<w:document xmlns:ve="http://schemas.openxmlformats.org/markup-compatibility/2006" xmlns:o="urn:schemas-microsoft-com:office:office" xmlns:r="http://schemas.openxmlformats.org/officeDocument/2006/relationships" xmlns:m="http://schemas.openxmlformats.org/officeDocument/2006/math" xmlns:v="urn:schemas-microsoft-com:vml" xmlns:wp="http://schemas.openxmlformats.org/drawingml/2006/wordprocessingDrawing" xmlns:w10="urn:schemas-microsoft-com:office:word" xmlns:w="http://schemas.openxmlformats.org/wordprocessingml/2006/main" xmlns:wne="http://schemas.microsoft.com/office/word/2006/wordml">
+<w:document xmlns:wpc="http://schemas.microsoft.com/office/word/2010/wordprocessingCanvas" xmlns:cx="http://schemas.microsoft.com/office/drawing/2014/chartex" xmlns:mc="http://schemas.openxmlformats.org/markup-compatibility/2006" xmlns:o="urn:schemas-microsoft-com:office:office" xmlns:r="http://schemas.openxmlformats.org/officeDocument/2006/relationships" xmlns:m="http://schemas.openxmlformats.org/officeDocument/2006/math" xmlns:v="urn:schemas-microsoft-com:vml" xmlns:wp14="http://schemas.microsoft.com/office/word/2010/wordprocessingDrawing" xmlns:wp="http://schemas.openxmlformats.org/drawingml/2006/wordprocessingDrawing" xmlns:w10="urn:schemas-microsoft-com:office:word" xmlns:w="http://schemas.openxmlformats.org/wordprocessingml/2006/main" xmlns:w14="http://schemas.microsoft.com/office/word/2010/wordml" xmlns:w15="http://schemas.microsoft.com/office/word/2012/wordml" xmlns:w16se="http://schemas.microsoft.com/office/word/2015/wordml/symex" xmlns:wpg="http://schemas.microsoft.com/office/word/2010/wordprocessingGroup" xmlns:wpi="http://schemas.microsoft.com/office/word/2010/wordprocessingInk" xmlns:wne="http://schemas.microsoft.com/office/word/2006/wordml" xmlns:wps="http://schemas.microsoft.com/office/word/2010/wordprocessingShape" mc:Ignorable="w14 w15 w16se wp14">
   <w:body>
     <w:p>
       <w:pPr>
@@ -1034,14 +1034,27 @@
       <w:r>
         <w:t xml:space="preserve">Figura </w:t>
       </w:r>
-      <w:fldSimple w:instr=" SEQ Figura \* ARABIC ">
-        <w:r>
-          <w:rPr>
-            <w:noProof/>
-          </w:rPr>
-          <w:t>1</w:t>
-        </w:r>
-      </w:fldSimple>
+      <w:r>
+        <w:fldChar w:fldCharType="begin"/>
+      </w:r>
+      <w:r>
+        <w:instrText xml:space="preserve"> SEQ Figura \* ARABIC </w:instrText>
+      </w:r>
+      <w:r>
+        <w:fldChar w:fldCharType="separate"/>
+      </w:r>
+      <w:r>
+        <w:rPr>
+          <w:noProof/>
+        </w:rPr>
+        <w:t>1</w:t>
+      </w:r>
+      <w:r>
+        <w:rPr>
+          <w:noProof/>
+        </w:rPr>
+        <w:fldChar w:fldCharType="end"/>
+      </w:r>
       <w:r>
         <w:t xml:space="preserve"> Terminal</w:t>
       </w:r>
@@ -1081,14 +1094,27 @@
       <w:r>
         <w:t xml:space="preserve">Figura </w:t>
       </w:r>
-      <w:fldSimple w:instr=" SEQ Figura \* ARABIC ">
-        <w:r>
-          <w:rPr>
-            <w:noProof/>
-          </w:rPr>
-          <w:t>2</w:t>
-        </w:r>
-      </w:fldSimple>
+      <w:r>
+        <w:fldChar w:fldCharType="begin"/>
+      </w:r>
+      <w:r>
+        <w:instrText xml:space="preserve"> SEQ Figura \* ARABIC </w:instrText>
+      </w:r>
+      <w:r>
+        <w:fldChar w:fldCharType="separate"/>
+      </w:r>
+      <w:r>
+        <w:rPr>
+          <w:noProof/>
+        </w:rPr>
+        <w:t>2</w:t>
+      </w:r>
+      <w:r>
+        <w:rPr>
+          <w:noProof/>
+        </w:rPr>
+        <w:fldChar w:fldCharType="end"/>
+      </w:r>
       <w:r>
         <w:t xml:space="preserve"> Controle e Vendas</w:t>
       </w:r>
@@ -1101,15 +1127,7 @@
         <w:t>O</w:t>
       </w:r>
       <w:r>
-        <w:t xml:space="preserve"> segundo sistema será o de gerenciamento de estoque de combustíveis, que irá controlar </w:t>
-      </w:r>
-      <w:proofErr w:type="gramStart"/>
-      <w:r>
-        <w:t>3</w:t>
-      </w:r>
-      <w:proofErr w:type="gramEnd"/>
-      <w:r>
-        <w:t xml:space="preserve"> tipos de combustíveis: gasolina, e</w:t>
+        <w:t xml:space="preserve"> segundo sistema será o de gerenciamento de estoque de combustíveis, que irá controlar 3 tipos de combustíveis: gasolina, e</w:t>
       </w:r>
       <w:r>
         <w:t>tan</w:t>
@@ -1150,6 +1168,55 @@
           <w:sz w:val="28"/>
         </w:rPr>
       </w:pPr>
+      <w:r>
+        <w:rPr>
+          <w:b/>
+          <w:noProof/>
+          <w:sz w:val="28"/>
+          <w:lang w:eastAsia="pt-BR"/>
+        </w:rPr>
+        <w:drawing>
+          <wp:inline distT="0" distB="0" distL="0" distR="0">
+            <wp:extent cx="5400040" cy="4175125"/>
+            <wp:effectExtent l="0" t="0" r="0" b="0"/>
+            <wp:docPr id="1" name="Imagem 1"/>
+            <wp:cNvGraphicFramePr>
+              <a:graphicFrameLocks xmlns:a="http://schemas.openxmlformats.org/drawingml/2006/main" noChangeAspect="1"/>
+            </wp:cNvGraphicFramePr>
+            <a:graphic xmlns:a="http://schemas.openxmlformats.org/drawingml/2006/main">
+              <a:graphicData uri="http://schemas.openxmlformats.org/drawingml/2006/picture">
+                <pic:pic xmlns:pic="http://schemas.openxmlformats.org/drawingml/2006/picture">
+                  <pic:nvPicPr>
+                    <pic:cNvPr id="1" name="fechou.JPG"/>
+                    <pic:cNvPicPr/>
+                  </pic:nvPicPr>
+                  <pic:blipFill>
+                    <a:blip r:embed="rId7">
+                      <a:extLst>
+                        <a:ext uri="{28A0092B-C50C-407E-A947-70E740481C1C}">
+                          <a14:useLocalDpi xmlns:a14="http://schemas.microsoft.com/office/drawing/2010/main" val="0"/>
+                        </a:ext>
+                      </a:extLst>
+                    </a:blip>
+                    <a:stretch>
+                      <a:fillRect/>
+                    </a:stretch>
+                  </pic:blipFill>
+                  <pic:spPr>
+                    <a:xfrm>
+                      <a:off x="0" y="0"/>
+                      <a:ext cx="5400040" cy="4175125"/>
+                    </a:xfrm>
+                    <a:prstGeom prst="rect">
+                      <a:avLst/>
+                    </a:prstGeom>
+                  </pic:spPr>
+                </pic:pic>
+              </a:graphicData>
+            </a:graphic>
+          </wp:inline>
+        </w:drawing>
+      </w:r>
     </w:p>
     <w:p>
       <w:pPr>
@@ -1241,10 +1308,10 @@
                     </pic:cNvPicPr>
                   </pic:nvPicPr>
                   <pic:blipFill>
-                    <a:blip r:embed="rId7" cstate="print">
+                    <a:blip r:embed="rId8" cstate="print">
                       <a:extLst>
                         <a:ext uri="{28A0092B-C50C-407E-A947-70E740481C1C}">
-                          <a14:useLocalDpi xmlns:a14="http://schemas.microsoft.com/office/drawing/2010/main" xmlns:wps="http://schemas.microsoft.com/office/word/2010/wordprocessingShape" xmlns:wpi="http://schemas.microsoft.com/office/word/2010/wordprocessingInk" xmlns:wpg="http://schemas.microsoft.com/office/word/2010/wordprocessingGroup" xmlns:w16se="http://schemas.microsoft.com/office/word/2015/wordml/symex" xmlns:w15="http://schemas.microsoft.com/office/word/2012/wordml" xmlns:w14="http://schemas.microsoft.com/office/word/2010/wordml" xmlns:w="http://schemas.openxmlformats.org/wordprocessingml/2006/main" xmlns:w10="urn:schemas-microsoft-com:office:word" xmlns:wp14="http://schemas.microsoft.com/office/word/2010/wordprocessingDrawing" xmlns:v="urn:schemas-microsoft-com:vml" xmlns:o="urn:schemas-microsoft-com:office:office" xmlns:mc="http://schemas.openxmlformats.org/markup-compatibility/2006" xmlns:cx8="http://schemas.microsoft.com/office/drawing/2016/5/14/chartex" xmlns:cx7="http://schemas.microsoft.com/office/drawing/2016/5/13/chartex" xmlns:cx6="http://schemas.microsoft.com/office/drawing/2016/5/12/chartex" xmlns:cx5="http://schemas.microsoft.com/office/drawing/2016/5/11/chartex" xmlns:cx4="http://schemas.microsoft.com/office/drawing/2016/5/10/chartex" xmlns:cx3="http://schemas.microsoft.com/office/drawing/2016/5/9/chartex" xmlns:cx2="http://schemas.microsoft.com/office/drawing/2015/10/21/chartex" xmlns:cx1="http://schemas.microsoft.com/office/drawing/2015/9/8/chartex" xmlns:cx="http://schemas.microsoft.com/office/drawing/2014/chartex" xmlns:wpc="http://schemas.microsoft.com/office/word/2010/wordprocessingCanvas" xmlns="" val="0"/>
+                          <a14:useLocalDpi xmlns:a14="http://schemas.microsoft.com/office/drawing/2010/main" val="0"/>
                         </a:ext>
                       </a:extLst>
                     </a:blip>
@@ -1723,6 +1790,11 @@
       <w:r>
         <w:tab/>
       </w:r>
+      <w:r>
+        <w:t>150382-1</w:t>
+      </w:r>
+      <w:bookmarkStart w:id="0" w:name="_GoBack"/>
+      <w:bookmarkEnd w:id="0"/>
     </w:p>
     <w:p>
       <w:pPr>
@@ -1737,10 +1809,6 @@
       </w:r>
       <w:r>
         <w:tab/>
-      </w:r>
-      <w:bookmarkStart w:id="0" w:name="_GoBack"/>
-      <w:bookmarkEnd w:id="0"/>
-      <w:r>
         <w:t>150401-1</w:t>
       </w:r>
     </w:p>
@@ -1755,8 +1823,8 @@
 </file>
 
 <file path=word/numbering.xml><?xml version="1.0" encoding="utf-8"?>
-<w:numbering xmlns:ve="http://schemas.openxmlformats.org/markup-compatibility/2006" xmlns:o="urn:schemas-microsoft-com:office:office" xmlns:r="http://schemas.openxmlformats.org/officeDocument/2006/relationships" xmlns:m="http://schemas.openxmlformats.org/officeDocument/2006/math" xmlns:v="urn:schemas-microsoft-com:vml" xmlns:wp="http://schemas.openxmlformats.org/drawingml/2006/wordprocessingDrawing" xmlns:w10="urn:schemas-microsoft-com:office:word" xmlns:w="http://schemas.openxmlformats.org/wordprocessingml/2006/main" xmlns:wne="http://schemas.microsoft.com/office/word/2006/wordml">
-  <w:abstractNum w:abstractNumId="0">
+<w:numbering xmlns:wpc="http://schemas.microsoft.com/office/word/2010/wordprocessingCanvas" xmlns:cx="http://schemas.microsoft.com/office/drawing/2014/chartex" xmlns:mc="http://schemas.openxmlformats.org/markup-compatibility/2006" xmlns:o="urn:schemas-microsoft-com:office:office" xmlns:r="http://schemas.openxmlformats.org/officeDocument/2006/relationships" xmlns:m="http://schemas.openxmlformats.org/officeDocument/2006/math" xmlns:v="urn:schemas-microsoft-com:vml" xmlns:wp14="http://schemas.microsoft.com/office/word/2010/wordprocessingDrawing" xmlns:wp="http://schemas.openxmlformats.org/drawingml/2006/wordprocessingDrawing" xmlns:w10="urn:schemas-microsoft-com:office:word" xmlns:w="http://schemas.openxmlformats.org/wordprocessingml/2006/main" xmlns:w14="http://schemas.microsoft.com/office/word/2010/wordml" xmlns:w15="http://schemas.microsoft.com/office/word/2012/wordml" xmlns:w16se="http://schemas.microsoft.com/office/word/2015/wordml/symex" xmlns:wpg="http://schemas.microsoft.com/office/word/2010/wordprocessingGroup" xmlns:wpi="http://schemas.microsoft.com/office/word/2010/wordprocessingInk" xmlns:wne="http://schemas.microsoft.com/office/word/2006/wordml" xmlns:wps="http://schemas.microsoft.com/office/word/2010/wordprocessingShape" mc:Ignorable="w14 w15 w16se wp14">
+  <w:abstractNum w:abstractNumId="0" w15:restartNumberingAfterBreak="0">
     <w:nsid w:val="62965AFE"/>
     <w:multiLevelType w:val="multilevel"/>
     <w:tmpl w:val="00F03170"/>
@@ -1885,7 +1953,7 @@
       </w:rPr>
     </w:lvl>
   </w:abstractNum>
-  <w:abstractNum w:abstractNumId="1">
+  <w:abstractNum w:abstractNumId="1" w15:restartNumberingAfterBreak="0">
     <w:nsid w:val="73642258"/>
     <w:multiLevelType w:val="multilevel"/>
     <w:tmpl w:val="022CCFD4"/>
@@ -2006,7 +2074,7 @@
       </w:rPr>
     </w:lvl>
   </w:abstractNum>
-  <w:abstractNum w:abstractNumId="2">
+  <w:abstractNum w:abstractNumId="2" w15:restartNumberingAfterBreak="0">
     <w:nsid w:val="7BB3554E"/>
     <w:multiLevelType w:val="hybridMultilevel"/>
     <w:tmpl w:val="D7E62A9A"/>
@@ -2132,7 +2200,7 @@
 </file>
 
 <file path=word/styles.xml><?xml version="1.0" encoding="utf-8"?>
-<w:styles xmlns:r="http://schemas.openxmlformats.org/officeDocument/2006/relationships" xmlns:w="http://schemas.openxmlformats.org/wordprocessingml/2006/main">
+<w:styles xmlns:mc="http://schemas.openxmlformats.org/markup-compatibility/2006" xmlns:r="http://schemas.openxmlformats.org/officeDocument/2006/relationships" xmlns:w="http://schemas.openxmlformats.org/wordprocessingml/2006/main" xmlns:w14="http://schemas.microsoft.com/office/word/2010/wordml" xmlns:w15="http://schemas.microsoft.com/office/word/2012/wordml" xmlns:w16se="http://schemas.microsoft.com/office/word/2015/wordml/symex" mc:Ignorable="w14 w15 w16se">
   <w:docDefaults>
     <w:rPrDefault>
       <w:rPr>
@@ -2148,146 +2216,378 @@
       </w:pPr>
     </w:pPrDefault>
   </w:docDefaults>
-  <w:latentStyles w:defLockedState="0" w:defUIPriority="99" w:defSemiHidden="1" w:defUnhideWhenUsed="1" w:defQFormat="0" w:count="267">
-    <w:lsdException w:name="Normal" w:semiHidden="0" w:uiPriority="0" w:unhideWhenUsed="0" w:qFormat="1"/>
-    <w:lsdException w:name="heading 1" w:semiHidden="0" w:uiPriority="9" w:unhideWhenUsed="0" w:qFormat="1"/>
-    <w:lsdException w:name="heading 2" w:uiPriority="9" w:qFormat="1"/>
-    <w:lsdException w:name="heading 3" w:uiPriority="9" w:qFormat="1"/>
-    <w:lsdException w:name="heading 4" w:uiPriority="9" w:qFormat="1"/>
-    <w:lsdException w:name="heading 5" w:uiPriority="9" w:qFormat="1"/>
-    <w:lsdException w:name="heading 6" w:uiPriority="9" w:qFormat="1"/>
-    <w:lsdException w:name="heading 7" w:uiPriority="9" w:qFormat="1"/>
-    <w:lsdException w:name="heading 8" w:uiPriority="9" w:qFormat="1"/>
-    <w:lsdException w:name="heading 9" w:uiPriority="9" w:qFormat="1"/>
-    <w:lsdException w:name="toc 1" w:uiPriority="39"/>
-    <w:lsdException w:name="toc 2" w:uiPriority="39"/>
-    <w:lsdException w:name="toc 3" w:uiPriority="39"/>
-    <w:lsdException w:name="toc 4" w:uiPriority="39"/>
-    <w:lsdException w:name="toc 5" w:uiPriority="39"/>
-    <w:lsdException w:name="toc 6" w:uiPriority="39"/>
-    <w:lsdException w:name="toc 7" w:uiPriority="39"/>
-    <w:lsdException w:name="toc 8" w:uiPriority="39"/>
-    <w:lsdException w:name="toc 9" w:uiPriority="39"/>
-    <w:lsdException w:name="caption" w:uiPriority="35" w:qFormat="1"/>
-    <w:lsdException w:name="Title" w:semiHidden="0" w:uiPriority="10" w:unhideWhenUsed="0" w:qFormat="1"/>
-    <w:lsdException w:name="Default Paragraph Font" w:uiPriority="1"/>
-    <w:lsdException w:name="Subtitle" w:semiHidden="0" w:uiPriority="11" w:unhideWhenUsed="0" w:qFormat="1"/>
-    <w:lsdException w:name="Strong" w:semiHidden="0" w:uiPriority="22" w:unhideWhenUsed="0" w:qFormat="1"/>
-    <w:lsdException w:name="Emphasis" w:semiHidden="0" w:uiPriority="20" w:unhideWhenUsed="0" w:qFormat="1"/>
-    <w:lsdException w:name="Normal Table" w:semiHidden="0" w:unhideWhenUsed="0"/>
-    <w:lsdException w:name="Table Web 1" w:semiHidden="0" w:unhideWhenUsed="0"/>
-    <w:lsdException w:name="Table Grid" w:semiHidden="0" w:uiPriority="39" w:unhideWhenUsed="0"/>
-    <w:lsdException w:name="Placeholder Text" w:unhideWhenUsed="0"/>
-    <w:lsdException w:name="No Spacing" w:semiHidden="0" w:uiPriority="1" w:unhideWhenUsed="0" w:qFormat="1"/>
-    <w:lsdException w:name="Light Shading" w:semiHidden="0" w:uiPriority="60" w:unhideWhenUsed="0"/>
-    <w:lsdException w:name="Light List" w:semiHidden="0" w:uiPriority="61" w:unhideWhenUsed="0"/>
-    <w:lsdException w:name="Light Grid" w:semiHidden="0" w:uiPriority="62" w:unhideWhenUsed="0"/>
-    <w:lsdException w:name="Medium Shading 1" w:semiHidden="0" w:uiPriority="63" w:unhideWhenUsed="0"/>
-    <w:lsdException w:name="Medium Shading 2" w:semiHidden="0" w:uiPriority="64" w:unhideWhenUsed="0"/>
-    <w:lsdException w:name="Medium List 1" w:semiHidden="0" w:uiPriority="65" w:unhideWhenUsed="0"/>
-    <w:lsdException w:name="Medium List 2" w:semiHidden="0" w:uiPriority="66" w:unhideWhenUsed="0"/>
-    <w:lsdException w:name="Medium Grid 1" w:semiHidden="0" w:uiPriority="67" w:unhideWhenUsed="0"/>
-    <w:lsdException w:name="Medium Grid 2" w:semiHidden="0" w:uiPriority="68" w:unhideWhenUsed="0"/>
-    <w:lsdException w:name="Medium Grid 3" w:semiHidden="0" w:uiPriority="69" w:unhideWhenUsed="0"/>
-    <w:lsdException w:name="Dark List" w:semiHidden="0" w:uiPriority="70" w:unhideWhenUsed="0"/>
-    <w:lsdException w:name="Colorful Shading" w:semiHidden="0" w:uiPriority="71" w:unhideWhenUsed="0"/>
-    <w:lsdException w:name="Colorful List" w:semiHidden="0" w:uiPriority="72" w:unhideWhenUsed="0"/>
-    <w:lsdException w:name="Colorful Grid" w:semiHidden="0" w:uiPriority="73" w:unhideWhenUsed="0"/>
-    <w:lsdException w:name="Light Shading Accent 1" w:semiHidden="0" w:uiPriority="60" w:unhideWhenUsed="0"/>
-    <w:lsdException w:name="Light List Accent 1" w:semiHidden="0" w:uiPriority="61" w:unhideWhenUsed="0"/>
-    <w:lsdException w:name="Light Grid Accent 1" w:semiHidden="0" w:uiPriority="62" w:unhideWhenUsed="0"/>
-    <w:lsdException w:name="Medium Shading 1 Accent 1" w:semiHidden="0" w:uiPriority="63" w:unhideWhenUsed="0"/>
-    <w:lsdException w:name="Medium Shading 2 Accent 1" w:semiHidden="0" w:uiPriority="64" w:unhideWhenUsed="0"/>
-    <w:lsdException w:name="Medium List 1 Accent 1" w:semiHidden="0" w:uiPriority="65" w:unhideWhenUsed="0"/>
-    <w:lsdException w:name="Revision" w:unhideWhenUsed="0"/>
-    <w:lsdException w:name="List Paragraph" w:semiHidden="0" w:uiPriority="34" w:unhideWhenUsed="0" w:qFormat="1"/>
-    <w:lsdException w:name="Quote" w:semiHidden="0" w:uiPriority="29" w:unhideWhenUsed="0" w:qFormat="1"/>
-    <w:lsdException w:name="Intense Quote" w:semiHidden="0" w:uiPriority="30" w:unhideWhenUsed="0" w:qFormat="1"/>
-    <w:lsdException w:name="Medium List 2 Accent 1" w:semiHidden="0" w:uiPriority="66" w:unhideWhenUsed="0"/>
-    <w:lsdException w:name="Medium Grid 1 Accent 1" w:semiHidden="0" w:uiPriority="67" w:unhideWhenUsed="0"/>
-    <w:lsdException w:name="Medium Grid 2 Accent 1" w:semiHidden="0" w:uiPriority="68" w:unhideWhenUsed="0"/>
-    <w:lsdException w:name="Medium Grid 3 Accent 1" w:semiHidden="0" w:uiPriority="69" w:unhideWhenUsed="0"/>
-    <w:lsdException w:name="Dark List Accent 1" w:semiHidden="0" w:uiPriority="70" w:unhideWhenUsed="0"/>
-    <w:lsdException w:name="Colorful Shading Accent 1" w:semiHidden="0" w:uiPriority="71" w:unhideWhenUsed="0"/>
-    <w:lsdException w:name="Colorful List Accent 1" w:semiHidden="0" w:uiPriority="72" w:unhideWhenUsed="0"/>
-    <w:lsdException w:name="Colorful Grid Accent 1" w:semiHidden="0" w:uiPriority="73" w:unhideWhenUsed="0"/>
-    <w:lsdException w:name="Light Shading Accent 2" w:semiHidden="0" w:uiPriority="60" w:unhideWhenUsed="0"/>
-    <w:lsdException w:name="Light List Accent 2" w:semiHidden="0" w:uiPriority="61" w:unhideWhenUsed="0"/>
-    <w:lsdException w:name="Light Grid Accent 2" w:semiHidden="0" w:uiPriority="62" w:unhideWhenUsed="0"/>
-    <w:lsdException w:name="Medium Shading 1 Accent 2" w:semiHidden="0" w:uiPriority="63" w:unhideWhenUsed="0"/>
-    <w:lsdException w:name="Medium Shading 2 Accent 2" w:semiHidden="0" w:uiPriority="64" w:unhideWhenUsed="0"/>
-    <w:lsdException w:name="Medium List 1 Accent 2" w:semiHidden="0" w:uiPriority="65" w:unhideWhenUsed="0"/>
-    <w:lsdException w:name="Medium List 2 Accent 2" w:semiHidden="0" w:uiPriority="66" w:unhideWhenUsed="0"/>
-    <w:lsdException w:name="Medium Grid 1 Accent 2" w:semiHidden="0" w:uiPriority="67" w:unhideWhenUsed="0"/>
-    <w:lsdException w:name="Medium Grid 2 Accent 2" w:semiHidden="0" w:uiPriority="68" w:unhideWhenUsed="0"/>
-    <w:lsdException w:name="Medium Grid 3 Accent 2" w:semiHidden="0" w:uiPriority="69" w:unhideWhenUsed="0"/>
-    <w:lsdException w:name="Dark List Accent 2" w:semiHidden="0" w:uiPriority="70" w:unhideWhenUsed="0"/>
-    <w:lsdException w:name="Colorful Shading Accent 2" w:semiHidden="0" w:uiPriority="71" w:unhideWhenUsed="0"/>
-    <w:lsdException w:name="Colorful List Accent 2" w:semiHidden="0" w:uiPriority="72" w:unhideWhenUsed="0"/>
-    <w:lsdException w:name="Colorful Grid Accent 2" w:semiHidden="0" w:uiPriority="73" w:unhideWhenUsed="0"/>
-    <w:lsdException w:name="Light Shading Accent 3" w:semiHidden="0" w:uiPriority="60" w:unhideWhenUsed="0"/>
-    <w:lsdException w:name="Light List Accent 3" w:semiHidden="0" w:uiPriority="61" w:unhideWhenUsed="0"/>
-    <w:lsdException w:name="Light Grid Accent 3" w:semiHidden="0" w:uiPriority="62" w:unhideWhenUsed="0"/>
-    <w:lsdException w:name="Medium Shading 1 Accent 3" w:semiHidden="0" w:uiPriority="63" w:unhideWhenUsed="0"/>
-    <w:lsdException w:name="Medium Shading 2 Accent 3" w:semiHidden="0" w:uiPriority="64" w:unhideWhenUsed="0"/>
-    <w:lsdException w:name="Medium List 1 Accent 3" w:semiHidden="0" w:uiPriority="65" w:unhideWhenUsed="0"/>
-    <w:lsdException w:name="Medium List 2 Accent 3" w:semiHidden="0" w:uiPriority="66" w:unhideWhenUsed="0"/>
-    <w:lsdException w:name="Medium Grid 1 Accent 3" w:semiHidden="0" w:uiPriority="67" w:unhideWhenUsed="0"/>
-    <w:lsdException w:name="Medium Grid 2 Accent 3" w:semiHidden="0" w:uiPriority="68" w:unhideWhenUsed="0"/>
-    <w:lsdException w:name="Medium Grid 3 Accent 3" w:semiHidden="0" w:uiPriority="69" w:unhideWhenUsed="0"/>
-    <w:lsdException w:name="Dark List Accent 3" w:semiHidden="0" w:uiPriority="70" w:unhideWhenUsed="0"/>
-    <w:lsdException w:name="Colorful Shading Accent 3" w:semiHidden="0" w:uiPriority="71" w:unhideWhenUsed="0"/>
-    <w:lsdException w:name="Colorful List Accent 3" w:semiHidden="0" w:uiPriority="72" w:unhideWhenUsed="0"/>
-    <w:lsdException w:name="Colorful Grid Accent 3" w:semiHidden="0" w:uiPriority="73" w:unhideWhenUsed="0"/>
-    <w:lsdException w:name="Light Shading Accent 4" w:semiHidden="0" w:uiPriority="60" w:unhideWhenUsed="0"/>
-    <w:lsdException w:name="Light List Accent 4" w:semiHidden="0" w:uiPriority="61" w:unhideWhenUsed="0"/>
-    <w:lsdException w:name="Light Grid Accent 4" w:semiHidden="0" w:uiPriority="62" w:unhideWhenUsed="0"/>
-    <w:lsdException w:name="Medium Shading 1 Accent 4" w:semiHidden="0" w:uiPriority="63" w:unhideWhenUsed="0"/>
-    <w:lsdException w:name="Medium Shading 2 Accent 4" w:semiHidden="0" w:uiPriority="64" w:unhideWhenUsed="0"/>
-    <w:lsdException w:name="Medium List 1 Accent 4" w:semiHidden="0" w:uiPriority="65" w:unhideWhenUsed="0"/>
-    <w:lsdException w:name="Medium List 2 Accent 4" w:semiHidden="0" w:uiPriority="66" w:unhideWhenUsed="0"/>
-    <w:lsdException w:name="Medium Grid 1 Accent 4" w:semiHidden="0" w:uiPriority="67" w:unhideWhenUsed="0"/>
-    <w:lsdException w:name="Medium Grid 2 Accent 4" w:semiHidden="0" w:uiPriority="68" w:unhideWhenUsed="0"/>
-    <w:lsdException w:name="Medium Grid 3 Accent 4" w:semiHidden="0" w:uiPriority="69" w:unhideWhenUsed="0"/>
-    <w:lsdException w:name="Dark List Accent 4" w:semiHidden="0" w:uiPriority="70" w:unhideWhenUsed="0"/>
-    <w:lsdException w:name="Colorful Shading Accent 4" w:semiHidden="0" w:uiPriority="71" w:unhideWhenUsed="0"/>
-    <w:lsdException w:name="Colorful List Accent 4" w:semiHidden="0" w:uiPriority="72" w:unhideWhenUsed="0"/>
-    <w:lsdException w:name="Colorful Grid Accent 4" w:semiHidden="0" w:uiPriority="73" w:unhideWhenUsed="0"/>
-    <w:lsdException w:name="Light Shading Accent 5" w:semiHidden="0" w:uiPriority="60" w:unhideWhenUsed="0"/>
-    <w:lsdException w:name="Light List Accent 5" w:semiHidden="0" w:uiPriority="61" w:unhideWhenUsed="0"/>
-    <w:lsdException w:name="Light Grid Accent 5" w:semiHidden="0" w:uiPriority="62" w:unhideWhenUsed="0"/>
-    <w:lsdException w:name="Medium Shading 1 Accent 5" w:semiHidden="0" w:uiPriority="63" w:unhideWhenUsed="0"/>
-    <w:lsdException w:name="Medium Shading 2 Accent 5" w:semiHidden="0" w:uiPriority="64" w:unhideWhenUsed="0"/>
-    <w:lsdException w:name="Medium List 1 Accent 5" w:semiHidden="0" w:uiPriority="65" w:unhideWhenUsed="0"/>
-    <w:lsdException w:name="Medium List 2 Accent 5" w:semiHidden="0" w:uiPriority="66" w:unhideWhenUsed="0"/>
-    <w:lsdException w:name="Medium Grid 1 Accent 5" w:semiHidden="0" w:uiPriority="67" w:unhideWhenUsed="0"/>
-    <w:lsdException w:name="Medium Grid 2 Accent 5" w:semiHidden="0" w:uiPriority="68" w:unhideWhenUsed="0"/>
-    <w:lsdException w:name="Medium Grid 3 Accent 5" w:semiHidden="0" w:uiPriority="69" w:unhideWhenUsed="0"/>
-    <w:lsdException w:name="Dark List Accent 5" w:semiHidden="0" w:uiPriority="70" w:unhideWhenUsed="0"/>
-    <w:lsdException w:name="Colorful Shading Accent 5" w:semiHidden="0" w:uiPriority="71" w:unhideWhenUsed="0"/>
-    <w:lsdException w:name="Colorful List Accent 5" w:semiHidden="0" w:uiPriority="72" w:unhideWhenUsed="0"/>
-    <w:lsdException w:name="Colorful Grid Accent 5" w:semiHidden="0" w:uiPriority="73" w:unhideWhenUsed="0"/>
-    <w:lsdException w:name="Light Shading Accent 6" w:semiHidden="0" w:uiPriority="60" w:unhideWhenUsed="0"/>
-    <w:lsdException w:name="Light List Accent 6" w:semiHidden="0" w:uiPriority="61" w:unhideWhenUsed="0"/>
-    <w:lsdException w:name="Light Grid Accent 6" w:semiHidden="0" w:uiPriority="62" w:unhideWhenUsed="0"/>
-    <w:lsdException w:name="Medium Shading 1 Accent 6" w:semiHidden="0" w:uiPriority="63" w:unhideWhenUsed="0"/>
-    <w:lsdException w:name="Medium Shading 2 Accent 6" w:semiHidden="0" w:uiPriority="64" w:unhideWhenUsed="0"/>
-    <w:lsdException w:name="Medium List 1 Accent 6" w:semiHidden="0" w:uiPriority="65" w:unhideWhenUsed="0"/>
-    <w:lsdException w:name="Medium List 2 Accent 6" w:semiHidden="0" w:uiPriority="66" w:unhideWhenUsed="0"/>
-    <w:lsdException w:name="Medium Grid 1 Accent 6" w:semiHidden="0" w:uiPriority="67" w:unhideWhenUsed="0"/>
-    <w:lsdException w:name="Medium Grid 2 Accent 6" w:semiHidden="0" w:uiPriority="68" w:unhideWhenUsed="0"/>
-    <w:lsdException w:name="Medium Grid 3 Accent 6" w:semiHidden="0" w:uiPriority="69" w:unhideWhenUsed="0"/>
-    <w:lsdException w:name="Dark List Accent 6" w:semiHidden="0" w:uiPriority="70" w:unhideWhenUsed="0"/>
-    <w:lsdException w:name="Colorful Shading Accent 6" w:semiHidden="0" w:uiPriority="71" w:unhideWhenUsed="0"/>
-    <w:lsdException w:name="Colorful List Accent 6" w:semiHidden="0" w:uiPriority="72" w:unhideWhenUsed="0"/>
-    <w:lsdException w:name="Colorful Grid Accent 6" w:semiHidden="0" w:uiPriority="73" w:unhideWhenUsed="0"/>
-    <w:lsdException w:name="Subtle Emphasis" w:semiHidden="0" w:uiPriority="19" w:unhideWhenUsed="0" w:qFormat="1"/>
-    <w:lsdException w:name="Intense Emphasis" w:semiHidden="0" w:uiPriority="21" w:unhideWhenUsed="0" w:qFormat="1"/>
-    <w:lsdException w:name="Subtle Reference" w:semiHidden="0" w:uiPriority="31" w:unhideWhenUsed="0" w:qFormat="1"/>
-    <w:lsdException w:name="Intense Reference" w:semiHidden="0" w:uiPriority="32" w:unhideWhenUsed="0" w:qFormat="1"/>
-    <w:lsdException w:name="Book Title" w:semiHidden="0" w:uiPriority="33" w:unhideWhenUsed="0" w:qFormat="1"/>
-    <w:lsdException w:name="Bibliography" w:uiPriority="37"/>
-    <w:lsdException w:name="TOC Heading" w:uiPriority="39" w:qFormat="1"/>
+  <w:latentStyles w:defLockedState="0" w:defUIPriority="99" w:defSemiHidden="0" w:defUnhideWhenUsed="0" w:defQFormat="0" w:count="371">
+    <w:lsdException w:name="Normal" w:uiPriority="0" w:qFormat="1"/>
+    <w:lsdException w:name="heading 1" w:uiPriority="9" w:qFormat="1"/>
+    <w:lsdException w:name="heading 2" w:semiHidden="1" w:uiPriority="9" w:unhideWhenUsed="1" w:qFormat="1"/>
+    <w:lsdException w:name="heading 3" w:semiHidden="1" w:uiPriority="9" w:unhideWhenUsed="1" w:qFormat="1"/>
+    <w:lsdException w:name="heading 4" w:semiHidden="1" w:uiPriority="9" w:unhideWhenUsed="1" w:qFormat="1"/>
+    <w:lsdException w:name="heading 5" w:semiHidden="1" w:uiPriority="9" w:unhideWhenUsed="1" w:qFormat="1"/>
+    <w:lsdException w:name="heading 6" w:semiHidden="1" w:uiPriority="9" w:unhideWhenUsed="1" w:qFormat="1"/>
+    <w:lsdException w:name="heading 7" w:semiHidden="1" w:uiPriority="9" w:unhideWhenUsed="1" w:qFormat="1"/>
+    <w:lsdException w:name="heading 8" w:semiHidden="1" w:uiPriority="9" w:unhideWhenUsed="1" w:qFormat="1"/>
+    <w:lsdException w:name="heading 9" w:semiHidden="1" w:uiPriority="9" w:unhideWhenUsed="1" w:qFormat="1"/>
+    <w:lsdException w:name="index 1" w:semiHidden="1" w:unhideWhenUsed="1"/>
+    <w:lsdException w:name="index 2" w:semiHidden="1" w:unhideWhenUsed="1"/>
+    <w:lsdException w:name="index 3" w:semiHidden="1" w:unhideWhenUsed="1"/>
+    <w:lsdException w:name="index 4" w:semiHidden="1" w:unhideWhenUsed="1"/>
+    <w:lsdException w:name="index 5" w:semiHidden="1" w:unhideWhenUsed="1"/>
+    <w:lsdException w:name="index 6" w:semiHidden="1" w:unhideWhenUsed="1"/>
+    <w:lsdException w:name="index 7" w:semiHidden="1" w:unhideWhenUsed="1"/>
+    <w:lsdException w:name="index 8" w:semiHidden="1" w:unhideWhenUsed="1"/>
+    <w:lsdException w:name="index 9" w:semiHidden="1" w:unhideWhenUsed="1"/>
+    <w:lsdException w:name="toc 1" w:semiHidden="1" w:uiPriority="39" w:unhideWhenUsed="1"/>
+    <w:lsdException w:name="toc 2" w:semiHidden="1" w:uiPriority="39" w:unhideWhenUsed="1"/>
+    <w:lsdException w:name="toc 3" w:semiHidden="1" w:uiPriority="39" w:unhideWhenUsed="1"/>
+    <w:lsdException w:name="toc 4" w:semiHidden="1" w:uiPriority="39" w:unhideWhenUsed="1"/>
+    <w:lsdException w:name="toc 5" w:semiHidden="1" w:uiPriority="39" w:unhideWhenUsed="1"/>
+    <w:lsdException w:name="toc 6" w:semiHidden="1" w:uiPriority="39" w:unhideWhenUsed="1"/>
+    <w:lsdException w:name="toc 7" w:semiHidden="1" w:uiPriority="39" w:unhideWhenUsed="1"/>
+    <w:lsdException w:name="toc 8" w:semiHidden="1" w:uiPriority="39" w:unhideWhenUsed="1"/>
+    <w:lsdException w:name="toc 9" w:semiHidden="1" w:uiPriority="39" w:unhideWhenUsed="1"/>
+    <w:lsdException w:name="Normal Indent" w:semiHidden="1" w:unhideWhenUsed="1"/>
+    <w:lsdException w:name="footnote text" w:semiHidden="1" w:unhideWhenUsed="1"/>
+    <w:lsdException w:name="annotation text" w:semiHidden="1" w:unhideWhenUsed="1"/>
+    <w:lsdException w:name="header" w:semiHidden="1" w:unhideWhenUsed="1"/>
+    <w:lsdException w:name="footer" w:semiHidden="1" w:unhideWhenUsed="1"/>
+    <w:lsdException w:name="index heading" w:semiHidden="1" w:unhideWhenUsed="1"/>
+    <w:lsdException w:name="caption" w:semiHidden="1" w:uiPriority="35" w:unhideWhenUsed="1" w:qFormat="1"/>
+    <w:lsdException w:name="table of figures" w:semiHidden="1" w:unhideWhenUsed="1"/>
+    <w:lsdException w:name="envelope address" w:semiHidden="1" w:unhideWhenUsed="1"/>
+    <w:lsdException w:name="envelope return" w:semiHidden="1" w:unhideWhenUsed="1"/>
+    <w:lsdException w:name="footnote reference" w:semiHidden="1" w:unhideWhenUsed="1"/>
+    <w:lsdException w:name="annotation reference" w:semiHidden="1" w:unhideWhenUsed="1"/>
+    <w:lsdException w:name="line number" w:semiHidden="1" w:unhideWhenUsed="1"/>
+    <w:lsdException w:name="page number" w:semiHidden="1" w:unhideWhenUsed="1"/>
+    <w:lsdException w:name="endnote reference" w:semiHidden="1" w:unhideWhenUsed="1"/>
+    <w:lsdException w:name="endnote text" w:semiHidden="1" w:unhideWhenUsed="1"/>
+    <w:lsdException w:name="table of authorities" w:semiHidden="1" w:unhideWhenUsed="1"/>
+    <w:lsdException w:name="macro" w:semiHidden="1" w:unhideWhenUsed="1"/>
+    <w:lsdException w:name="toa heading" w:semiHidden="1" w:unhideWhenUsed="1"/>
+    <w:lsdException w:name="List" w:semiHidden="1" w:unhideWhenUsed="1"/>
+    <w:lsdException w:name="List Bullet" w:semiHidden="1" w:unhideWhenUsed="1"/>
+    <w:lsdException w:name="List Number" w:semiHidden="1" w:unhideWhenUsed="1"/>
+    <w:lsdException w:name="List 2" w:semiHidden="1" w:unhideWhenUsed="1"/>
+    <w:lsdException w:name="List 3" w:semiHidden="1" w:unhideWhenUsed="1"/>
+    <w:lsdException w:name="List 4" w:semiHidden="1" w:unhideWhenUsed="1"/>
+    <w:lsdException w:name="List 5" w:semiHidden="1" w:unhideWhenUsed="1"/>
+    <w:lsdException w:name="List Bullet 2" w:semiHidden="1" w:unhideWhenUsed="1"/>
+    <w:lsdException w:name="List Bullet 3" w:semiHidden="1" w:unhideWhenUsed="1"/>
+    <w:lsdException w:name="List Bullet 4" w:semiHidden="1" w:unhideWhenUsed="1"/>
+    <w:lsdException w:name="List Bullet 5" w:semiHidden="1" w:unhideWhenUsed="1"/>
+    <w:lsdException w:name="List Number 2" w:semiHidden="1" w:unhideWhenUsed="1"/>
+    <w:lsdException w:name="List Number 3" w:semiHidden="1" w:unhideWhenUsed="1"/>
+    <w:lsdException w:name="List Number 4" w:semiHidden="1" w:unhideWhenUsed="1"/>
+    <w:lsdException w:name="List Number 5" w:semiHidden="1" w:unhideWhenUsed="1"/>
+    <w:lsdException w:name="Title" w:uiPriority="10" w:qFormat="1"/>
+    <w:lsdException w:name="Closing" w:semiHidden="1" w:unhideWhenUsed="1"/>
+    <w:lsdException w:name="Signature" w:semiHidden="1" w:unhideWhenUsed="1"/>
+    <w:lsdException w:name="Default Paragraph Font" w:semiHidden="1" w:uiPriority="1" w:unhideWhenUsed="1"/>
+    <w:lsdException w:name="Body Text" w:semiHidden="1" w:unhideWhenUsed="1"/>
+    <w:lsdException w:name="Body Text Indent" w:semiHidden="1" w:unhideWhenUsed="1"/>
+    <w:lsdException w:name="List Continue" w:semiHidden="1" w:unhideWhenUsed="1"/>
+    <w:lsdException w:name="List Continue 2" w:semiHidden="1" w:unhideWhenUsed="1"/>
+    <w:lsdException w:name="List Continue 3" w:semiHidden="1" w:unhideWhenUsed="1"/>
+    <w:lsdException w:name="List Continue 4" w:semiHidden="1" w:unhideWhenUsed="1"/>
+    <w:lsdException w:name="List Continue 5" w:semiHidden="1" w:unhideWhenUsed="1"/>
+    <w:lsdException w:name="Message Header" w:semiHidden="1" w:unhideWhenUsed="1"/>
+    <w:lsdException w:name="Subtitle" w:uiPriority="11" w:qFormat="1"/>
+    <w:lsdException w:name="Salutation" w:semiHidden="1" w:unhideWhenUsed="1"/>
+    <w:lsdException w:name="Date" w:semiHidden="1" w:unhideWhenUsed="1"/>
+    <w:lsdException w:name="Body Text First Indent" w:semiHidden="1" w:unhideWhenUsed="1"/>
+    <w:lsdException w:name="Body Text First Indent 2" w:semiHidden="1" w:unhideWhenUsed="1"/>
+    <w:lsdException w:name="Note Heading" w:semiHidden="1" w:unhideWhenUsed="1"/>
+    <w:lsdException w:name="Body Text 2" w:semiHidden="1" w:unhideWhenUsed="1"/>
+    <w:lsdException w:name="Body Text 3" w:semiHidden="1" w:unhideWhenUsed="1"/>
+    <w:lsdException w:name="Body Text Indent 2" w:semiHidden="1" w:unhideWhenUsed="1"/>
+    <w:lsdException w:name="Body Text Indent 3" w:semiHidden="1" w:unhideWhenUsed="1"/>
+    <w:lsdException w:name="Block Text" w:semiHidden="1" w:unhideWhenUsed="1"/>
+    <w:lsdException w:name="Hyperlink" w:semiHidden="1" w:unhideWhenUsed="1"/>
+    <w:lsdException w:name="FollowedHyperlink" w:semiHidden="1" w:unhideWhenUsed="1"/>
+    <w:lsdException w:name="Strong" w:uiPriority="22" w:qFormat="1"/>
+    <w:lsdException w:name="Emphasis" w:uiPriority="20" w:qFormat="1"/>
+    <w:lsdException w:name="Document Map" w:semiHidden="1" w:unhideWhenUsed="1"/>
+    <w:lsdException w:name="Plain Text" w:semiHidden="1" w:unhideWhenUsed="1"/>
+    <w:lsdException w:name="E-mail Signature" w:semiHidden="1" w:unhideWhenUsed="1"/>
+    <w:lsdException w:name="HTML Top of Form" w:semiHidden="1" w:unhideWhenUsed="1"/>
+    <w:lsdException w:name="HTML Bottom of Form" w:semiHidden="1" w:unhideWhenUsed="1"/>
+    <w:lsdException w:name="Normal (Web)" w:semiHidden="1" w:unhideWhenUsed="1"/>
+    <w:lsdException w:name="HTML Acronym" w:semiHidden="1" w:unhideWhenUsed="1"/>
+    <w:lsdException w:name="HTML Address" w:semiHidden="1" w:unhideWhenUsed="1"/>
+    <w:lsdException w:name="HTML Cite" w:semiHidden="1" w:unhideWhenUsed="1"/>
+    <w:lsdException w:name="HTML Code" w:semiHidden="1" w:unhideWhenUsed="1"/>
+    <w:lsdException w:name="HTML Definition" w:semiHidden="1" w:unhideWhenUsed="1"/>
+    <w:lsdException w:name="HTML Keyboard" w:semiHidden="1" w:unhideWhenUsed="1"/>
+    <w:lsdException w:name="HTML Preformatted" w:semiHidden="1" w:unhideWhenUsed="1"/>
+    <w:lsdException w:name="HTML Sample" w:semiHidden="1" w:unhideWhenUsed="1"/>
+    <w:lsdException w:name="HTML Typewriter" w:semiHidden="1" w:unhideWhenUsed="1"/>
+    <w:lsdException w:name="HTML Variable" w:semiHidden="1" w:unhideWhenUsed="1"/>
+    <w:lsdException w:name="Normal Table" w:semiHidden="1" w:unhideWhenUsed="1"/>
+    <w:lsdException w:name="annotation subject" w:semiHidden="1" w:unhideWhenUsed="1"/>
+    <w:lsdException w:name="No List" w:semiHidden="1" w:unhideWhenUsed="1"/>
+    <w:lsdException w:name="Outline List 1" w:semiHidden="1" w:unhideWhenUsed="1"/>
+    <w:lsdException w:name="Outline List 2" w:semiHidden="1" w:unhideWhenUsed="1"/>
+    <w:lsdException w:name="Outline List 3" w:semiHidden="1" w:unhideWhenUsed="1"/>
+    <w:lsdException w:name="Table Simple 1" w:semiHidden="1" w:unhideWhenUsed="1"/>
+    <w:lsdException w:name="Table Simple 2" w:semiHidden="1" w:unhideWhenUsed="1"/>
+    <w:lsdException w:name="Table Simple 3" w:semiHidden="1" w:unhideWhenUsed="1"/>
+    <w:lsdException w:name="Table Classic 1" w:semiHidden="1" w:unhideWhenUsed="1"/>
+    <w:lsdException w:name="Table Classic 2" w:semiHidden="1" w:unhideWhenUsed="1"/>
+    <w:lsdException w:name="Table Classic 3" w:semiHidden="1" w:unhideWhenUsed="1"/>
+    <w:lsdException w:name="Table Classic 4" w:semiHidden="1" w:unhideWhenUsed="1"/>
+    <w:lsdException w:name="Table Colorful 1" w:semiHidden="1" w:unhideWhenUsed="1"/>
+    <w:lsdException w:name="Table Colorful 2" w:semiHidden="1" w:unhideWhenUsed="1"/>
+    <w:lsdException w:name="Table Colorful 3" w:semiHidden="1" w:unhideWhenUsed="1"/>
+    <w:lsdException w:name="Table Columns 1" w:semiHidden="1" w:unhideWhenUsed="1"/>
+    <w:lsdException w:name="Table Columns 2" w:semiHidden="1" w:unhideWhenUsed="1"/>
+    <w:lsdException w:name="Table Columns 3" w:semiHidden="1" w:unhideWhenUsed="1"/>
+    <w:lsdException w:name="Table Columns 4" w:semiHidden="1" w:unhideWhenUsed="1"/>
+    <w:lsdException w:name="Table Columns 5" w:semiHidden="1" w:unhideWhenUsed="1"/>
+    <w:lsdException w:name="Table Grid 1" w:semiHidden="1" w:unhideWhenUsed="1"/>
+    <w:lsdException w:name="Table Grid 2" w:semiHidden="1" w:unhideWhenUsed="1"/>
+    <w:lsdException w:name="Table Grid 3" w:semiHidden="1" w:unhideWhenUsed="1"/>
+    <w:lsdException w:name="Table Grid 4" w:semiHidden="1" w:unhideWhenUsed="1"/>
+    <w:lsdException w:name="Table Grid 5" w:semiHidden="1" w:unhideWhenUsed="1"/>
+    <w:lsdException w:name="Table Grid 6" w:semiHidden="1" w:unhideWhenUsed="1"/>
+    <w:lsdException w:name="Table Grid 7" w:semiHidden="1" w:unhideWhenUsed="1"/>
+    <w:lsdException w:name="Table Grid 8" w:semiHidden="1" w:unhideWhenUsed="1"/>
+    <w:lsdException w:name="Table List 1" w:semiHidden="1" w:unhideWhenUsed="1"/>
+    <w:lsdException w:name="Table List 2" w:semiHidden="1" w:unhideWhenUsed="1"/>
+    <w:lsdException w:name="Table List 3" w:semiHidden="1" w:unhideWhenUsed="1"/>
+    <w:lsdException w:name="Table List 4" w:semiHidden="1" w:unhideWhenUsed="1"/>
+    <w:lsdException w:name="Table List 5" w:semiHidden="1" w:unhideWhenUsed="1"/>
+    <w:lsdException w:name="Table List 6" w:semiHidden="1" w:unhideWhenUsed="1"/>
+    <w:lsdException w:name="Table List 7" w:semiHidden="1" w:unhideWhenUsed="1"/>
+    <w:lsdException w:name="Table List 8" w:semiHidden="1" w:unhideWhenUsed="1"/>
+    <w:lsdException w:name="Table 3D effects 1" w:semiHidden="1" w:unhideWhenUsed="1"/>
+    <w:lsdException w:name="Table 3D effects 2" w:semiHidden="1" w:unhideWhenUsed="1"/>
+    <w:lsdException w:name="Table 3D effects 3" w:semiHidden="1" w:unhideWhenUsed="1"/>
+    <w:lsdException w:name="Table Contemporary" w:semiHidden="1" w:unhideWhenUsed="1"/>
+    <w:lsdException w:name="Table Elegant" w:semiHidden="1" w:unhideWhenUsed="1"/>
+    <w:lsdException w:name="Table Professional" w:semiHidden="1" w:unhideWhenUsed="1"/>
+    <w:lsdException w:name="Table Subtle 1" w:semiHidden="1" w:unhideWhenUsed="1"/>
+    <w:lsdException w:name="Table Subtle 2" w:semiHidden="1" w:unhideWhenUsed="1"/>
+    <w:lsdException w:name="Table Web 1" w:semiHidden="1" w:unhideWhenUsed="1"/>
+    <w:lsdException w:name="Table Web 2" w:semiHidden="1" w:unhideWhenUsed="1"/>
+    <w:lsdException w:name="Table Web 3" w:semiHidden="1" w:unhideWhenUsed="1"/>
+    <w:lsdException w:name="Balloon Text" w:semiHidden="1" w:unhideWhenUsed="1"/>
+    <w:lsdException w:name="Table Grid" w:uiPriority="39"/>
+    <w:lsdException w:name="Table Theme" w:semiHidden="1" w:unhideWhenUsed="1"/>
+    <w:lsdException w:name="Placeholder Text" w:semiHidden="1"/>
+    <w:lsdException w:name="No Spacing" w:uiPriority="1" w:qFormat="1"/>
+    <w:lsdException w:name="Light Shading" w:uiPriority="60"/>
+    <w:lsdException w:name="Light List" w:uiPriority="61"/>
+    <w:lsdException w:name="Light Grid" w:uiPriority="62"/>
+    <w:lsdException w:name="Medium Shading 1" w:uiPriority="63"/>
+    <w:lsdException w:name="Medium Shading 2" w:uiPriority="64"/>
+    <w:lsdException w:name="Medium List 1" w:uiPriority="65"/>
+    <w:lsdException w:name="Medium List 2" w:uiPriority="66"/>
+    <w:lsdException w:name="Medium Grid 1" w:uiPriority="67"/>
+    <w:lsdException w:name="Medium Grid 2" w:uiPriority="68"/>
+    <w:lsdException w:name="Medium Grid 3" w:uiPriority="69"/>
+    <w:lsdException w:name="Dark List" w:uiPriority="70"/>
+    <w:lsdException w:name="Colorful Shading" w:uiPriority="71"/>
+    <w:lsdException w:name="Colorful List" w:uiPriority="72"/>
+    <w:lsdException w:name="Colorful Grid" w:uiPriority="73"/>
+    <w:lsdException w:name="Light Shading Accent 1" w:uiPriority="60"/>
+    <w:lsdException w:name="Light List Accent 1" w:uiPriority="61"/>
+    <w:lsdException w:name="Light Grid Accent 1" w:uiPriority="62"/>
+    <w:lsdException w:name="Medium Shading 1 Accent 1" w:uiPriority="63"/>
+    <w:lsdException w:name="Medium Shading 2 Accent 1" w:uiPriority="64"/>
+    <w:lsdException w:name="Medium List 1 Accent 1" w:uiPriority="65"/>
+    <w:lsdException w:name="Revision" w:semiHidden="1"/>
+    <w:lsdException w:name="List Paragraph" w:uiPriority="34" w:qFormat="1"/>
+    <w:lsdException w:name="Quote" w:uiPriority="29" w:qFormat="1"/>
+    <w:lsdException w:name="Intense Quote" w:uiPriority="30" w:qFormat="1"/>
+    <w:lsdException w:name="Medium List 2 Accent 1" w:uiPriority="66"/>
+    <w:lsdException w:name="Medium Grid 1 Accent 1" w:uiPriority="67"/>
+    <w:lsdException w:name="Medium Grid 2 Accent 1" w:uiPriority="68"/>
+    <w:lsdException w:name="Medium Grid 3 Accent 1" w:uiPriority="69"/>
+    <w:lsdException w:name="Dark List Accent 1" w:uiPriority="70"/>
+    <w:lsdException w:name="Colorful Shading Accent 1" w:uiPriority="71"/>
+    <w:lsdException w:name="Colorful List Accent 1" w:uiPriority="72"/>
+    <w:lsdException w:name="Colorful Grid Accent 1" w:uiPriority="73"/>
+    <w:lsdException w:name="Light Shading Accent 2" w:uiPriority="60"/>
+    <w:lsdException w:name="Light List Accent 2" w:uiPriority="61"/>
+    <w:lsdException w:name="Light Grid Accent 2" w:uiPriority="62"/>
+    <w:lsdException w:name="Medium Shading 1 Accent 2" w:uiPriority="63"/>
+    <w:lsdException w:name="Medium Shading 2 Accent 2" w:uiPriority="64"/>
+    <w:lsdException w:name="Medium List 1 Accent 2" w:uiPriority="65"/>
+    <w:lsdException w:name="Medium List 2 Accent 2" w:uiPriority="66"/>
+    <w:lsdException w:name="Medium Grid 1 Accent 2" w:uiPriority="67"/>
+    <w:lsdException w:name="Medium Grid 2 Accent 2" w:uiPriority="68"/>
+    <w:lsdException w:name="Medium Grid 3 Accent 2" w:uiPriority="69"/>
+    <w:lsdException w:name="Dark List Accent 2" w:uiPriority="70"/>
+    <w:lsdException w:name="Colorful Shading Accent 2" w:uiPriority="71"/>
+    <w:lsdException w:name="Colorful List Accent 2" w:uiPriority="72"/>
+    <w:lsdException w:name="Colorful Grid Accent 2" w:uiPriority="73"/>
+    <w:lsdException w:name="Light Shading Accent 3" w:uiPriority="60"/>
+    <w:lsdException w:name="Light List Accent 3" w:uiPriority="61"/>
+    <w:lsdException w:name="Light Grid Accent 3" w:uiPriority="62"/>
+    <w:lsdException w:name="Medium Shading 1 Accent 3" w:uiPriority="63"/>
+    <w:lsdException w:name="Medium Shading 2 Accent 3" w:uiPriority="64"/>
+    <w:lsdException w:name="Medium List 1 Accent 3" w:uiPriority="65"/>
+    <w:lsdException w:name="Medium List 2 Accent 3" w:uiPriority="66"/>
+    <w:lsdException w:name="Medium Grid 1 Accent 3" w:uiPriority="67"/>
+    <w:lsdException w:name="Medium Grid 2 Accent 3" w:uiPriority="68"/>
+    <w:lsdException w:name="Medium Grid 3 Accent 3" w:uiPriority="69"/>
+    <w:lsdException w:name="Dark List Accent 3" w:uiPriority="70"/>
+    <w:lsdException w:name="Colorful Shading Accent 3" w:uiPriority="71"/>
+    <w:lsdException w:name="Colorful List Accent 3" w:uiPriority="72"/>
+    <w:lsdException w:name="Colorful Grid Accent 3" w:uiPriority="73"/>
+    <w:lsdException w:name="Light Shading Accent 4" w:uiPriority="60"/>
+    <w:lsdException w:name="Light List Accent 4" w:uiPriority="61"/>
+    <w:lsdException w:name="Light Grid Accent 4" w:uiPriority="62"/>
+    <w:lsdException w:name="Medium Shading 1 Accent 4" w:uiPriority="63"/>
+    <w:lsdException w:name="Medium Shading 2 Accent 4" w:uiPriority="64"/>
+    <w:lsdException w:name="Medium List 1 Accent 4" w:uiPriority="65"/>
+    <w:lsdException w:name="Medium List 2 Accent 4" w:uiPriority="66"/>
+    <w:lsdException w:name="Medium Grid 1 Accent 4" w:uiPriority="67"/>
+    <w:lsdException w:name="Medium Grid 2 Accent 4" w:uiPriority="68"/>
+    <w:lsdException w:name="Medium Grid 3 Accent 4" w:uiPriority="69"/>
+    <w:lsdException w:name="Dark List Accent 4" w:uiPriority="70"/>
+    <w:lsdException w:name="Colorful Shading Accent 4" w:uiPriority="71"/>
+    <w:lsdException w:name="Colorful List Accent 4" w:uiPriority="72"/>
+    <w:lsdException w:name="Colorful Grid Accent 4" w:uiPriority="73"/>
+    <w:lsdException w:name="Light Shading Accent 5" w:uiPriority="60"/>
+    <w:lsdException w:name="Light List Accent 5" w:uiPriority="61"/>
+    <w:lsdException w:name="Light Grid Accent 5" w:uiPriority="62"/>
+    <w:lsdException w:name="Medium Shading 1 Accent 5" w:uiPriority="63"/>
+    <w:lsdException w:name="Medium Shading 2 Accent 5" w:uiPriority="64"/>
+    <w:lsdException w:name="Medium List 1 Accent 5" w:uiPriority="65"/>
+    <w:lsdException w:name="Medium List 2 Accent 5" w:uiPriority="66"/>
+    <w:lsdException w:name="Medium Grid 1 Accent 5" w:uiPriority="67"/>
+    <w:lsdException w:name="Medium Grid 2 Accent 5" w:uiPriority="68"/>
+    <w:lsdException w:name="Medium Grid 3 Accent 5" w:uiPriority="69"/>
+    <w:lsdException w:name="Dark List Accent 5" w:uiPriority="70"/>
+    <w:lsdException w:name="Colorful Shading Accent 5" w:uiPriority="71"/>
+    <w:lsdException w:name="Colorful List Accent 5" w:uiPriority="72"/>
+    <w:lsdException w:name="Colorful Grid Accent 5" w:uiPriority="73"/>
+    <w:lsdException w:name="Light Shading Accent 6" w:uiPriority="60"/>
+    <w:lsdException w:name="Light List Accent 6" w:uiPriority="61"/>
+    <w:lsdException w:name="Light Grid Accent 6" w:uiPriority="62"/>
+    <w:lsdException w:name="Medium Shading 1 Accent 6" w:uiPriority="63"/>
+    <w:lsdException w:name="Medium Shading 2 Accent 6" w:uiPriority="64"/>
+    <w:lsdException w:name="Medium List 1 Accent 6" w:uiPriority="65"/>
+    <w:lsdException w:name="Medium List 2 Accent 6" w:uiPriority="66"/>
+    <w:lsdException w:name="Medium Grid 1 Accent 6" w:uiPriority="67"/>
+    <w:lsdException w:name="Medium Grid 2 Accent 6" w:uiPriority="68"/>
+    <w:lsdException w:name="Medium Grid 3 Accent 6" w:uiPriority="69"/>
+    <w:lsdException w:name="Dark List Accent 6" w:uiPriority="70"/>
+    <w:lsdException w:name="Colorful Shading Accent 6" w:uiPriority="71"/>
+    <w:lsdException w:name="Colorful List Accent 6" w:uiPriority="72"/>
+    <w:lsdException w:name="Colorful Grid Accent 6" w:uiPriority="73"/>
+    <w:lsdException w:name="Subtle Emphasis" w:uiPriority="19" w:qFormat="1"/>
+    <w:lsdException w:name="Intense Emphasis" w:uiPriority="21" w:qFormat="1"/>
+    <w:lsdException w:name="Subtle Reference" w:uiPriority="31" w:qFormat="1"/>
+    <w:lsdException w:name="Intense Reference" w:uiPriority="32" w:qFormat="1"/>
+    <w:lsdException w:name="Book Title" w:uiPriority="33" w:qFormat="1"/>
+    <w:lsdException w:name="Bibliography" w:semiHidden="1" w:uiPriority="37" w:unhideWhenUsed="1"/>
+    <w:lsdException w:name="TOC Heading" w:semiHidden="1" w:uiPriority="39" w:unhideWhenUsed="1" w:qFormat="1"/>
+    <w:lsdException w:name="Plain Table 1" w:uiPriority="41"/>
+    <w:lsdException w:name="Plain Table 2" w:uiPriority="42"/>
+    <w:lsdException w:name="Plain Table 3" w:uiPriority="43"/>
+    <w:lsdException w:name="Plain Table 4" w:uiPriority="44"/>
+    <w:lsdException w:name="Plain Table 5" w:uiPriority="45"/>
+    <w:lsdException w:name="Grid Table Light" w:uiPriority="40"/>
+    <w:lsdException w:name="Grid Table 1 Light" w:uiPriority="46"/>
+    <w:lsdException w:name="Grid Table 2" w:uiPriority="47"/>
+    <w:lsdException w:name="Grid Table 3" w:uiPriority="48"/>
+    <w:lsdException w:name="Grid Table 4" w:uiPriority="49"/>
+    <w:lsdException w:name="Grid Table 5 Dark" w:uiPriority="50"/>
+    <w:lsdException w:name="Grid Table 6 Colorful" w:uiPriority="51"/>
+    <w:lsdException w:name="Grid Table 7 Colorful" w:uiPriority="52"/>
+    <w:lsdException w:name="Grid Table 1 Light Accent 1" w:uiPriority="46"/>
+    <w:lsdException w:name="Grid Table 2 Accent 1" w:uiPriority="47"/>
+    <w:lsdException w:name="Grid Table 3 Accent 1" w:uiPriority="48"/>
+    <w:lsdException w:name="Grid Table 4 Accent 1" w:uiPriority="49"/>
+    <w:lsdException w:name="Grid Table 5 Dark Accent 1" w:uiPriority="50"/>
+    <w:lsdException w:name="Grid Table 6 Colorful Accent 1" w:uiPriority="51"/>
+    <w:lsdException w:name="Grid Table 7 Colorful Accent 1" w:uiPriority="52"/>
+    <w:lsdException w:name="Grid Table 1 Light Accent 2" w:uiPriority="46"/>
+    <w:lsdException w:name="Grid Table 2 Accent 2" w:uiPriority="47"/>
+    <w:lsdException w:name="Grid Table 3 Accent 2" w:uiPriority="48"/>
+    <w:lsdException w:name="Grid Table 4 Accent 2" w:uiPriority="49"/>
+    <w:lsdException w:name="Grid Table 5 Dark Accent 2" w:uiPriority="50"/>
+    <w:lsdException w:name="Grid Table 6 Colorful Accent 2" w:uiPriority="51"/>
+    <w:lsdException w:name="Grid Table 7 Colorful Accent 2" w:uiPriority="52"/>
+    <w:lsdException w:name="Grid Table 1 Light Accent 3" w:uiPriority="46"/>
+    <w:lsdException w:name="Grid Table 2 Accent 3" w:uiPriority="47"/>
+    <w:lsdException w:name="Grid Table 3 Accent 3" w:uiPriority="48"/>
+    <w:lsdException w:name="Grid Table 4 Accent 3" w:uiPriority="49"/>
+    <w:lsdException w:name="Grid Table 5 Dark Accent 3" w:uiPriority="50"/>
+    <w:lsdException w:name="Grid Table 6 Colorful Accent 3" w:uiPriority="51"/>
+    <w:lsdException w:name="Grid Table 7 Colorful Accent 3" w:uiPriority="52"/>
+    <w:lsdException w:name="Grid Table 1 Light Accent 4" w:uiPriority="46"/>
+    <w:lsdException w:name="Grid Table 2 Accent 4" w:uiPriority="47"/>
+    <w:lsdException w:name="Grid Table 3 Accent 4" w:uiPriority="48"/>
+    <w:lsdException w:name="Grid Table 4 Accent 4" w:uiPriority="49"/>
+    <w:lsdException w:name="Grid Table 5 Dark Accent 4" w:uiPriority="50"/>
+    <w:lsdException w:name="Grid Table 6 Colorful Accent 4" w:uiPriority="51"/>
+    <w:lsdException w:name="Grid Table 7 Colorful Accent 4" w:uiPriority="52"/>
+    <w:lsdException w:name="Grid Table 1 Light Accent 5" w:uiPriority="46"/>
+    <w:lsdException w:name="Grid Table 2 Accent 5" w:uiPriority="47"/>
+    <w:lsdException w:name="Grid Table 3 Accent 5" w:uiPriority="48"/>
+    <w:lsdException w:name="Grid Table 4 Accent 5" w:uiPriority="49"/>
+    <w:lsdException w:name="Grid Table 5 Dark Accent 5" w:uiPriority="50"/>
+    <w:lsdException w:name="Grid Table 6 Colorful Accent 5" w:uiPriority="51"/>
+    <w:lsdException w:name="Grid Table 7 Colorful Accent 5" w:uiPriority="52"/>
+    <w:lsdException w:name="Grid Table 1 Light Accent 6" w:uiPriority="46"/>
+    <w:lsdException w:name="Grid Table 2 Accent 6" w:uiPriority="47"/>
+    <w:lsdException w:name="Grid Table 3 Accent 6" w:uiPriority="48"/>
+    <w:lsdException w:name="Grid Table 4 Accent 6" w:uiPriority="49"/>
+    <w:lsdException w:name="Grid Table 5 Dark Accent 6" w:uiPriority="50"/>
+    <w:lsdException w:name="Grid Table 6 Colorful Accent 6" w:uiPriority="51"/>
+    <w:lsdException w:name="Grid Table 7 Colorful Accent 6" w:uiPriority="52"/>
+    <w:lsdException w:name="List Table 1 Light" w:uiPriority="46"/>
+    <w:lsdException w:name="List Table 2" w:uiPriority="47"/>
+    <w:lsdException w:name="List Table 3" w:uiPriority="48"/>
+    <w:lsdException w:name="List Table 4" w:uiPriority="49"/>
+    <w:lsdException w:name="List Table 5 Dark" w:uiPriority="50"/>
+    <w:lsdException w:name="List Table 6 Colorful" w:uiPriority="51"/>
+    <w:lsdException w:name="List Table 7 Colorful" w:uiPriority="52"/>
+    <w:lsdException w:name="List Table 1 Light Accent 1" w:uiPriority="46"/>
+    <w:lsdException w:name="List Table 2 Accent 1" w:uiPriority="47"/>
+    <w:lsdException w:name="List Table 3 Accent 1" w:uiPriority="48"/>
+    <w:lsdException w:name="List Table 4 Accent 1" w:uiPriority="49"/>
+    <w:lsdException w:name="List Table 5 Dark Accent 1" w:uiPriority="50"/>
+    <w:lsdException w:name="List Table 6 Colorful Accent 1" w:uiPriority="51"/>
+    <w:lsdException w:name="List Table 7 Colorful Accent 1" w:uiPriority="52"/>
+    <w:lsdException w:name="List Table 1 Light Accent 2" w:uiPriority="46"/>
+    <w:lsdException w:name="List Table 2 Accent 2" w:uiPriority="47"/>
+    <w:lsdException w:name="List Table 3 Accent 2" w:uiPriority="48"/>
+    <w:lsdException w:name="List Table 4 Accent 2" w:uiPriority="49"/>
+    <w:lsdException w:name="List Table 5 Dark Accent 2" w:uiPriority="50"/>
+    <w:lsdException w:name="List Table 6 Colorful Accent 2" w:uiPriority="51"/>
+    <w:lsdException w:name="List Table 7 Colorful Accent 2" w:uiPriority="52"/>
+    <w:lsdException w:name="List Table 1 Light Accent 3" w:uiPriority="46"/>
+    <w:lsdException w:name="List Table 2 Accent 3" w:uiPriority="47"/>
+    <w:lsdException w:name="List Table 3 Accent 3" w:uiPriority="48"/>
+    <w:lsdException w:name="List Table 4 Accent 3" w:uiPriority="49"/>
+    <w:lsdException w:name="List Table 5 Dark Accent 3" w:uiPriority="50"/>
+    <w:lsdException w:name="List Table 6 Colorful Accent 3" w:uiPriority="51"/>
+    <w:lsdException w:name="List Table 7 Colorful Accent 3" w:uiPriority="52"/>
+    <w:lsdException w:name="List Table 1 Light Accent 4" w:uiPriority="46"/>
+    <w:lsdException w:name="List Table 2 Accent 4" w:uiPriority="47"/>
+    <w:lsdException w:name="List Table 3 Accent 4" w:uiPriority="48"/>
+    <w:lsdException w:name="List Table 4 Accent 4" w:uiPriority="49"/>
+    <w:lsdException w:name="List Table 5 Dark Accent 4" w:uiPriority="50"/>
+    <w:lsdException w:name="List Table 6 Colorful Accent 4" w:uiPriority="51"/>
+    <w:lsdException w:name="List Table 7 Colorful Accent 4" w:uiPriority="52"/>
+    <w:lsdException w:name="List Table 1 Light Accent 5" w:uiPriority="46"/>
+    <w:lsdException w:name="List Table 2 Accent 5" w:uiPriority="47"/>
+    <w:lsdException w:name="List Table 3 Accent 5" w:uiPriority="48"/>
+    <w:lsdException w:name="List Table 4 Accent 5" w:uiPriority="49"/>
+    <w:lsdException w:name="List Table 5 Dark Accent 5" w:uiPriority="50"/>
+    <w:lsdException w:name="List Table 6 Colorful Accent 5" w:uiPriority="51"/>
+    <w:lsdException w:name="List Table 7 Colorful Accent 5" w:uiPriority="52"/>
+    <w:lsdException w:name="List Table 1 Light Accent 6" w:uiPriority="46"/>
+    <w:lsdException w:name="List Table 2 Accent 6" w:uiPriority="47"/>
+    <w:lsdException w:name="List Table 3 Accent 6" w:uiPriority="48"/>
+    <w:lsdException w:name="List Table 4 Accent 6" w:uiPriority="49"/>
+    <w:lsdException w:name="List Table 5 Dark Accent 6" w:uiPriority="50"/>
+    <w:lsdException w:name="List Table 6 Colorful Accent 6" w:uiPriority="51"/>
+    <w:lsdException w:name="List Table 7 Colorful Accent 6" w:uiPriority="52"/>
   </w:latentStyles>
   <w:style w:type="paragraph" w:default="1" w:styleId="Normal">
     <w:name w:val="Normal"/>
@@ -2305,7 +2605,6 @@
     <w:uiPriority w:val="99"/>
     <w:semiHidden/>
     <w:unhideWhenUsed/>
-    <w:qFormat/>
     <w:tblPr>
       <w:tblInd w:w="0" w:type="dxa"/>
       <w:tblCellMar>
@@ -2640,7 +2939,7 @@
   <a:extraClrSchemeLst/>
   <a:extLst>
     <a:ext uri="{05A4C25C-085E-4340-85A3-A5531E510DB2}">
-      <thm15:themeFamily xmlns:thm15="http://schemas.microsoft.com/office/thememl/2012/main" xmlns="" name="Office Theme" id="{62F939B6-93AF-4DB8-9C6B-D6C7DFDC589F}" vid="{4A3C46E8-61CC-4603-A589-7422A47A8E4A}"/>
+      <thm15:themeFamily xmlns:thm15="http://schemas.microsoft.com/office/thememl/2012/main" name="Office Theme" id="{62F939B6-93AF-4DB8-9C6B-D6C7DFDC589F}" vid="{4A3C46E8-61CC-4603-A589-7422A47A8E4A}"/>
     </a:ext>
   </a:extLst>
 </a:theme>

</xml_diff>

<commit_message>
Atualização no arquivo de AOO
</commit_message>
<xml_diff>
--- a/Gastock_AOO.docx
+++ b/Gastock_AOO.docx
@@ -1,6 +1,6 @@
 
 <file path=word/document.xml><?xml version="1.0" encoding="utf-8"?>
-<w:document xmlns:wpc="http://schemas.microsoft.com/office/word/2010/wordprocessingCanvas" xmlns:cx="http://schemas.microsoft.com/office/drawing/2014/chartex" xmlns:cx1="http://schemas.microsoft.com/office/drawing/2015/9/8/chartex" xmlns:cx2="http://schemas.microsoft.com/office/drawing/2015/10/21/chartex" xmlns:cx3="http://schemas.microsoft.com/office/drawing/2016/5/9/chartex" xmlns:cx4="http://schemas.microsoft.com/office/drawing/2016/5/10/chartex" xmlns:cx5="http://schemas.microsoft.com/office/drawing/2016/5/11/chartex" xmlns:cx6="http://schemas.microsoft.com/office/drawing/2016/5/12/chartex" xmlns:cx7="http://schemas.microsoft.com/office/drawing/2016/5/13/chartex" xmlns:cx8="http://schemas.microsoft.com/office/drawing/2016/5/14/chartex" xmlns:mc="http://schemas.openxmlformats.org/markup-compatibility/2006" xmlns:o="urn:schemas-microsoft-com:office:office" xmlns:r="http://schemas.openxmlformats.org/officeDocument/2006/relationships" xmlns:m="http://schemas.openxmlformats.org/officeDocument/2006/math" xmlns:v="urn:schemas-microsoft-com:vml" xmlns:wp14="http://schemas.microsoft.com/office/word/2010/wordprocessingDrawing" xmlns:wp="http://schemas.openxmlformats.org/drawingml/2006/wordprocessingDrawing" xmlns:w10="urn:schemas-microsoft-com:office:word" xmlns:w="http://schemas.openxmlformats.org/wordprocessingml/2006/main" xmlns:w14="http://schemas.microsoft.com/office/word/2010/wordml" xmlns:w15="http://schemas.microsoft.com/office/word/2012/wordml" xmlns:w16se="http://schemas.microsoft.com/office/word/2015/wordml/symex" xmlns:wpg="http://schemas.microsoft.com/office/word/2010/wordprocessingGroup" xmlns:wpi="http://schemas.microsoft.com/office/word/2010/wordprocessingInk" xmlns:wne="http://schemas.microsoft.com/office/word/2006/wordml" xmlns:wps="http://schemas.microsoft.com/office/word/2010/wordprocessingShape" mc:Ignorable="w14 w15 w16se wp14">
+<w:document xmlns:wpc="http://schemas.microsoft.com/office/word/2010/wordprocessingCanvas" xmlns:cx="http://schemas.microsoft.com/office/drawing/2014/chartex" xmlns:cx1="http://schemas.microsoft.com/office/drawing/2015/9/8/chartex" xmlns:cx2="http://schemas.microsoft.com/office/drawing/2015/10/21/chartex" xmlns:cx3="http://schemas.microsoft.com/office/drawing/2016/5/9/chartex" xmlns:cx4="http://schemas.microsoft.com/office/drawing/2016/5/10/chartex" xmlns:cx5="http://schemas.microsoft.com/office/drawing/2016/5/11/chartex" xmlns:cx6="http://schemas.microsoft.com/office/drawing/2016/5/12/chartex" xmlns:cx7="http://schemas.microsoft.com/office/drawing/2016/5/13/chartex" xmlns:cx8="http://schemas.microsoft.com/office/drawing/2016/5/14/chartex" xmlns:mc="http://schemas.openxmlformats.org/markup-compatibility/2006" xmlns:aink="http://schemas.microsoft.com/office/drawing/2016/ink" xmlns:am3d="http://schemas.microsoft.com/office/drawing/2017/model3d" xmlns:o="urn:schemas-microsoft-com:office:office" xmlns:r="http://schemas.openxmlformats.org/officeDocument/2006/relationships" xmlns:m="http://schemas.openxmlformats.org/officeDocument/2006/math" xmlns:v="urn:schemas-microsoft-com:vml" xmlns:wp14="http://schemas.microsoft.com/office/word/2010/wordprocessingDrawing" xmlns:wp="http://schemas.openxmlformats.org/drawingml/2006/wordprocessingDrawing" xmlns:w10="urn:schemas-microsoft-com:office:word" xmlns:w="http://schemas.openxmlformats.org/wordprocessingml/2006/main" xmlns:w14="http://schemas.microsoft.com/office/word/2010/wordml" xmlns:w15="http://schemas.microsoft.com/office/word/2012/wordml" xmlns:w16cid="http://schemas.microsoft.com/office/word/2016/wordml/cid" xmlns:w16se="http://schemas.microsoft.com/office/word/2015/wordml/symex" xmlns:wpg="http://schemas.microsoft.com/office/word/2010/wordprocessingGroup" xmlns:wpi="http://schemas.microsoft.com/office/word/2010/wordprocessingInk" xmlns:wne="http://schemas.microsoft.com/office/word/2006/wordml" xmlns:wps="http://schemas.microsoft.com/office/word/2010/wordprocessingShape" mc:Ignorable="w14 w15 w16se w16cid wp14">
   <w:body>
     <w:p>
       <w:pPr>
@@ -784,10 +784,10 @@
       </w:r>
       <w:r>
         <w:br/>
-        <w:t>A UML é um modelo que busca representar de forma simplificada o que o sistema deverá ser capaz de realizar (suas funções e propriedades), e permite que a equipe e o cliente controle o encaminhamento e a qualidade do sistema durante o desenvolvimento.</w:t>
-      </w:r>
-      <w:r>
-        <w:br/>
+        <w:t>A UML é um modelo que busca representar de forma simplificada o que o sistema deverá ser capaz de realizar (suas funções e propriedades</w:t>
+      </w:r>
+      <w:r>
+        <w:t>).</w:t>
       </w:r>
     </w:p>
     <w:p>
@@ -815,13 +815,13 @@
         <w:ind w:left="720"/>
       </w:pPr>
       <w:r>
-        <w:t>Nossa equipe procura desen</w:t>
-      </w:r>
-      <w:r>
-        <w:t>v</w:t>
-      </w:r>
-      <w:r>
-        <w:t>olver um sistema</w:t>
+        <w:t xml:space="preserve">Nossa equipe </w:t>
+      </w:r>
+      <w:r>
+        <w:t>desenvolveu</w:t>
+      </w:r>
+      <w:r>
+        <w:t xml:space="preserve"> um sistema</w:t>
       </w:r>
       <w:r>
         <w:t xml:space="preserve"> simples que </w:t>
@@ -1020,8 +1020,8 @@
             <v:path o:extrusionok="f" gradientshapeok="t" o:connecttype="rect"/>
             <o:lock v:ext="edit" aspectratio="t"/>
           </v:shapetype>
-          <v:shape id="_x0000_i1025" type="#_x0000_t75" style="width:156pt;height:225.6pt">
-            <v:imagedata r:id="rId5" o:title="Screenshot_1"/>
+          <v:shape id="_x0000_i1025" type="#_x0000_t75" style="width:156pt;height:225.75pt">
+            <v:imagedata r:id="rId7" o:title="Screenshot_1"/>
           </v:shape>
         </w:pict>
       </w:r>
@@ -1034,14 +1034,27 @@
       <w:r>
         <w:t xml:space="preserve">Figura </w:t>
       </w:r>
-      <w:fldSimple w:instr=" SEQ Figura \* ARABIC ">
-        <w:r>
-          <w:rPr>
-            <w:noProof/>
-          </w:rPr>
-          <w:t>1</w:t>
-        </w:r>
-      </w:fldSimple>
+      <w:r>
+        <w:fldChar w:fldCharType="begin"/>
+      </w:r>
+      <w:r>
+        <w:instrText xml:space="preserve"> SEQ Figura \* ARABIC </w:instrText>
+      </w:r>
+      <w:r>
+        <w:fldChar w:fldCharType="separate"/>
+      </w:r>
+      <w:r>
+        <w:rPr>
+          <w:noProof/>
+        </w:rPr>
+        <w:t>1</w:t>
+      </w:r>
+      <w:r>
+        <w:rPr>
+          <w:noProof/>
+        </w:rPr>
+        <w:fldChar w:fldCharType="end"/>
+      </w:r>
       <w:r>
         <w:t xml:space="preserve"> Terminal</w:t>
       </w:r>
@@ -1067,8 +1080,8 @@
       </w:pPr>
       <w:r>
         <w:pict>
-          <v:shape id="_x0000_i1026" type="#_x0000_t75" style="width:331.8pt;height:208.2pt">
-            <v:imagedata r:id="rId6" o:title="slidedois"/>
+          <v:shape id="_x0000_i1026" type="#_x0000_t75" style="width:332.25pt;height:208.5pt">
+            <v:imagedata r:id="rId8" o:title="slidedois"/>
           </v:shape>
         </w:pict>
       </w:r>
@@ -1081,14 +1094,27 @@
       <w:r>
         <w:t xml:space="preserve">Figura </w:t>
       </w:r>
-      <w:fldSimple w:instr=" SEQ Figura \* ARABIC ">
-        <w:r>
-          <w:rPr>
-            <w:noProof/>
-          </w:rPr>
-          <w:t>2</w:t>
-        </w:r>
-      </w:fldSimple>
+      <w:r>
+        <w:fldChar w:fldCharType="begin"/>
+      </w:r>
+      <w:r>
+        <w:instrText xml:space="preserve"> SEQ Figura \* ARABIC </w:instrText>
+      </w:r>
+      <w:r>
+        <w:fldChar w:fldCharType="separate"/>
+      </w:r>
+      <w:r>
+        <w:rPr>
+          <w:noProof/>
+        </w:rPr>
+        <w:t>2</w:t>
+      </w:r>
+      <w:r>
+        <w:rPr>
+          <w:noProof/>
+        </w:rPr>
+        <w:fldChar w:fldCharType="end"/>
+      </w:r>
       <w:r>
         <w:t xml:space="preserve"> Controle e Vendas</w:t>
       </w:r>
@@ -1165,7 +1191,7 @@
                     <pic:cNvPicPr/>
                   </pic:nvPicPr>
                   <pic:blipFill>
-                    <a:blip r:embed="rId7">
+                    <a:blip r:embed="rId9">
                       <a:extLst>
                         <a:ext uri="{28A0092B-C50C-407E-A947-70E740481C1C}">
                           <a14:useLocalDpi xmlns:a14="http://schemas.microsoft.com/office/drawing/2010/main" val="0"/>
@@ -1251,7 +1277,8 @@
     </w:p>
     <w:p>
       <w:pPr>
-        <w:ind w:left="720"/>
+        <w:pStyle w:val="PargrafodaLista"/>
+        <w:ind w:left="1080"/>
         <w:rPr>
           <w:b/>
           <w:sz w:val="28"/>
@@ -1262,13 +1289,12 @@
           <w:b/>
           <w:noProof/>
           <w:sz w:val="28"/>
-          <w:lang w:eastAsia="pt-BR"/>
         </w:rPr>
         <w:drawing>
           <wp:inline distT="0" distB="0" distL="0" distR="0">
-            <wp:extent cx="5400675" cy="5076825"/>
-            <wp:effectExtent l="0" t="0" r="9525" b="9525"/>
-            <wp:docPr id="2" name="Imagem 2"/>
+            <wp:extent cx="5400040" cy="4784090"/>
+            <wp:effectExtent l="0" t="0" r="0" b="0"/>
+            <wp:docPr id="4" name="Imagem 4"/>
             <wp:cNvGraphicFramePr>
               <a:graphicFrameLocks xmlns:a="http://schemas.openxmlformats.org/drawingml/2006/main" noChangeAspect="1"/>
             </wp:cNvGraphicFramePr>
@@ -1276,36 +1302,29 @@
               <a:graphicData uri="http://schemas.openxmlformats.org/drawingml/2006/picture">
                 <pic:pic xmlns:pic="http://schemas.openxmlformats.org/drawingml/2006/picture">
                   <pic:nvPicPr>
-                    <pic:cNvPr id="0" name="Picture 3"/>
-                    <pic:cNvPicPr>
-                      <a:picLocks noChangeAspect="1" noChangeArrowheads="1"/>
-                    </pic:cNvPicPr>
+                    <pic:cNvPr id="4" name="correcao.jpg"/>
+                    <pic:cNvPicPr/>
                   </pic:nvPicPr>
                   <pic:blipFill>
-                    <a:blip r:embed="rId8" cstate="print">
+                    <a:blip r:embed="rId10">
                       <a:extLst>
                         <a:ext uri="{28A0092B-C50C-407E-A947-70E740481C1C}">
                           <a14:useLocalDpi xmlns:a14="http://schemas.microsoft.com/office/drawing/2010/main" val="0"/>
                         </a:ext>
                       </a:extLst>
                     </a:blip>
-                    <a:srcRect/>
                     <a:stretch>
                       <a:fillRect/>
                     </a:stretch>
                   </pic:blipFill>
-                  <pic:spPr bwMode="auto">
+                  <pic:spPr>
                     <a:xfrm>
                       <a:off x="0" y="0"/>
-                      <a:ext cx="5400675" cy="5076825"/>
+                      <a:ext cx="5400040" cy="4784090"/>
                     </a:xfrm>
                     <a:prstGeom prst="rect">
                       <a:avLst/>
                     </a:prstGeom>
-                    <a:noFill/>
-                    <a:ln>
-                      <a:noFill/>
-                    </a:ln>
                   </pic:spPr>
                 </pic:pic>
               </a:graphicData>
@@ -1316,18 +1335,1128 @@
     </w:p>
     <w:p>
       <w:pPr>
-        <w:rPr>
-          <w:b/>
-          <w:sz w:val="28"/>
-        </w:rPr>
-      </w:pPr>
-      <w:r>
-        <w:rPr>
-          <w:b/>
-          <w:sz w:val="28"/>
-        </w:rPr>
-        <w:br w:type="page"/>
-      </w:r>
+        <w:pStyle w:val="PargrafodaLista"/>
+        <w:ind w:left="1080"/>
+        <w:rPr>
+          <w:b/>
+          <w:sz w:val="28"/>
+        </w:rPr>
+      </w:pPr>
+    </w:p>
+    <w:p>
+      <w:pPr>
+        <w:pStyle w:val="PargrafodaLista"/>
+        <w:ind w:left="1080"/>
+        <w:rPr>
+          <w:b/>
+          <w:sz w:val="28"/>
+        </w:rPr>
+      </w:pPr>
+    </w:p>
+    <w:p>
+      <w:pPr>
+        <w:pStyle w:val="PargrafodaLista"/>
+        <w:ind w:left="1080"/>
+        <w:rPr>
+          <w:b/>
+          <w:sz w:val="28"/>
+        </w:rPr>
+      </w:pPr>
+    </w:p>
+    <w:p>
+      <w:pPr>
+        <w:pStyle w:val="PargrafodaLista"/>
+        <w:ind w:left="1080"/>
+        <w:rPr>
+          <w:b/>
+          <w:sz w:val="28"/>
+        </w:rPr>
+      </w:pPr>
+    </w:p>
+    <w:p>
+      <w:pPr>
+        <w:pStyle w:val="PargrafodaLista"/>
+        <w:ind w:left="1080"/>
+        <w:rPr>
+          <w:b/>
+          <w:sz w:val="28"/>
+        </w:rPr>
+      </w:pPr>
+    </w:p>
+    <w:p>
+      <w:pPr>
+        <w:pStyle w:val="PargrafodaLista"/>
+        <w:ind w:left="1080"/>
+        <w:rPr>
+          <w:b/>
+          <w:sz w:val="28"/>
+        </w:rPr>
+      </w:pPr>
+    </w:p>
+    <w:p>
+      <w:pPr>
+        <w:pStyle w:val="PargrafodaLista"/>
+        <w:ind w:left="1080"/>
+        <w:rPr>
+          <w:b/>
+          <w:sz w:val="28"/>
+        </w:rPr>
+      </w:pPr>
+    </w:p>
+    <w:p>
+      <w:pPr>
+        <w:pStyle w:val="PargrafodaLista"/>
+        <w:ind w:left="1080"/>
+        <w:rPr>
+          <w:b/>
+          <w:sz w:val="28"/>
+        </w:rPr>
+      </w:pPr>
+    </w:p>
+    <w:p>
+      <w:pPr>
+        <w:pStyle w:val="PargrafodaLista"/>
+        <w:ind w:left="1080"/>
+        <w:rPr>
+          <w:b/>
+          <w:sz w:val="28"/>
+        </w:rPr>
+      </w:pPr>
+    </w:p>
+    <w:p>
+      <w:pPr>
+        <w:pStyle w:val="PargrafodaLista"/>
+        <w:ind w:left="1080"/>
+        <w:rPr>
+          <w:b/>
+          <w:sz w:val="28"/>
+        </w:rPr>
+      </w:pPr>
+    </w:p>
+    <w:p>
+      <w:pPr>
+        <w:pStyle w:val="PargrafodaLista"/>
+        <w:ind w:left="1080"/>
+        <w:rPr>
+          <w:b/>
+          <w:sz w:val="28"/>
+        </w:rPr>
+      </w:pPr>
+    </w:p>
+    <w:p>
+      <w:pPr>
+        <w:pStyle w:val="PargrafodaLista"/>
+        <w:ind w:left="1080"/>
+        <w:rPr>
+          <w:b/>
+          <w:sz w:val="28"/>
+        </w:rPr>
+      </w:pPr>
+    </w:p>
+    <w:p>
+      <w:pPr>
+        <w:pStyle w:val="PargrafodaLista"/>
+        <w:ind w:left="1080"/>
+        <w:rPr>
+          <w:b/>
+          <w:sz w:val="28"/>
+        </w:rPr>
+      </w:pPr>
+    </w:p>
+    <w:p>
+      <w:pPr>
+        <w:pStyle w:val="PargrafodaLista"/>
+        <w:ind w:left="1080"/>
+        <w:rPr>
+          <w:b/>
+          <w:sz w:val="28"/>
+        </w:rPr>
+      </w:pPr>
+    </w:p>
+    <w:p>
+      <w:pPr>
+        <w:pStyle w:val="PargrafodaLista"/>
+        <w:ind w:left="1080"/>
+        <w:rPr>
+          <w:b/>
+          <w:sz w:val="28"/>
+        </w:rPr>
+      </w:pPr>
+    </w:p>
+    <w:p>
+      <w:pPr>
+        <w:pStyle w:val="PargrafodaLista"/>
+        <w:ind w:left="1080"/>
+        <w:rPr>
+          <w:b/>
+          <w:sz w:val="28"/>
+        </w:rPr>
+      </w:pPr>
+    </w:p>
+    <w:p>
+      <w:pPr>
+        <w:pStyle w:val="PargrafodaLista"/>
+        <w:numPr>
+          <w:ilvl w:val="2"/>
+          <w:numId w:val="4"/>
+        </w:numPr>
+        <w:rPr>
+          <w:b/>
+          <w:sz w:val="28"/>
+        </w:rPr>
+      </w:pPr>
+      <w:r>
+        <w:rPr>
+          <w:b/>
+          <w:sz w:val="28"/>
+        </w:rPr>
+        <w:lastRenderedPageBreak/>
+        <w:t>Especializações</w:t>
+      </w:r>
+    </w:p>
+    <w:p>
+      <w:pPr>
+        <w:pStyle w:val="PargrafodaLista"/>
+        <w:ind w:left="936"/>
+        <w:rPr>
+          <w:b/>
+          <w:sz w:val="28"/>
+        </w:rPr>
+      </w:pPr>
+    </w:p>
+    <w:tbl>
+      <w:tblPr>
+        <w:tblW w:w="9320" w:type="dxa"/>
+        <w:tblInd w:w="75" w:type="dxa"/>
+        <w:tblCellMar>
+          <w:top w:w="15" w:type="dxa"/>
+          <w:left w:w="70" w:type="dxa"/>
+          <w:bottom w:w="15" w:type="dxa"/>
+          <w:right w:w="70" w:type="dxa"/>
+        </w:tblCellMar>
+        <w:tblLook w:val="04A0" w:firstRow="1" w:lastRow="0" w:firstColumn="1" w:lastColumn="0" w:noHBand="0" w:noVBand="1"/>
+      </w:tblPr>
+      <w:tblGrid>
+        <w:gridCol w:w="3700"/>
+        <w:gridCol w:w="5620"/>
+      </w:tblGrid>
+      <w:tr>
+        <w:trPr>
+          <w:trHeight w:val="285"/>
+        </w:trPr>
+        <w:tc>
+          <w:tcPr>
+            <w:tcW w:w="3700" w:type="dxa"/>
+            <w:tcBorders>
+              <w:top w:val="single" w:sz="4" w:space="0" w:color="auto"/>
+              <w:left w:val="single" w:sz="4" w:space="0" w:color="auto"/>
+              <w:bottom w:val="single" w:sz="4" w:space="0" w:color="auto"/>
+              <w:right w:val="single" w:sz="4" w:space="0" w:color="auto"/>
+            </w:tcBorders>
+            <w:noWrap/>
+            <w:vAlign w:val="bottom"/>
+            <w:hideMark/>
+          </w:tcPr>
+          <w:p>
+            <w:pPr>
+              <w:spacing w:after="0" w:line="240" w:lineRule="auto"/>
+            </w:pPr>
+            <w:r>
+              <w:t>Nome do Caso de Uso</w:t>
+            </w:r>
+          </w:p>
+        </w:tc>
+        <w:tc>
+          <w:tcPr>
+            <w:tcW w:w="5620" w:type="dxa"/>
+            <w:tcBorders>
+              <w:top w:val="single" w:sz="4" w:space="0" w:color="auto"/>
+              <w:left w:val="single" w:sz="4" w:space="0" w:color="auto"/>
+              <w:bottom w:val="single" w:sz="4" w:space="0" w:color="auto"/>
+              <w:right w:val="single" w:sz="4" w:space="0" w:color="auto"/>
+            </w:tcBorders>
+            <w:noWrap/>
+            <w:vAlign w:val="bottom"/>
+            <w:hideMark/>
+          </w:tcPr>
+          <w:p>
+            <w:pPr>
+              <w:spacing w:after="0" w:line="240" w:lineRule="auto"/>
+            </w:pPr>
+            <w:r>
+              <w:t>Realizar Venda</w:t>
+            </w:r>
+          </w:p>
+        </w:tc>
+      </w:tr>
+      <w:tr>
+        <w:trPr>
+          <w:trHeight w:val="285"/>
+        </w:trPr>
+        <w:tc>
+          <w:tcPr>
+            <w:tcW w:w="3700" w:type="dxa"/>
+            <w:tcBorders>
+              <w:top w:val="single" w:sz="4" w:space="0" w:color="auto"/>
+              <w:left w:val="single" w:sz="4" w:space="0" w:color="auto"/>
+              <w:bottom w:val="single" w:sz="4" w:space="0" w:color="auto"/>
+              <w:right w:val="single" w:sz="4" w:space="0" w:color="auto"/>
+            </w:tcBorders>
+            <w:noWrap/>
+            <w:vAlign w:val="bottom"/>
+            <w:hideMark/>
+          </w:tcPr>
+          <w:p>
+            <w:pPr>
+              <w:spacing w:after="0" w:line="240" w:lineRule="auto"/>
+            </w:pPr>
+            <w:r>
+              <w:t>Criado por</w:t>
+            </w:r>
+          </w:p>
+        </w:tc>
+        <w:tc>
+          <w:tcPr>
+            <w:tcW w:w="5620" w:type="dxa"/>
+            <w:tcBorders>
+              <w:top w:val="single" w:sz="4" w:space="0" w:color="auto"/>
+              <w:left w:val="single" w:sz="4" w:space="0" w:color="auto"/>
+              <w:bottom w:val="single" w:sz="4" w:space="0" w:color="auto"/>
+              <w:right w:val="single" w:sz="4" w:space="0" w:color="auto"/>
+            </w:tcBorders>
+            <w:noWrap/>
+            <w:vAlign w:val="bottom"/>
+            <w:hideMark/>
+          </w:tcPr>
+          <w:p>
+            <w:pPr>
+              <w:spacing w:after="0" w:line="240" w:lineRule="auto"/>
+            </w:pPr>
+            <w:r>
+              <w:t>Grupo Gastock</w:t>
+            </w:r>
+          </w:p>
+        </w:tc>
+      </w:tr>
+      <w:tr>
+        <w:trPr>
+          <w:trHeight w:val="285"/>
+        </w:trPr>
+        <w:tc>
+          <w:tcPr>
+            <w:tcW w:w="3700" w:type="dxa"/>
+            <w:tcBorders>
+              <w:top w:val="single" w:sz="4" w:space="0" w:color="auto"/>
+              <w:left w:val="single" w:sz="4" w:space="0" w:color="auto"/>
+              <w:bottom w:val="single" w:sz="4" w:space="0" w:color="auto"/>
+              <w:right w:val="single" w:sz="4" w:space="0" w:color="auto"/>
+            </w:tcBorders>
+            <w:noWrap/>
+            <w:vAlign w:val="bottom"/>
+            <w:hideMark/>
+          </w:tcPr>
+          <w:p>
+            <w:pPr>
+              <w:spacing w:after="0" w:line="240" w:lineRule="auto"/>
+            </w:pPr>
+            <w:r>
+              <w:t>Data da Criação</w:t>
+            </w:r>
+          </w:p>
+        </w:tc>
+        <w:tc>
+          <w:tcPr>
+            <w:tcW w:w="5620" w:type="dxa"/>
+            <w:tcBorders>
+              <w:top w:val="single" w:sz="4" w:space="0" w:color="auto"/>
+              <w:left w:val="single" w:sz="4" w:space="0" w:color="auto"/>
+              <w:bottom w:val="single" w:sz="4" w:space="0" w:color="auto"/>
+              <w:right w:val="single" w:sz="4" w:space="0" w:color="auto"/>
+            </w:tcBorders>
+            <w:noWrap/>
+            <w:vAlign w:val="bottom"/>
+            <w:hideMark/>
+          </w:tcPr>
+          <w:p>
+            <w:pPr>
+              <w:spacing w:after="0" w:line="240" w:lineRule="auto"/>
+            </w:pPr>
+            <w:r>
+              <w:t>01/06/2017</w:t>
+            </w:r>
+          </w:p>
+        </w:tc>
+      </w:tr>
+      <w:tr>
+        <w:trPr>
+          <w:trHeight w:val="285"/>
+        </w:trPr>
+        <w:tc>
+          <w:tcPr>
+            <w:tcW w:w="3700" w:type="dxa"/>
+            <w:tcBorders>
+              <w:top w:val="single" w:sz="4" w:space="0" w:color="auto"/>
+              <w:left w:val="single" w:sz="4" w:space="0" w:color="auto"/>
+              <w:bottom w:val="single" w:sz="4" w:space="0" w:color="auto"/>
+              <w:right w:val="single" w:sz="4" w:space="0" w:color="auto"/>
+            </w:tcBorders>
+            <w:noWrap/>
+            <w:vAlign w:val="bottom"/>
+            <w:hideMark/>
+          </w:tcPr>
+          <w:p>
+            <w:pPr>
+              <w:spacing w:after="0" w:line="240" w:lineRule="auto"/>
+            </w:pPr>
+            <w:r>
+              <w:t>Data da Última Criação/ Atualizado por</w:t>
+            </w:r>
+          </w:p>
+        </w:tc>
+        <w:tc>
+          <w:tcPr>
+            <w:tcW w:w="5620" w:type="dxa"/>
+            <w:tcBorders>
+              <w:top w:val="single" w:sz="4" w:space="0" w:color="auto"/>
+              <w:left w:val="single" w:sz="4" w:space="0" w:color="auto"/>
+              <w:bottom w:val="single" w:sz="4" w:space="0" w:color="auto"/>
+              <w:right w:val="single" w:sz="4" w:space="0" w:color="auto"/>
+            </w:tcBorders>
+            <w:noWrap/>
+            <w:vAlign w:val="bottom"/>
+            <w:hideMark/>
+          </w:tcPr>
+          <w:p>
+            <w:pPr>
+              <w:spacing w:after="0" w:line="240" w:lineRule="auto"/>
+            </w:pPr>
+          </w:p>
+        </w:tc>
+      </w:tr>
+      <w:tr>
+        <w:trPr>
+          <w:trHeight w:val="285"/>
+        </w:trPr>
+        <w:tc>
+          <w:tcPr>
+            <w:tcW w:w="3700" w:type="dxa"/>
+            <w:tcBorders>
+              <w:top w:val="single" w:sz="4" w:space="0" w:color="auto"/>
+              <w:left w:val="single" w:sz="4" w:space="0" w:color="auto"/>
+              <w:bottom w:val="single" w:sz="4" w:space="0" w:color="auto"/>
+              <w:right w:val="single" w:sz="4" w:space="0" w:color="auto"/>
+            </w:tcBorders>
+            <w:noWrap/>
+            <w:vAlign w:val="bottom"/>
+            <w:hideMark/>
+          </w:tcPr>
+          <w:p>
+            <w:pPr>
+              <w:spacing w:after="0" w:line="240" w:lineRule="auto"/>
+            </w:pPr>
+            <w:r>
+              <w:t>Caso de Uso Geral</w:t>
+            </w:r>
+          </w:p>
+        </w:tc>
+        <w:tc>
+          <w:tcPr>
+            <w:tcW w:w="5620" w:type="dxa"/>
+            <w:tcBorders>
+              <w:top w:val="single" w:sz="4" w:space="0" w:color="auto"/>
+              <w:left w:val="single" w:sz="4" w:space="0" w:color="auto"/>
+              <w:bottom w:val="single" w:sz="4" w:space="0" w:color="auto"/>
+              <w:right w:val="single" w:sz="4" w:space="0" w:color="auto"/>
+            </w:tcBorders>
+            <w:noWrap/>
+            <w:vAlign w:val="bottom"/>
+            <w:hideMark/>
+          </w:tcPr>
+          <w:p>
+            <w:pPr>
+              <w:spacing w:after="0" w:line="240" w:lineRule="auto"/>
+            </w:pPr>
+          </w:p>
+        </w:tc>
+      </w:tr>
+      <w:tr>
+        <w:trPr>
+          <w:trHeight w:val="285"/>
+        </w:trPr>
+        <w:tc>
+          <w:tcPr>
+            <w:tcW w:w="3700" w:type="dxa"/>
+            <w:tcBorders>
+              <w:top w:val="single" w:sz="4" w:space="0" w:color="auto"/>
+              <w:left w:val="single" w:sz="4" w:space="0" w:color="auto"/>
+              <w:bottom w:val="single" w:sz="4" w:space="0" w:color="auto"/>
+              <w:right w:val="single" w:sz="4" w:space="0" w:color="auto"/>
+            </w:tcBorders>
+            <w:noWrap/>
+            <w:vAlign w:val="bottom"/>
+            <w:hideMark/>
+          </w:tcPr>
+          <w:p>
+            <w:pPr>
+              <w:spacing w:after="0" w:line="240" w:lineRule="auto"/>
+            </w:pPr>
+            <w:r>
+              <w:t>Ator Principal</w:t>
+            </w:r>
+          </w:p>
+        </w:tc>
+        <w:tc>
+          <w:tcPr>
+            <w:tcW w:w="5620" w:type="dxa"/>
+            <w:tcBorders>
+              <w:top w:val="single" w:sz="4" w:space="0" w:color="auto"/>
+              <w:left w:val="single" w:sz="4" w:space="0" w:color="auto"/>
+              <w:bottom w:val="single" w:sz="4" w:space="0" w:color="auto"/>
+              <w:right w:val="single" w:sz="4" w:space="0" w:color="auto"/>
+            </w:tcBorders>
+            <w:noWrap/>
+            <w:vAlign w:val="bottom"/>
+            <w:hideMark/>
+          </w:tcPr>
+          <w:p>
+            <w:pPr>
+              <w:spacing w:after="0" w:line="240" w:lineRule="auto"/>
+            </w:pPr>
+            <w:r>
+              <w:t>Frentista</w:t>
+            </w:r>
+          </w:p>
+        </w:tc>
+      </w:tr>
+      <w:tr>
+        <w:trPr>
+          <w:trHeight w:val="285"/>
+        </w:trPr>
+        <w:tc>
+          <w:tcPr>
+            <w:tcW w:w="3700" w:type="dxa"/>
+            <w:tcBorders>
+              <w:top w:val="single" w:sz="4" w:space="0" w:color="auto"/>
+              <w:left w:val="single" w:sz="4" w:space="0" w:color="auto"/>
+              <w:bottom w:val="single" w:sz="4" w:space="0" w:color="auto"/>
+              <w:right w:val="single" w:sz="4" w:space="0" w:color="auto"/>
+            </w:tcBorders>
+            <w:noWrap/>
+            <w:vAlign w:val="bottom"/>
+            <w:hideMark/>
+          </w:tcPr>
+          <w:p>
+            <w:pPr>
+              <w:spacing w:after="0" w:line="240" w:lineRule="auto"/>
+            </w:pPr>
+            <w:r>
+              <w:t>Atores Secundários</w:t>
+            </w:r>
+          </w:p>
+        </w:tc>
+        <w:tc>
+          <w:tcPr>
+            <w:tcW w:w="5620" w:type="dxa"/>
+            <w:tcBorders>
+              <w:top w:val="single" w:sz="4" w:space="0" w:color="auto"/>
+              <w:left w:val="single" w:sz="4" w:space="0" w:color="auto"/>
+              <w:bottom w:val="single" w:sz="4" w:space="0" w:color="auto"/>
+              <w:right w:val="single" w:sz="4" w:space="0" w:color="auto"/>
+            </w:tcBorders>
+            <w:noWrap/>
+            <w:vAlign w:val="bottom"/>
+            <w:hideMark/>
+          </w:tcPr>
+          <w:p>
+            <w:pPr>
+              <w:spacing w:after="0" w:line="240" w:lineRule="auto"/>
+            </w:pPr>
+            <w:r>
+              <w:t>Cliente</w:t>
+            </w:r>
+          </w:p>
+        </w:tc>
+      </w:tr>
+      <w:tr>
+        <w:trPr>
+          <w:trHeight w:val="285"/>
+        </w:trPr>
+        <w:tc>
+          <w:tcPr>
+            <w:tcW w:w="3700" w:type="dxa"/>
+            <w:tcBorders>
+              <w:top w:val="single" w:sz="4" w:space="0" w:color="auto"/>
+              <w:left w:val="single" w:sz="4" w:space="0" w:color="auto"/>
+              <w:bottom w:val="single" w:sz="4" w:space="0" w:color="auto"/>
+              <w:right w:val="single" w:sz="4" w:space="0" w:color="auto"/>
+            </w:tcBorders>
+            <w:noWrap/>
+            <w:vAlign w:val="bottom"/>
+            <w:hideMark/>
+          </w:tcPr>
+          <w:p>
+            <w:pPr>
+              <w:spacing w:after="0" w:line="240" w:lineRule="auto"/>
+            </w:pPr>
+            <w:r>
+              <w:t>Resumo</w:t>
+            </w:r>
+          </w:p>
+        </w:tc>
+        <w:tc>
+          <w:tcPr>
+            <w:tcW w:w="5620" w:type="dxa"/>
+            <w:tcBorders>
+              <w:top w:val="single" w:sz="4" w:space="0" w:color="auto"/>
+              <w:left w:val="single" w:sz="4" w:space="0" w:color="auto"/>
+              <w:bottom w:val="single" w:sz="4" w:space="0" w:color="auto"/>
+              <w:right w:val="single" w:sz="4" w:space="0" w:color="auto"/>
+            </w:tcBorders>
+            <w:noWrap/>
+            <w:vAlign w:val="bottom"/>
+            <w:hideMark/>
+          </w:tcPr>
+          <w:p>
+            <w:pPr>
+              <w:spacing w:after="0" w:line="240" w:lineRule="auto"/>
+            </w:pPr>
+          </w:p>
+        </w:tc>
+      </w:tr>
+      <w:tr>
+        <w:trPr>
+          <w:trHeight w:val="335"/>
+        </w:trPr>
+        <w:tc>
+          <w:tcPr>
+            <w:tcW w:w="3700" w:type="dxa"/>
+            <w:tcBorders>
+              <w:top w:val="single" w:sz="4" w:space="0" w:color="auto"/>
+              <w:left w:val="single" w:sz="4" w:space="0" w:color="auto"/>
+              <w:bottom w:val="single" w:sz="4" w:space="0" w:color="auto"/>
+              <w:right w:val="single" w:sz="4" w:space="0" w:color="auto"/>
+            </w:tcBorders>
+            <w:noWrap/>
+            <w:vAlign w:val="bottom"/>
+            <w:hideMark/>
+          </w:tcPr>
+          <w:p>
+            <w:pPr>
+              <w:spacing w:after="0" w:line="240" w:lineRule="auto"/>
+            </w:pPr>
+            <w:r>
+              <w:t>Pré-Condições</w:t>
+            </w:r>
+          </w:p>
+        </w:tc>
+        <w:tc>
+          <w:tcPr>
+            <w:tcW w:w="5620" w:type="dxa"/>
+            <w:tcBorders>
+              <w:top w:val="single" w:sz="4" w:space="0" w:color="auto"/>
+              <w:left w:val="single" w:sz="4" w:space="0" w:color="auto"/>
+              <w:bottom w:val="single" w:sz="4" w:space="0" w:color="auto"/>
+              <w:right w:val="single" w:sz="4" w:space="0" w:color="auto"/>
+            </w:tcBorders>
+            <w:noWrap/>
+            <w:vAlign w:val="center"/>
+            <w:hideMark/>
+          </w:tcPr>
+          <w:p>
+            <w:pPr>
+              <w:spacing w:after="0" w:line="240" w:lineRule="auto"/>
+            </w:pPr>
+            <w:r>
+              <w:t xml:space="preserve">É </w:t>
+            </w:r>
+            <w:r>
+              <w:t>necessário</w:t>
+            </w:r>
+            <w:r>
+              <w:t xml:space="preserve"> ter </w:t>
+            </w:r>
+            <w:r>
+              <w:t>combustível</w:t>
+            </w:r>
+            <w:r>
+              <w:t xml:space="preserve"> no tanque</w:t>
+            </w:r>
+          </w:p>
+        </w:tc>
+      </w:tr>
+      <w:tr>
+        <w:trPr>
+          <w:trHeight w:val="285"/>
+        </w:trPr>
+        <w:tc>
+          <w:tcPr>
+            <w:tcW w:w="3700" w:type="dxa"/>
+            <w:tcBorders>
+              <w:top w:val="single" w:sz="4" w:space="0" w:color="auto"/>
+              <w:left w:val="single" w:sz="4" w:space="0" w:color="auto"/>
+              <w:bottom w:val="single" w:sz="4" w:space="0" w:color="auto"/>
+              <w:right w:val="single" w:sz="4" w:space="0" w:color="auto"/>
+            </w:tcBorders>
+            <w:noWrap/>
+            <w:vAlign w:val="bottom"/>
+            <w:hideMark/>
+          </w:tcPr>
+          <w:p>
+            <w:pPr>
+              <w:spacing w:after="0" w:line="240" w:lineRule="auto"/>
+            </w:pPr>
+            <w:r>
+              <w:t>Pós-</w:t>
+            </w:r>
+            <w:r>
+              <w:t>Condições</w:t>
+            </w:r>
+          </w:p>
+        </w:tc>
+        <w:tc>
+          <w:tcPr>
+            <w:tcW w:w="5620" w:type="dxa"/>
+            <w:tcBorders>
+              <w:top w:val="single" w:sz="4" w:space="0" w:color="auto"/>
+              <w:left w:val="single" w:sz="4" w:space="0" w:color="auto"/>
+              <w:bottom w:val="single" w:sz="4" w:space="0" w:color="auto"/>
+              <w:right w:val="single" w:sz="4" w:space="0" w:color="auto"/>
+            </w:tcBorders>
+            <w:noWrap/>
+            <w:vAlign w:val="bottom"/>
+            <w:hideMark/>
+          </w:tcPr>
+          <w:p>
+            <w:pPr>
+              <w:spacing w:after="0" w:line="240" w:lineRule="auto"/>
+            </w:pPr>
+          </w:p>
+        </w:tc>
+      </w:tr>
+      <w:tr>
+        <w:trPr>
+          <w:trHeight w:val="285"/>
+        </w:trPr>
+        <w:tc>
+          <w:tcPr>
+            <w:tcW w:w="3700" w:type="dxa"/>
+            <w:tcBorders>
+              <w:top w:val="single" w:sz="4" w:space="0" w:color="auto"/>
+              <w:left w:val="single" w:sz="4" w:space="0" w:color="auto"/>
+              <w:bottom w:val="single" w:sz="4" w:space="0" w:color="auto"/>
+              <w:right w:val="single" w:sz="4" w:space="0" w:color="auto"/>
+            </w:tcBorders>
+            <w:noWrap/>
+            <w:vAlign w:val="bottom"/>
+            <w:hideMark/>
+          </w:tcPr>
+          <w:p>
+            <w:pPr>
+              <w:spacing w:after="0" w:line="240" w:lineRule="auto"/>
+            </w:pPr>
+            <w:r>
+              <w:t>Ações do Ator</w:t>
+            </w:r>
+          </w:p>
+        </w:tc>
+        <w:tc>
+          <w:tcPr>
+            <w:tcW w:w="5620" w:type="dxa"/>
+            <w:tcBorders>
+              <w:top w:val="single" w:sz="4" w:space="0" w:color="auto"/>
+              <w:left w:val="single" w:sz="4" w:space="0" w:color="auto"/>
+              <w:bottom w:val="single" w:sz="4" w:space="0" w:color="auto"/>
+              <w:right w:val="single" w:sz="4" w:space="0" w:color="auto"/>
+            </w:tcBorders>
+            <w:noWrap/>
+            <w:vAlign w:val="bottom"/>
+            <w:hideMark/>
+          </w:tcPr>
+          <w:p>
+            <w:pPr>
+              <w:spacing w:after="0" w:line="240" w:lineRule="auto"/>
+            </w:pPr>
+            <w:r>
+              <w:t>Ações do Sistema</w:t>
+            </w:r>
+          </w:p>
+        </w:tc>
+      </w:tr>
+      <w:tr>
+        <w:trPr>
+          <w:trHeight w:val="285"/>
+        </w:trPr>
+        <w:tc>
+          <w:tcPr>
+            <w:tcW w:w="3700" w:type="dxa"/>
+            <w:tcBorders>
+              <w:top w:val="single" w:sz="4" w:space="0" w:color="auto"/>
+              <w:left w:val="single" w:sz="4" w:space="0" w:color="auto"/>
+              <w:bottom w:val="single" w:sz="4" w:space="0" w:color="auto"/>
+              <w:right w:val="single" w:sz="4" w:space="0" w:color="auto"/>
+            </w:tcBorders>
+            <w:noWrap/>
+            <w:vAlign w:val="bottom"/>
+            <w:hideMark/>
+          </w:tcPr>
+          <w:p>
+            <w:pPr>
+              <w:spacing w:after="0" w:line="240" w:lineRule="auto"/>
+            </w:pPr>
+            <w:r>
+              <w:t>1. Solicitar uma compra</w:t>
+            </w:r>
+          </w:p>
+        </w:tc>
+        <w:tc>
+          <w:tcPr>
+            <w:tcW w:w="5620" w:type="dxa"/>
+            <w:tcBorders>
+              <w:top w:val="single" w:sz="4" w:space="0" w:color="auto"/>
+              <w:left w:val="single" w:sz="4" w:space="0" w:color="auto"/>
+              <w:bottom w:val="single" w:sz="4" w:space="0" w:color="auto"/>
+              <w:right w:val="single" w:sz="4" w:space="0" w:color="auto"/>
+            </w:tcBorders>
+            <w:noWrap/>
+            <w:vAlign w:val="bottom"/>
+            <w:hideMark/>
+          </w:tcPr>
+          <w:p>
+            <w:pPr>
+              <w:spacing w:after="0" w:line="240" w:lineRule="auto"/>
+            </w:pPr>
+          </w:p>
+        </w:tc>
+      </w:tr>
+      <w:tr>
+        <w:trPr>
+          <w:trHeight w:val="285"/>
+        </w:trPr>
+        <w:tc>
+          <w:tcPr>
+            <w:tcW w:w="3700" w:type="dxa"/>
+            <w:tcBorders>
+              <w:top w:val="single" w:sz="4" w:space="0" w:color="auto"/>
+              <w:left w:val="single" w:sz="4" w:space="0" w:color="auto"/>
+              <w:bottom w:val="single" w:sz="4" w:space="0" w:color="auto"/>
+              <w:right w:val="single" w:sz="4" w:space="0" w:color="auto"/>
+            </w:tcBorders>
+            <w:noWrap/>
+            <w:vAlign w:val="bottom"/>
+            <w:hideMark/>
+          </w:tcPr>
+          <w:p>
+            <w:pPr>
+              <w:spacing w:after="0" w:line="240" w:lineRule="auto"/>
+            </w:pPr>
+          </w:p>
+        </w:tc>
+        <w:tc>
+          <w:tcPr>
+            <w:tcW w:w="5620" w:type="dxa"/>
+            <w:tcBorders>
+              <w:top w:val="single" w:sz="4" w:space="0" w:color="auto"/>
+              <w:left w:val="single" w:sz="4" w:space="0" w:color="auto"/>
+              <w:bottom w:val="single" w:sz="4" w:space="0" w:color="auto"/>
+              <w:right w:val="single" w:sz="4" w:space="0" w:color="auto"/>
+            </w:tcBorders>
+            <w:noWrap/>
+            <w:vAlign w:val="bottom"/>
+            <w:hideMark/>
+          </w:tcPr>
+          <w:p>
+            <w:pPr>
+              <w:spacing w:after="0" w:line="240" w:lineRule="auto"/>
+            </w:pPr>
+            <w:r>
+              <w:t xml:space="preserve">2. </w:t>
+            </w:r>
+            <w:r>
+              <w:t>Cliente escolhi um tipo de combustível</w:t>
+            </w:r>
+          </w:p>
+        </w:tc>
+      </w:tr>
+      <w:tr>
+        <w:trPr>
+          <w:trHeight w:val="285"/>
+        </w:trPr>
+        <w:tc>
+          <w:tcPr>
+            <w:tcW w:w="3700" w:type="dxa"/>
+            <w:tcBorders>
+              <w:top w:val="single" w:sz="4" w:space="0" w:color="auto"/>
+              <w:left w:val="single" w:sz="4" w:space="0" w:color="auto"/>
+              <w:bottom w:val="single" w:sz="4" w:space="0" w:color="auto"/>
+              <w:right w:val="single" w:sz="4" w:space="0" w:color="auto"/>
+            </w:tcBorders>
+            <w:noWrap/>
+            <w:vAlign w:val="bottom"/>
+            <w:hideMark/>
+          </w:tcPr>
+          <w:p>
+            <w:pPr>
+              <w:spacing w:after="0" w:line="240" w:lineRule="auto"/>
+            </w:pPr>
+          </w:p>
+        </w:tc>
+        <w:tc>
+          <w:tcPr>
+            <w:tcW w:w="5620" w:type="dxa"/>
+            <w:tcBorders>
+              <w:top w:val="single" w:sz="4" w:space="0" w:color="auto"/>
+              <w:left w:val="single" w:sz="4" w:space="0" w:color="auto"/>
+              <w:bottom w:val="single" w:sz="4" w:space="0" w:color="auto"/>
+              <w:right w:val="single" w:sz="4" w:space="0" w:color="auto"/>
+            </w:tcBorders>
+            <w:noWrap/>
+            <w:vAlign w:val="bottom"/>
+            <w:hideMark/>
+          </w:tcPr>
+          <w:p>
+            <w:pPr>
+              <w:spacing w:after="0" w:line="240" w:lineRule="auto"/>
+            </w:pPr>
+            <w:r>
+              <w:t xml:space="preserve">3. </w:t>
+            </w:r>
+            <w:r>
+              <w:t>Frentista verifica a quantidade em estoque</w:t>
+            </w:r>
+          </w:p>
+        </w:tc>
+      </w:tr>
+      <w:tr>
+        <w:trPr>
+          <w:trHeight w:val="285"/>
+        </w:trPr>
+        <w:tc>
+          <w:tcPr>
+            <w:tcW w:w="3700" w:type="dxa"/>
+            <w:tcBorders>
+              <w:top w:val="single" w:sz="4" w:space="0" w:color="auto"/>
+              <w:left w:val="single" w:sz="4" w:space="0" w:color="auto"/>
+              <w:bottom w:val="single" w:sz="4" w:space="0" w:color="auto"/>
+              <w:right w:val="single" w:sz="4" w:space="0" w:color="auto"/>
+            </w:tcBorders>
+            <w:noWrap/>
+            <w:vAlign w:val="bottom"/>
+            <w:hideMark/>
+          </w:tcPr>
+          <w:p>
+            <w:pPr>
+              <w:spacing w:after="0" w:line="240" w:lineRule="auto"/>
+            </w:pPr>
+          </w:p>
+        </w:tc>
+        <w:tc>
+          <w:tcPr>
+            <w:tcW w:w="5620" w:type="dxa"/>
+            <w:tcBorders>
+              <w:top w:val="single" w:sz="4" w:space="0" w:color="auto"/>
+              <w:left w:val="single" w:sz="4" w:space="0" w:color="auto"/>
+              <w:bottom w:val="single" w:sz="4" w:space="0" w:color="auto"/>
+              <w:right w:val="single" w:sz="4" w:space="0" w:color="auto"/>
+            </w:tcBorders>
+            <w:noWrap/>
+            <w:vAlign w:val="bottom"/>
+            <w:hideMark/>
+          </w:tcPr>
+          <w:p>
+            <w:pPr>
+              <w:spacing w:after="0" w:line="240" w:lineRule="auto"/>
+            </w:pPr>
+            <w:r>
+              <w:t>4</w:t>
+            </w:r>
+            <w:r>
+              <w:t xml:space="preserve">. </w:t>
+            </w:r>
+            <w:r>
+              <w:t>Frentista realiza a venda</w:t>
+            </w:r>
+          </w:p>
+        </w:tc>
+      </w:tr>
+      <w:tr>
+        <w:trPr>
+          <w:trHeight w:val="285"/>
+        </w:trPr>
+        <w:tc>
+          <w:tcPr>
+            <w:tcW w:w="3700" w:type="dxa"/>
+            <w:tcBorders>
+              <w:top w:val="single" w:sz="4" w:space="0" w:color="auto"/>
+              <w:left w:val="single" w:sz="4" w:space="0" w:color="auto"/>
+              <w:bottom w:val="single" w:sz="4" w:space="0" w:color="auto"/>
+              <w:right w:val="single" w:sz="4" w:space="0" w:color="auto"/>
+            </w:tcBorders>
+            <w:noWrap/>
+            <w:vAlign w:val="bottom"/>
+            <w:hideMark/>
+          </w:tcPr>
+          <w:p>
+            <w:pPr>
+              <w:spacing w:after="0" w:line="240" w:lineRule="auto"/>
+            </w:pPr>
+          </w:p>
+        </w:tc>
+        <w:tc>
+          <w:tcPr>
+            <w:tcW w:w="5620" w:type="dxa"/>
+            <w:tcBorders>
+              <w:top w:val="single" w:sz="4" w:space="0" w:color="auto"/>
+              <w:left w:val="single" w:sz="4" w:space="0" w:color="auto"/>
+              <w:bottom w:val="single" w:sz="4" w:space="0" w:color="auto"/>
+              <w:right w:val="single" w:sz="4" w:space="0" w:color="auto"/>
+            </w:tcBorders>
+            <w:noWrap/>
+            <w:vAlign w:val="bottom"/>
+            <w:hideMark/>
+          </w:tcPr>
+          <w:p>
+            <w:pPr>
+              <w:spacing w:after="0" w:line="240" w:lineRule="auto"/>
+            </w:pPr>
+            <w:r>
+              <w:t xml:space="preserve">5. </w:t>
+            </w:r>
+            <w:r>
+              <w:t>Armazena a venda no histórico</w:t>
+            </w:r>
+          </w:p>
+        </w:tc>
+      </w:tr>
+      <w:tr>
+        <w:trPr>
+          <w:trHeight w:val="285"/>
+        </w:trPr>
+        <w:tc>
+          <w:tcPr>
+            <w:tcW w:w="3700" w:type="dxa"/>
+            <w:tcBorders>
+              <w:top w:val="single" w:sz="4" w:space="0" w:color="auto"/>
+              <w:left w:val="single" w:sz="4" w:space="0" w:color="auto"/>
+              <w:bottom w:val="single" w:sz="4" w:space="0" w:color="auto"/>
+              <w:right w:val="single" w:sz="4" w:space="0" w:color="auto"/>
+            </w:tcBorders>
+            <w:noWrap/>
+            <w:vAlign w:val="bottom"/>
+            <w:hideMark/>
+          </w:tcPr>
+          <w:p>
+            <w:pPr>
+              <w:spacing w:after="0" w:line="240" w:lineRule="auto"/>
+            </w:pPr>
+            <w:r>
+              <w:t>Restrições/Validações</w:t>
+            </w:r>
+          </w:p>
+        </w:tc>
+        <w:tc>
+          <w:tcPr>
+            <w:tcW w:w="5620" w:type="dxa"/>
+            <w:tcBorders>
+              <w:top w:val="single" w:sz="4" w:space="0" w:color="auto"/>
+              <w:left w:val="single" w:sz="4" w:space="0" w:color="auto"/>
+              <w:bottom w:val="single" w:sz="4" w:space="0" w:color="auto"/>
+              <w:right w:val="single" w:sz="4" w:space="0" w:color="auto"/>
+            </w:tcBorders>
+            <w:noWrap/>
+            <w:vAlign w:val="bottom"/>
+            <w:hideMark/>
+          </w:tcPr>
+          <w:p>
+            <w:pPr>
+              <w:spacing w:after="0" w:line="240" w:lineRule="auto"/>
+            </w:pPr>
+            <w:r>
+              <w:t xml:space="preserve">1. </w:t>
+            </w:r>
+            <w:r>
+              <w:t>Só</w:t>
+            </w:r>
+            <w:r>
+              <w:t xml:space="preserve"> pode realizar a venda se houver </w:t>
+            </w:r>
+            <w:r>
+              <w:t>combustível</w:t>
+            </w:r>
+          </w:p>
+        </w:tc>
+      </w:tr>
+      <w:tr>
+        <w:trPr>
+          <w:trHeight w:val="285"/>
+        </w:trPr>
+        <w:tc>
+          <w:tcPr>
+            <w:tcW w:w="3700" w:type="dxa"/>
+            <w:tcBorders>
+              <w:top w:val="single" w:sz="4" w:space="0" w:color="auto"/>
+              <w:left w:val="single" w:sz="4" w:space="0" w:color="auto"/>
+              <w:bottom w:val="single" w:sz="4" w:space="0" w:color="auto"/>
+              <w:right w:val="single" w:sz="4" w:space="0" w:color="auto"/>
+            </w:tcBorders>
+            <w:noWrap/>
+            <w:vAlign w:val="bottom"/>
+            <w:hideMark/>
+          </w:tcPr>
+          <w:p>
+            <w:pPr>
+              <w:spacing w:after="0" w:line="240" w:lineRule="auto"/>
+              <w:rPr>
+                <w:rFonts w:ascii="Calibri" w:eastAsia="Times New Roman" w:hAnsi="Calibri" w:cs="Calibri"/>
+                <w:color w:val="000000"/>
+                <w:lang w:eastAsia="pt-BR"/>
+              </w:rPr>
+            </w:pPr>
+          </w:p>
+        </w:tc>
+        <w:tc>
+          <w:tcPr>
+            <w:tcW w:w="5620" w:type="dxa"/>
+            <w:tcBorders>
+              <w:top w:val="single" w:sz="4" w:space="0" w:color="auto"/>
+              <w:left w:val="single" w:sz="4" w:space="0" w:color="auto"/>
+              <w:bottom w:val="single" w:sz="4" w:space="0" w:color="auto"/>
+              <w:right w:val="single" w:sz="4" w:space="0" w:color="auto"/>
+            </w:tcBorders>
+            <w:noWrap/>
+            <w:vAlign w:val="bottom"/>
+            <w:hideMark/>
+          </w:tcPr>
+          <w:p>
+            <w:pPr>
+              <w:spacing w:after="0" w:line="240" w:lineRule="auto"/>
+              <w:rPr>
+                <w:rFonts w:ascii="Times New Roman" w:eastAsia="Times New Roman" w:hAnsi="Times New Roman" w:cs="Times New Roman"/>
+                <w:sz w:val="20"/>
+                <w:szCs w:val="20"/>
+                <w:lang w:eastAsia="pt-BR"/>
+              </w:rPr>
+            </w:pPr>
+          </w:p>
+        </w:tc>
+      </w:tr>
+    </w:tbl>
+    <w:p>
+      <w:pPr>
+        <w:rPr>
+          <w:b/>
+          <w:sz w:val="28"/>
+        </w:rPr>
+      </w:pPr>
+    </w:p>
+    <w:p>
+      <w:pPr>
+        <w:rPr>
+          <w:b/>
+          <w:sz w:val="28"/>
+        </w:rPr>
+      </w:pPr>
+      <w:bookmarkStart w:id="0" w:name="_GoBack"/>
+      <w:bookmarkEnd w:id="0"/>
     </w:p>
     <w:p>
       <w:pPr>
@@ -1338,56 +2467,29 @@
         </w:numPr>
         <w:rPr>
           <w:b/>
-          <w:sz w:val="28"/>
-        </w:rPr>
-      </w:pPr>
-      <w:r>
-        <w:rPr>
-          <w:b/>
-          <w:sz w:val="28"/>
-        </w:rPr>
-        <w:lastRenderedPageBreak/>
-        <w:t>Referências Bibliográficas</w:t>
-      </w:r>
-    </w:p>
-    <w:p>
-      <w:pPr>
-        <w:ind w:left="720"/>
-      </w:pPr>
-      <w:r>
-        <w:t>MATERIAL Linguagem de Programação 2</w:t>
-      </w:r>
-      <w:r>
-        <w:br/>
-        <w:t>C# Como Programar. DEITEL, H . M. et al. Edição: 1.ed., Editora: São Paulo: Makron Books, 2007.</w:t>
-      </w:r>
-      <w:r>
-        <w:br/>
-        <w:t>Use a Cabeça! C#; STELLMAN, Andrew e GREENE, Jennifer. Edição: 2.ed. Editora: Rio de Janeiro: Alta Books, 2010.</w:t>
-      </w:r>
-    </w:p>
-    <w:p>
-      <w:pPr>
-        <w:ind w:left="720"/>
-      </w:pPr>
-      <w:r>
-        <w:t>MATERIAL ANALISE ORIENTADA A OBJETOS</w:t>
-      </w:r>
-      <w:r>
-        <w:br/>
-        <w:t>SILVA, R.P. UML 2: Modelagem Orientada a Objetos. Visual Books, 2007.</w:t>
-      </w:r>
-      <w:r>
-        <w:br/>
-        <w:t xml:space="preserve">GUEDES, G.T.A. UML 2: uma abordagem prática, Editora </w:t>
-      </w:r>
-      <w:proofErr w:type="spellStart"/>
-      <w:r>
-        <w:t>Novatec</w:t>
-      </w:r>
-      <w:proofErr w:type="spellEnd"/>
-      <w:r>
-        <w:t>, 2009.</w:t>
+          <w:vanish/>
+          <w:sz w:val="28"/>
+        </w:rPr>
+      </w:pPr>
+    </w:p>
+    <w:p>
+      <w:pPr>
+        <w:pStyle w:val="PargrafodaLista"/>
+        <w:numPr>
+          <w:ilvl w:val="1"/>
+          <w:numId w:val="2"/>
+        </w:numPr>
+        <w:rPr>
+          <w:b/>
+          <w:sz w:val="28"/>
+        </w:rPr>
+      </w:pPr>
+      <w:r>
+        <w:rPr>
+          <w:b/>
+          <w:sz w:val="28"/>
+        </w:rPr>
+        <w:t>Diagramas de Sequência</w:t>
       </w:r>
     </w:p>
     <w:p>
@@ -1403,6 +2505,63 @@
     <w:p>
       <w:pPr>
         <w:pStyle w:val="PargrafodaLista"/>
+        <w:numPr>
+          <w:ilvl w:val="1"/>
+          <w:numId w:val="2"/>
+        </w:numPr>
+        <w:rPr>
+          <w:b/>
+          <w:sz w:val="28"/>
+        </w:rPr>
+      </w:pPr>
+      <w:r>
+        <w:rPr>
+          <w:b/>
+          <w:sz w:val="28"/>
+        </w:rPr>
+        <w:t>Diagrama de Colaboração</w:t>
+      </w:r>
+    </w:p>
+    <w:p>
+      <w:pPr>
+        <w:rPr>
+          <w:b/>
+          <w:sz w:val="28"/>
+        </w:rPr>
+      </w:pPr>
+    </w:p>
+    <w:p>
+      <w:pPr>
+        <w:pStyle w:val="PargrafodaLista"/>
+        <w:numPr>
+          <w:ilvl w:val="1"/>
+          <w:numId w:val="2"/>
+        </w:numPr>
+        <w:rPr>
+          <w:b/>
+          <w:sz w:val="28"/>
+        </w:rPr>
+      </w:pPr>
+      <w:r>
+        <w:rPr>
+          <w:b/>
+          <w:sz w:val="28"/>
+        </w:rPr>
+        <w:t>Diagrama de Estado</w:t>
+      </w:r>
+    </w:p>
+    <w:p>
+      <w:pPr>
+        <w:pStyle w:val="PargrafodaLista"/>
+        <w:rPr>
+          <w:b/>
+          <w:sz w:val="28"/>
+        </w:rPr>
+      </w:pPr>
+    </w:p>
+    <w:p>
+      <w:pPr>
+        <w:pStyle w:val="PargrafodaLista"/>
         <w:ind w:left="1080"/>
         <w:rPr>
           <w:b/>
@@ -1413,6 +2572,26 @@
     <w:p>
       <w:pPr>
         <w:pStyle w:val="PargrafodaLista"/>
+        <w:numPr>
+          <w:ilvl w:val="1"/>
+          <w:numId w:val="2"/>
+        </w:numPr>
+        <w:rPr>
+          <w:b/>
+          <w:sz w:val="28"/>
+        </w:rPr>
+      </w:pPr>
+      <w:r>
+        <w:rPr>
+          <w:b/>
+          <w:sz w:val="28"/>
+        </w:rPr>
+        <w:t>Diagrama de Atividade</w:t>
+      </w:r>
+    </w:p>
+    <w:p>
+      <w:pPr>
+        <w:pStyle w:val="PargrafodaLista"/>
         <w:ind w:left="1080"/>
         <w:rPr>
           <w:b/>
@@ -1423,262 +2602,57 @@
     <w:p>
       <w:pPr>
         <w:pStyle w:val="PargrafodaLista"/>
-        <w:ind w:left="1080"/>
-        <w:rPr>
-          <w:b/>
-          <w:sz w:val="28"/>
-        </w:rPr>
-      </w:pPr>
-    </w:p>
-    <w:p>
-      <w:pPr>
-        <w:pStyle w:val="PargrafodaLista"/>
-        <w:ind w:left="1080"/>
-        <w:rPr>
-          <w:b/>
-          <w:sz w:val="28"/>
-        </w:rPr>
-      </w:pPr>
-    </w:p>
-    <w:p>
-      <w:pPr>
-        <w:pStyle w:val="PargrafodaLista"/>
-        <w:ind w:left="1080"/>
-        <w:rPr>
-          <w:b/>
-          <w:sz w:val="28"/>
-        </w:rPr>
-      </w:pPr>
-    </w:p>
-    <w:p>
-      <w:pPr>
-        <w:pStyle w:val="PargrafodaLista"/>
-        <w:ind w:left="1080"/>
-        <w:rPr>
-          <w:b/>
-          <w:sz w:val="28"/>
-        </w:rPr>
-      </w:pPr>
-    </w:p>
-    <w:p>
-      <w:pPr>
-        <w:pStyle w:val="PargrafodaLista"/>
-        <w:ind w:left="1080"/>
-        <w:rPr>
-          <w:b/>
-          <w:sz w:val="28"/>
-        </w:rPr>
-      </w:pPr>
-    </w:p>
-    <w:p>
-      <w:pPr>
-        <w:pStyle w:val="PargrafodaLista"/>
-        <w:ind w:left="1080"/>
-        <w:rPr>
-          <w:b/>
-          <w:sz w:val="28"/>
-        </w:rPr>
-      </w:pPr>
-    </w:p>
-    <w:p>
-      <w:pPr>
-        <w:pStyle w:val="PargrafodaLista"/>
-        <w:ind w:left="1080"/>
-        <w:rPr>
-          <w:b/>
-          <w:sz w:val="28"/>
-        </w:rPr>
-      </w:pPr>
-    </w:p>
-    <w:p>
-      <w:pPr>
-        <w:pStyle w:val="PargrafodaLista"/>
-        <w:ind w:left="1080"/>
-        <w:rPr>
-          <w:b/>
-          <w:sz w:val="28"/>
-        </w:rPr>
-      </w:pPr>
-    </w:p>
-    <w:p>
-      <w:pPr>
-        <w:pStyle w:val="PargrafodaLista"/>
-        <w:ind w:left="1080"/>
-        <w:rPr>
-          <w:b/>
-          <w:sz w:val="28"/>
-        </w:rPr>
-      </w:pPr>
-    </w:p>
-    <w:p>
-      <w:pPr>
-        <w:pStyle w:val="PargrafodaLista"/>
-        <w:ind w:left="1080"/>
-        <w:rPr>
-          <w:b/>
-          <w:sz w:val="28"/>
-        </w:rPr>
-      </w:pPr>
-    </w:p>
-    <w:p>
-      <w:pPr>
-        <w:pStyle w:val="PargrafodaLista"/>
-        <w:ind w:left="1080"/>
-        <w:rPr>
-          <w:b/>
-          <w:sz w:val="28"/>
-        </w:rPr>
-      </w:pPr>
-    </w:p>
-    <w:p>
-      <w:pPr>
-        <w:pStyle w:val="PargrafodaLista"/>
-        <w:ind w:left="1080"/>
-        <w:rPr>
-          <w:b/>
-          <w:sz w:val="28"/>
-        </w:rPr>
-      </w:pPr>
-    </w:p>
-    <w:p>
-      <w:pPr>
-        <w:pStyle w:val="PargrafodaLista"/>
-        <w:ind w:left="1080"/>
-        <w:rPr>
-          <w:b/>
-          <w:sz w:val="28"/>
-        </w:rPr>
-      </w:pPr>
-    </w:p>
-    <w:p>
-      <w:pPr>
-        <w:pStyle w:val="PargrafodaLista"/>
-        <w:ind w:left="1080"/>
-        <w:rPr>
-          <w:b/>
-          <w:sz w:val="28"/>
-        </w:rPr>
-      </w:pPr>
-    </w:p>
-    <w:p>
-      <w:pPr>
-        <w:pStyle w:val="PargrafodaLista"/>
-        <w:ind w:left="1080"/>
-        <w:rPr>
-          <w:b/>
-          <w:sz w:val="28"/>
-        </w:rPr>
-      </w:pPr>
-    </w:p>
-    <w:p>
-      <w:pPr>
-        <w:pStyle w:val="PargrafodaLista"/>
-        <w:ind w:left="1080"/>
-        <w:rPr>
-          <w:b/>
-          <w:sz w:val="28"/>
-        </w:rPr>
-      </w:pPr>
-    </w:p>
-    <w:p>
-      <w:pPr>
-        <w:pStyle w:val="PargrafodaLista"/>
-        <w:ind w:left="1080"/>
-        <w:rPr>
-          <w:b/>
-          <w:sz w:val="28"/>
-        </w:rPr>
-      </w:pPr>
-    </w:p>
-    <w:p>
-      <w:pPr>
-        <w:pStyle w:val="PargrafodaLista"/>
-        <w:ind w:left="1080"/>
-        <w:rPr>
-          <w:b/>
-          <w:sz w:val="28"/>
-        </w:rPr>
-      </w:pPr>
-    </w:p>
-    <w:p>
-      <w:pPr>
-        <w:pStyle w:val="PargrafodaLista"/>
-        <w:ind w:left="1080"/>
-        <w:rPr>
-          <w:b/>
-          <w:sz w:val="28"/>
-        </w:rPr>
-      </w:pPr>
-    </w:p>
-    <w:p>
-      <w:pPr>
-        <w:pStyle w:val="PargrafodaLista"/>
-        <w:ind w:left="1080"/>
-        <w:rPr>
-          <w:b/>
-          <w:sz w:val="28"/>
-        </w:rPr>
-      </w:pPr>
-    </w:p>
-    <w:p>
-      <w:pPr>
-        <w:pStyle w:val="PargrafodaLista"/>
-        <w:ind w:left="1080"/>
-        <w:rPr>
-          <w:b/>
-          <w:sz w:val="28"/>
-        </w:rPr>
-      </w:pPr>
-    </w:p>
-    <w:p>
-      <w:pPr>
-        <w:pStyle w:val="PargrafodaLista"/>
-        <w:ind w:left="1080"/>
-        <w:rPr>
-          <w:b/>
-          <w:sz w:val="28"/>
-        </w:rPr>
-      </w:pPr>
-    </w:p>
-    <w:p>
-      <w:pPr>
-        <w:pStyle w:val="PargrafodaLista"/>
-        <w:ind w:left="1080"/>
-        <w:rPr>
-          <w:b/>
-          <w:sz w:val="28"/>
-        </w:rPr>
-      </w:pPr>
-    </w:p>
-    <w:p>
-      <w:pPr>
-        <w:pStyle w:val="PargrafodaLista"/>
-        <w:ind w:left="1080"/>
-        <w:rPr>
-          <w:b/>
-          <w:sz w:val="28"/>
-        </w:rPr>
-      </w:pPr>
-    </w:p>
-    <w:p>
-      <w:pPr>
-        <w:pStyle w:val="PargrafodaLista"/>
-        <w:ind w:left="1080"/>
-        <w:rPr>
-          <w:b/>
-          <w:sz w:val="28"/>
-        </w:rPr>
-      </w:pPr>
-    </w:p>
-    <w:p>
-      <w:pPr>
-        <w:pStyle w:val="PargrafodaLista"/>
-        <w:ind w:left="1080"/>
-        <w:rPr>
-          <w:b/>
-          <w:sz w:val="28"/>
-        </w:rPr>
-      </w:pPr>
+        <w:numPr>
+          <w:ilvl w:val="1"/>
+          <w:numId w:val="2"/>
+        </w:numPr>
+        <w:rPr>
+          <w:b/>
+          <w:sz w:val="28"/>
+        </w:rPr>
+      </w:pPr>
+      <w:r>
+        <w:rPr>
+          <w:b/>
+          <w:sz w:val="28"/>
+        </w:rPr>
+        <w:t xml:space="preserve"> </w:t>
+      </w:r>
+      <w:r>
+        <w:rPr>
+          <w:b/>
+          <w:sz w:val="28"/>
+        </w:rPr>
+        <w:t>Diagrama de Implantação</w:t>
+      </w:r>
+    </w:p>
+    <w:p>
+      <w:pPr>
+        <w:rPr>
+          <w:b/>
+          <w:sz w:val="28"/>
+        </w:rPr>
+      </w:pPr>
+    </w:p>
+    <w:p>
+      <w:pPr>
+        <w:pStyle w:val="PargrafodaLista"/>
+        <w:numPr>
+          <w:ilvl w:val="1"/>
+          <w:numId w:val="2"/>
+        </w:numPr>
+        <w:rPr>
+          <w:b/>
+          <w:sz w:val="28"/>
+        </w:rPr>
+      </w:pPr>
+      <w:r>
+        <w:rPr>
+          <w:b/>
+          <w:sz w:val="28"/>
+        </w:rPr>
+        <w:t>Diagrama de Componentes</w:t>
+      </w:r>
     </w:p>
     <w:p>
       <w:pPr>
@@ -1697,7 +2671,209 @@
           <w:b/>
           <w:sz w:val="28"/>
         </w:rPr>
-        <w:lastRenderedPageBreak/>
+        <w:t>Conclusões</w:t>
+      </w:r>
+      <w:r>
+        <w:rPr>
+          <w:b/>
+          <w:sz w:val="28"/>
+        </w:rPr>
+        <w:tab/>
+        <w:t xml:space="preserve"> </w:t>
+      </w:r>
+    </w:p>
+    <w:p>
+      <w:pPr>
+        <w:pStyle w:val="PargrafodaLista"/>
+        <w:ind w:left="1080"/>
+        <w:rPr>
+          <w:b/>
+          <w:sz w:val="28"/>
+        </w:rPr>
+      </w:pPr>
+    </w:p>
+    <w:p>
+      <w:pPr>
+        <w:rPr>
+          <w:b/>
+          <w:sz w:val="28"/>
+        </w:rPr>
+      </w:pPr>
+    </w:p>
+    <w:p>
+      <w:pPr>
+        <w:ind w:firstLine="708"/>
+        <w:rPr>
+          <w:b/>
+          <w:sz w:val="28"/>
+        </w:rPr>
+      </w:pPr>
+      <w:r>
+        <w:rPr>
+          <w:b/>
+          <w:sz w:val="28"/>
+        </w:rPr>
+        <w:t>4.1</w:t>
+      </w:r>
+      <w:r>
+        <w:rPr>
+          <w:b/>
+          <w:sz w:val="28"/>
+        </w:rPr>
+        <w:t>.</w:t>
+      </w:r>
+      <w:r>
+        <w:rPr>
+          <w:b/>
+          <w:sz w:val="28"/>
+        </w:rPr>
+        <w:t xml:space="preserve"> Considerações Finais</w:t>
+      </w:r>
+    </w:p>
+    <w:p>
+      <w:pPr>
+        <w:ind w:left="720"/>
+        <w:rPr>
+          <w:b/>
+          <w:sz w:val="28"/>
+        </w:rPr>
+      </w:pPr>
+      <w:r>
+        <w:rPr>
+          <w:b/>
+          <w:sz w:val="28"/>
+        </w:rPr>
+        <w:t xml:space="preserve">5. Dificuldades Encontradas </w:t>
+      </w:r>
+    </w:p>
+    <w:p>
+      <w:pPr>
+        <w:ind w:firstLine="708"/>
+        <w:rPr>
+          <w:b/>
+          <w:sz w:val="28"/>
+        </w:rPr>
+      </w:pPr>
+      <w:r>
+        <w:rPr>
+          <w:b/>
+          <w:sz w:val="28"/>
+        </w:rPr>
+        <w:t xml:space="preserve">6. Trabalhos Futuros  </w:t>
+      </w:r>
+    </w:p>
+    <w:p>
+      <w:pPr>
+        <w:ind w:firstLine="708"/>
+        <w:rPr>
+          <w:b/>
+          <w:sz w:val="28"/>
+        </w:rPr>
+      </w:pPr>
+      <w:r>
+        <w:rPr>
+          <w:b/>
+          <w:sz w:val="28"/>
+        </w:rPr>
+        <w:t xml:space="preserve">7. Referências Bibliográficas </w:t>
+      </w:r>
+    </w:p>
+    <w:p>
+      <w:pPr>
+        <w:ind w:left="720"/>
+      </w:pPr>
+      <w:r>
+        <w:t>MATERIAL Linguagem de Programação 2</w:t>
+      </w:r>
+      <w:r>
+        <w:br/>
+        <w:t>C# Como Programar. DEITEL, H . M. et al. Edição: 1.ed., Editora: São Paulo: Makron Books, 2007.</w:t>
+      </w:r>
+      <w:r>
+        <w:br/>
+        <w:t>Use a Cabeça! C#; STELLMAN, Andrew e GREENE, Jennifer. Edição: 2.ed. Editora: Rio de Janeiro: Alta Books, 2010.</w:t>
+      </w:r>
+    </w:p>
+    <w:p>
+      <w:pPr>
+        <w:ind w:left="720"/>
+      </w:pPr>
+      <w:r>
+        <w:t>MATERIAL ANALISE ORIENTADA A OBJETOS</w:t>
+      </w:r>
+      <w:r>
+        <w:br/>
+        <w:t>SILVA, R.P. UML 2: Modelagem Orientada a Objetos. Visual Books, 2007.</w:t>
+      </w:r>
+      <w:r>
+        <w:br/>
+        <w:t>GUEDES, G.T.A. UML 2: uma abordagem prática, Editora Novatec, 2009.</w:t>
+      </w:r>
+    </w:p>
+    <w:p>
+      <w:pPr>
+        <w:ind w:left="720"/>
+      </w:pPr>
+    </w:p>
+    <w:p>
+      <w:pPr>
+        <w:pStyle w:val="PargrafodaLista"/>
+        <w:numPr>
+          <w:ilvl w:val="0"/>
+          <w:numId w:val="2"/>
+        </w:numPr>
+        <w:rPr>
+          <w:b/>
+          <w:vanish/>
+          <w:sz w:val="28"/>
+        </w:rPr>
+      </w:pPr>
+    </w:p>
+    <w:p>
+      <w:pPr>
+        <w:pStyle w:val="PargrafodaLista"/>
+        <w:numPr>
+          <w:ilvl w:val="0"/>
+          <w:numId w:val="2"/>
+        </w:numPr>
+        <w:rPr>
+          <w:b/>
+          <w:vanish/>
+          <w:sz w:val="28"/>
+        </w:rPr>
+      </w:pPr>
+    </w:p>
+    <w:p>
+      <w:pPr>
+        <w:pStyle w:val="PargrafodaLista"/>
+        <w:numPr>
+          <w:ilvl w:val="0"/>
+          <w:numId w:val="2"/>
+        </w:numPr>
+        <w:rPr>
+          <w:b/>
+          <w:vanish/>
+          <w:sz w:val="28"/>
+        </w:rPr>
+      </w:pPr>
+    </w:p>
+    <w:p>
+      <w:pPr>
+        <w:pStyle w:val="PargrafodaLista"/>
+        <w:numPr>
+          <w:ilvl w:val="0"/>
+          <w:numId w:val="2"/>
+        </w:numPr>
+        <w:rPr>
+          <w:b/>
+          <w:sz w:val="28"/>
+        </w:rPr>
+      </w:pPr>
+      <w:r>
+        <w:rPr>
+          <w:b/>
+          <w:sz w:val="28"/>
+        </w:rPr>
         <w:t>Integrantes do Grupo</w:t>
       </w:r>
     </w:p>
@@ -1786,8 +2962,6 @@
         <w:tab/>
         <w:t>150401-1</w:t>
       </w:r>
-      <w:bookmarkStart w:id="0" w:name="_GoBack"/>
-      <w:bookmarkEnd w:id="0"/>
     </w:p>
     <w:sectPr>
       <w:pgSz w:w="11906" w:h="16838"/>
@@ -1799,9 +2973,172 @@
 </w:document>
 </file>
 
+<file path=word/endnotes.xml><?xml version="1.0" encoding="utf-8"?>
+<w:endnotes xmlns:wpc="http://schemas.microsoft.com/office/word/2010/wordprocessingCanvas" xmlns:cx="http://schemas.microsoft.com/office/drawing/2014/chartex" xmlns:cx1="http://schemas.microsoft.com/office/drawing/2015/9/8/chartex" xmlns:cx2="http://schemas.microsoft.com/office/drawing/2015/10/21/chartex" xmlns:cx3="http://schemas.microsoft.com/office/drawing/2016/5/9/chartex" xmlns:cx4="http://schemas.microsoft.com/office/drawing/2016/5/10/chartex" xmlns:cx5="http://schemas.microsoft.com/office/drawing/2016/5/11/chartex" xmlns:cx6="http://schemas.microsoft.com/office/drawing/2016/5/12/chartex" xmlns:cx7="http://schemas.microsoft.com/office/drawing/2016/5/13/chartex" xmlns:cx8="http://schemas.microsoft.com/office/drawing/2016/5/14/chartex" xmlns:mc="http://schemas.openxmlformats.org/markup-compatibility/2006" xmlns:aink="http://schemas.microsoft.com/office/drawing/2016/ink" xmlns:am3d="http://schemas.microsoft.com/office/drawing/2017/model3d" xmlns:o="urn:schemas-microsoft-com:office:office" xmlns:r="http://schemas.openxmlformats.org/officeDocument/2006/relationships" xmlns:m="http://schemas.openxmlformats.org/officeDocument/2006/math" xmlns:v="urn:schemas-microsoft-com:vml" xmlns:wp14="http://schemas.microsoft.com/office/word/2010/wordprocessingDrawing" xmlns:wp="http://schemas.openxmlformats.org/drawingml/2006/wordprocessingDrawing" xmlns:w10="urn:schemas-microsoft-com:office:word" xmlns:w="http://schemas.openxmlformats.org/wordprocessingml/2006/main" xmlns:w14="http://schemas.microsoft.com/office/word/2010/wordml" xmlns:w15="http://schemas.microsoft.com/office/word/2012/wordml" xmlns:w16cid="http://schemas.microsoft.com/office/word/2016/wordml/cid" xmlns:w16se="http://schemas.microsoft.com/office/word/2015/wordml/symex" xmlns:wpg="http://schemas.microsoft.com/office/word/2010/wordprocessingGroup" xmlns:wpi="http://schemas.microsoft.com/office/word/2010/wordprocessingInk" xmlns:wne="http://schemas.microsoft.com/office/word/2006/wordml" xmlns:wps="http://schemas.microsoft.com/office/word/2010/wordprocessingShape" mc:Ignorable="w14 w15 w16se w16cid wp14">
+  <w:endnote w:type="separator" w:id="-1">
+    <w:p>
+      <w:pPr>
+        <w:spacing w:after="0" w:line="240" w:lineRule="auto"/>
+      </w:pPr>
+      <w:r>
+        <w:separator/>
+      </w:r>
+    </w:p>
+  </w:endnote>
+  <w:endnote w:type="continuationSeparator" w:id="0">
+    <w:p>
+      <w:pPr>
+        <w:spacing w:after="0" w:line="240" w:lineRule="auto"/>
+      </w:pPr>
+      <w:r>
+        <w:continuationSeparator/>
+      </w:r>
+    </w:p>
+  </w:endnote>
+</w:endnotes>
+</file>
+
+<file path=word/footnotes.xml><?xml version="1.0" encoding="utf-8"?>
+<w:footnotes xmlns:wpc="http://schemas.microsoft.com/office/word/2010/wordprocessingCanvas" xmlns:cx="http://schemas.microsoft.com/office/drawing/2014/chartex" xmlns:cx1="http://schemas.microsoft.com/office/drawing/2015/9/8/chartex" xmlns:cx2="http://schemas.microsoft.com/office/drawing/2015/10/21/chartex" xmlns:cx3="http://schemas.microsoft.com/office/drawing/2016/5/9/chartex" xmlns:cx4="http://schemas.microsoft.com/office/drawing/2016/5/10/chartex" xmlns:cx5="http://schemas.microsoft.com/office/drawing/2016/5/11/chartex" xmlns:cx6="http://schemas.microsoft.com/office/drawing/2016/5/12/chartex" xmlns:cx7="http://schemas.microsoft.com/office/drawing/2016/5/13/chartex" xmlns:cx8="http://schemas.microsoft.com/office/drawing/2016/5/14/chartex" xmlns:mc="http://schemas.openxmlformats.org/markup-compatibility/2006" xmlns:aink="http://schemas.microsoft.com/office/drawing/2016/ink" xmlns:am3d="http://schemas.microsoft.com/office/drawing/2017/model3d" xmlns:o="urn:schemas-microsoft-com:office:office" xmlns:r="http://schemas.openxmlformats.org/officeDocument/2006/relationships" xmlns:m="http://schemas.openxmlformats.org/officeDocument/2006/math" xmlns:v="urn:schemas-microsoft-com:vml" xmlns:wp14="http://schemas.microsoft.com/office/word/2010/wordprocessingDrawing" xmlns:wp="http://schemas.openxmlformats.org/drawingml/2006/wordprocessingDrawing" xmlns:w10="urn:schemas-microsoft-com:office:word" xmlns:w="http://schemas.openxmlformats.org/wordprocessingml/2006/main" xmlns:w14="http://schemas.microsoft.com/office/word/2010/wordml" xmlns:w15="http://schemas.microsoft.com/office/word/2012/wordml" xmlns:w16cid="http://schemas.microsoft.com/office/word/2016/wordml/cid" xmlns:w16se="http://schemas.microsoft.com/office/word/2015/wordml/symex" xmlns:wpg="http://schemas.microsoft.com/office/word/2010/wordprocessingGroup" xmlns:wpi="http://schemas.microsoft.com/office/word/2010/wordprocessingInk" xmlns:wne="http://schemas.microsoft.com/office/word/2006/wordml" xmlns:wps="http://schemas.microsoft.com/office/word/2010/wordprocessingShape" mc:Ignorable="w14 w15 w16se w16cid wp14">
+  <w:footnote w:type="separator" w:id="-1">
+    <w:p>
+      <w:pPr>
+        <w:spacing w:after="0" w:line="240" w:lineRule="auto"/>
+      </w:pPr>
+      <w:r>
+        <w:separator/>
+      </w:r>
+    </w:p>
+  </w:footnote>
+  <w:footnote w:type="continuationSeparator" w:id="0">
+    <w:p>
+      <w:pPr>
+        <w:spacing w:after="0" w:line="240" w:lineRule="auto"/>
+      </w:pPr>
+      <w:r>
+        <w:continuationSeparator/>
+      </w:r>
+    </w:p>
+  </w:footnote>
+</w:footnotes>
+</file>
+
 <file path=word/numbering.xml><?xml version="1.0" encoding="utf-8"?>
-<w:numbering xmlns:wpc="http://schemas.microsoft.com/office/word/2010/wordprocessingCanvas" xmlns:cx="http://schemas.microsoft.com/office/drawing/2014/chartex" xmlns:cx1="http://schemas.microsoft.com/office/drawing/2015/9/8/chartex" xmlns:cx2="http://schemas.microsoft.com/office/drawing/2015/10/21/chartex" xmlns:cx3="http://schemas.microsoft.com/office/drawing/2016/5/9/chartex" xmlns:cx4="http://schemas.microsoft.com/office/drawing/2016/5/10/chartex" xmlns:cx5="http://schemas.microsoft.com/office/drawing/2016/5/11/chartex" xmlns:cx6="http://schemas.microsoft.com/office/drawing/2016/5/12/chartex" xmlns:cx7="http://schemas.microsoft.com/office/drawing/2016/5/13/chartex" xmlns:cx8="http://schemas.microsoft.com/office/drawing/2016/5/14/chartex" xmlns:mc="http://schemas.openxmlformats.org/markup-compatibility/2006" xmlns:o="urn:schemas-microsoft-com:office:office" xmlns:r="http://schemas.openxmlformats.org/officeDocument/2006/relationships" xmlns:m="http://schemas.openxmlformats.org/officeDocument/2006/math" xmlns:v="urn:schemas-microsoft-com:vml" xmlns:wp14="http://schemas.microsoft.com/office/word/2010/wordprocessingDrawing" xmlns:wp="http://schemas.openxmlformats.org/drawingml/2006/wordprocessingDrawing" xmlns:w10="urn:schemas-microsoft-com:office:word" xmlns:w="http://schemas.openxmlformats.org/wordprocessingml/2006/main" xmlns:w14="http://schemas.microsoft.com/office/word/2010/wordml" xmlns:w15="http://schemas.microsoft.com/office/word/2012/wordml" xmlns:w16se="http://schemas.microsoft.com/office/word/2015/wordml/symex" xmlns:wpg="http://schemas.microsoft.com/office/word/2010/wordprocessingGroup" xmlns:wpi="http://schemas.microsoft.com/office/word/2010/wordprocessingInk" xmlns:wne="http://schemas.microsoft.com/office/word/2006/wordml" xmlns:wps="http://schemas.microsoft.com/office/word/2010/wordprocessingShape" mc:Ignorable="w14 w15 w16se wp14">
+<w:numbering xmlns:wpc="http://schemas.microsoft.com/office/word/2010/wordprocessingCanvas" xmlns:cx="http://schemas.microsoft.com/office/drawing/2014/chartex" xmlns:cx1="http://schemas.microsoft.com/office/drawing/2015/9/8/chartex" xmlns:cx2="http://schemas.microsoft.com/office/drawing/2015/10/21/chartex" xmlns:cx3="http://schemas.microsoft.com/office/drawing/2016/5/9/chartex" xmlns:cx4="http://schemas.microsoft.com/office/drawing/2016/5/10/chartex" xmlns:cx5="http://schemas.microsoft.com/office/drawing/2016/5/11/chartex" xmlns:cx6="http://schemas.microsoft.com/office/drawing/2016/5/12/chartex" xmlns:cx7="http://schemas.microsoft.com/office/drawing/2016/5/13/chartex" xmlns:cx8="http://schemas.microsoft.com/office/drawing/2016/5/14/chartex" xmlns:mc="http://schemas.openxmlformats.org/markup-compatibility/2006" xmlns:aink="http://schemas.microsoft.com/office/drawing/2016/ink" xmlns:am3d="http://schemas.microsoft.com/office/drawing/2017/model3d" xmlns:o="urn:schemas-microsoft-com:office:office" xmlns:r="http://schemas.openxmlformats.org/officeDocument/2006/relationships" xmlns:m="http://schemas.openxmlformats.org/officeDocument/2006/math" xmlns:v="urn:schemas-microsoft-com:vml" xmlns:wp14="http://schemas.microsoft.com/office/word/2010/wordprocessingDrawing" xmlns:wp="http://schemas.openxmlformats.org/drawingml/2006/wordprocessingDrawing" xmlns:w10="urn:schemas-microsoft-com:office:word" xmlns:w="http://schemas.openxmlformats.org/wordprocessingml/2006/main" xmlns:w14="http://schemas.microsoft.com/office/word/2010/wordml" xmlns:w15="http://schemas.microsoft.com/office/word/2012/wordml" xmlns:w16cid="http://schemas.microsoft.com/office/word/2016/wordml/cid" xmlns:w16se="http://schemas.microsoft.com/office/word/2015/wordml/symex" xmlns:wpg="http://schemas.microsoft.com/office/word/2010/wordprocessingGroup" xmlns:wpi="http://schemas.microsoft.com/office/word/2010/wordprocessingInk" xmlns:wne="http://schemas.microsoft.com/office/word/2006/wordml" xmlns:wps="http://schemas.microsoft.com/office/word/2010/wordprocessingShape" mc:Ignorable="w14 w15 w16se w16cid wp14">
   <w:abstractNum w:abstractNumId="0" w15:restartNumberingAfterBreak="0">
+    <w:nsid w:val="44E13744"/>
+    <w:multiLevelType w:val="multilevel"/>
+    <w:tmpl w:val="D4846236"/>
+    <w:lvl w:ilvl="0">
+      <w:start w:val="2"/>
+      <w:numFmt w:val="decimal"/>
+      <w:lvlText w:val="%1"/>
+      <w:lvlJc w:val="left"/>
+      <w:pPr>
+        <w:ind w:left="576" w:hanging="576"/>
+      </w:pPr>
+      <w:rPr>
+        <w:rFonts w:hint="default"/>
+      </w:rPr>
+    </w:lvl>
+    <w:lvl w:ilvl="1">
+      <w:start w:val="3"/>
+      <w:numFmt w:val="decimal"/>
+      <w:lvlText w:val="%1.%2"/>
+      <w:lvlJc w:val="left"/>
+      <w:pPr>
+        <w:ind w:left="936" w:hanging="576"/>
+      </w:pPr>
+      <w:rPr>
+        <w:rFonts w:hint="default"/>
+      </w:rPr>
+    </w:lvl>
+    <w:lvl w:ilvl="2">
+      <w:start w:val="1"/>
+      <w:numFmt w:val="decimal"/>
+      <w:lvlText w:val="%1.%2.%3"/>
+      <w:lvlJc w:val="left"/>
+      <w:pPr>
+        <w:ind w:left="1440" w:hanging="720"/>
+      </w:pPr>
+      <w:rPr>
+        <w:rFonts w:hint="default"/>
+      </w:rPr>
+    </w:lvl>
+    <w:lvl w:ilvl="3">
+      <w:start w:val="1"/>
+      <w:numFmt w:val="decimal"/>
+      <w:lvlText w:val="%1.%2.%3.%4"/>
+      <w:lvlJc w:val="left"/>
+      <w:pPr>
+        <w:ind w:left="2160" w:hanging="1080"/>
+      </w:pPr>
+      <w:rPr>
+        <w:rFonts w:hint="default"/>
+      </w:rPr>
+    </w:lvl>
+    <w:lvl w:ilvl="4">
+      <w:start w:val="1"/>
+      <w:numFmt w:val="decimal"/>
+      <w:lvlText w:val="%1.%2.%3.%4.%5"/>
+      <w:lvlJc w:val="left"/>
+      <w:pPr>
+        <w:ind w:left="2520" w:hanging="1080"/>
+      </w:pPr>
+      <w:rPr>
+        <w:rFonts w:hint="default"/>
+      </w:rPr>
+    </w:lvl>
+    <w:lvl w:ilvl="5">
+      <w:start w:val="1"/>
+      <w:numFmt w:val="decimal"/>
+      <w:lvlText w:val="%1.%2.%3.%4.%5.%6"/>
+      <w:lvlJc w:val="left"/>
+      <w:pPr>
+        <w:ind w:left="3240" w:hanging="1440"/>
+      </w:pPr>
+      <w:rPr>
+        <w:rFonts w:hint="default"/>
+      </w:rPr>
+    </w:lvl>
+    <w:lvl w:ilvl="6">
+      <w:start w:val="1"/>
+      <w:numFmt w:val="decimal"/>
+      <w:lvlText w:val="%1.%2.%3.%4.%5.%6.%7"/>
+      <w:lvlJc w:val="left"/>
+      <w:pPr>
+        <w:ind w:left="3600" w:hanging="1440"/>
+      </w:pPr>
+      <w:rPr>
+        <w:rFonts w:hint="default"/>
+      </w:rPr>
+    </w:lvl>
+    <w:lvl w:ilvl="7">
+      <w:start w:val="1"/>
+      <w:numFmt w:val="decimal"/>
+      <w:lvlText w:val="%1.%2.%3.%4.%5.%6.%7.%8"/>
+      <w:lvlJc w:val="left"/>
+      <w:pPr>
+        <w:ind w:left="4320" w:hanging="1800"/>
+      </w:pPr>
+      <w:rPr>
+        <w:rFonts w:hint="default"/>
+      </w:rPr>
+    </w:lvl>
+    <w:lvl w:ilvl="8">
+      <w:start w:val="1"/>
+      <w:numFmt w:val="decimal"/>
+      <w:lvlText w:val="%1.%2.%3.%4.%5.%6.%7.%8.%9"/>
+      <w:lvlJc w:val="left"/>
+      <w:pPr>
+        <w:ind w:left="5040" w:hanging="2160"/>
+      </w:pPr>
+      <w:rPr>
+        <w:rFonts w:hint="default"/>
+      </w:rPr>
+    </w:lvl>
+  </w:abstractNum>
+  <w:abstractNum w:abstractNumId="1" w15:restartNumberingAfterBreak="0">
     <w:nsid w:val="62965AFE"/>
     <w:multiLevelType w:val="multilevel"/>
     <w:tmpl w:val="00F03170"/>
@@ -1930,7 +3267,7 @@
       </w:rPr>
     </w:lvl>
   </w:abstractNum>
-  <w:abstractNum w:abstractNumId="1" w15:restartNumberingAfterBreak="0">
+  <w:abstractNum w:abstractNumId="2" w15:restartNumberingAfterBreak="0">
     <w:nsid w:val="73642258"/>
     <w:multiLevelType w:val="multilevel"/>
     <w:tmpl w:val="022CCFD4"/>
@@ -2051,7 +3388,7 @@
       </w:rPr>
     </w:lvl>
   </w:abstractNum>
-  <w:abstractNum w:abstractNumId="2" w15:restartNumberingAfterBreak="0">
+  <w:abstractNum w:abstractNumId="3" w15:restartNumberingAfterBreak="0">
     <w:nsid w:val="7BB3554E"/>
     <w:multiLevelType w:val="hybridMultilevel"/>
     <w:tmpl w:val="D7E62A9A"/>
@@ -2165,19 +3502,22 @@
     </w:lvl>
   </w:abstractNum>
   <w:num w:numId="1">
+    <w:abstractNumId w:val="2"/>
+  </w:num>
+  <w:num w:numId="2">
     <w:abstractNumId w:val="1"/>
   </w:num>
-  <w:num w:numId="2">
+  <w:num w:numId="3">
+    <w:abstractNumId w:val="3"/>
+  </w:num>
+  <w:num w:numId="4">
     <w:abstractNumId w:val="0"/>
-  </w:num>
-  <w:num w:numId="3">
-    <w:abstractNumId w:val="2"/>
   </w:num>
 </w:numbering>
 </file>
 
 <file path=word/styles.xml><?xml version="1.0" encoding="utf-8"?>
-<w:styles xmlns:mc="http://schemas.openxmlformats.org/markup-compatibility/2006" xmlns:r="http://schemas.openxmlformats.org/officeDocument/2006/relationships" xmlns:w="http://schemas.openxmlformats.org/wordprocessingml/2006/main" xmlns:w14="http://schemas.microsoft.com/office/word/2010/wordml" xmlns:w15="http://schemas.microsoft.com/office/word/2012/wordml" xmlns:w16se="http://schemas.microsoft.com/office/word/2015/wordml/symex" mc:Ignorable="w14 w15 w16se">
+<w:styles xmlns:mc="http://schemas.openxmlformats.org/markup-compatibility/2006" xmlns:r="http://schemas.openxmlformats.org/officeDocument/2006/relationships" xmlns:w="http://schemas.openxmlformats.org/wordprocessingml/2006/main" xmlns:w14="http://schemas.microsoft.com/office/word/2010/wordml" xmlns:w15="http://schemas.microsoft.com/office/word/2012/wordml" xmlns:w16cid="http://schemas.microsoft.com/office/word/2016/wordml/cid" xmlns:w16se="http://schemas.microsoft.com/office/word/2015/wordml/symex" mc:Ignorable="w14 w15 w16se w16cid">
   <w:docDefaults>
     <w:rPrDefault>
       <w:rPr>
@@ -2193,7 +3533,7 @@
       </w:pPr>
     </w:pPrDefault>
   </w:docDefaults>
-  <w:latentStyles w:defLockedState="0" w:defUIPriority="99" w:defSemiHidden="0" w:defUnhideWhenUsed="0" w:defQFormat="0" w:count="374">
+  <w:latentStyles w:defLockedState="0" w:defUIPriority="99" w:defSemiHidden="0" w:defUnhideWhenUsed="0" w:defQFormat="0" w:count="375">
     <w:lsdException w:name="Normal" w:uiPriority="0" w:qFormat="1"/>
     <w:lsdException w:name="heading 1" w:uiPriority="9" w:qFormat="1"/>
     <w:lsdException w:name="heading 2" w:semiHidden="1" w:uiPriority="9" w:unhideWhenUsed="1" w:qFormat="1"/>
@@ -2299,6 +3639,7 @@
     <w:lsdException w:name="HTML Sample" w:semiHidden="1" w:unhideWhenUsed="1"/>
     <w:lsdException w:name="HTML Typewriter" w:semiHidden="1" w:unhideWhenUsed="1"/>
     <w:lsdException w:name="HTML Variable" w:semiHidden="1" w:unhideWhenUsed="1"/>
+    <w:lsdException w:name="Normal Table" w:semiHidden="1" w:unhideWhenUsed="1"/>
     <w:lsdException w:name="annotation subject" w:semiHidden="1" w:unhideWhenUsed="1"/>
     <w:lsdException w:name="No List" w:semiHidden="1" w:unhideWhenUsed="1"/>
     <w:lsdException w:name="Outline List 1" w:semiHidden="1" w:unhideWhenUsed="1"/>
@@ -2343,6 +3684,7 @@
     <w:lsdException w:name="Table Professional" w:semiHidden="1" w:unhideWhenUsed="1"/>
     <w:lsdException w:name="Table Subtle 1" w:semiHidden="1" w:unhideWhenUsed="1"/>
     <w:lsdException w:name="Table Subtle 2" w:semiHidden="1" w:unhideWhenUsed="1"/>
+    <w:lsdException w:name="Table Web 1" w:semiHidden="1" w:unhideWhenUsed="1"/>
     <w:lsdException w:name="Table Web 2" w:semiHidden="1" w:unhideWhenUsed="1"/>
     <w:lsdException w:name="Table Web 3" w:semiHidden="1" w:unhideWhenUsed="1"/>
     <w:lsdException w:name="Balloon Text" w:semiHidden="1" w:unhideWhenUsed="1"/>
@@ -2566,6 +3908,7 @@
     <w:lsdException w:name="Mention" w:semiHidden="1" w:unhideWhenUsed="1"/>
     <w:lsdException w:name="Smart Hyperlink" w:semiHidden="1" w:unhideWhenUsed="1"/>
     <w:lsdException w:name="Hashtag" w:semiHidden="1" w:unhideWhenUsed="1"/>
+    <w:lsdException w:name="Unresolved Mention" w:semiHidden="1" w:unhideWhenUsed="1"/>
   </w:latentStyles>
   <w:style w:type="paragraph" w:default="1" w:styleId="Normal">
     <w:name w:val="Normal"/>
@@ -2657,6 +4000,66 @@
       <w:color w:val="5B9BD5" w:themeColor="accent1"/>
       <w:sz w:val="18"/>
       <w:szCs w:val="18"/>
+    </w:rPr>
+  </w:style>
+  <w:style w:type="paragraph" w:styleId="Cabealho">
+    <w:name w:val="header"/>
+    <w:basedOn w:val="Normal"/>
+    <w:link w:val="CabealhoChar"/>
+    <w:uiPriority w:val="99"/>
+    <w:unhideWhenUsed/>
+    <w:rsid w:val="00FC05B9"/>
+    <w:pPr>
+      <w:tabs>
+        <w:tab w:val="center" w:pos="4252"/>
+        <w:tab w:val="right" w:pos="8504"/>
+      </w:tabs>
+      <w:spacing w:after="0" w:line="240" w:lineRule="auto"/>
+    </w:pPr>
+  </w:style>
+  <w:style w:type="character" w:customStyle="1" w:styleId="CabealhoChar">
+    <w:name w:val="Cabeçalho Char"/>
+    <w:basedOn w:val="Fontepargpadro"/>
+    <w:link w:val="Cabealho"/>
+    <w:uiPriority w:val="99"/>
+    <w:rsid w:val="00FC05B9"/>
+  </w:style>
+  <w:style w:type="paragraph" w:styleId="Rodap">
+    <w:name w:val="footer"/>
+    <w:basedOn w:val="Normal"/>
+    <w:link w:val="RodapChar"/>
+    <w:uiPriority w:val="99"/>
+    <w:unhideWhenUsed/>
+    <w:rsid w:val="00FC05B9"/>
+    <w:pPr>
+      <w:tabs>
+        <w:tab w:val="center" w:pos="4252"/>
+        <w:tab w:val="right" w:pos="8504"/>
+      </w:tabs>
+      <w:spacing w:after="0" w:line="240" w:lineRule="auto"/>
+    </w:pPr>
+  </w:style>
+  <w:style w:type="character" w:customStyle="1" w:styleId="RodapChar">
+    <w:name w:val="Rodapé Char"/>
+    <w:basedOn w:val="Fontepargpadro"/>
+    <w:link w:val="Rodap"/>
+    <w:uiPriority w:val="99"/>
+    <w:rsid w:val="00FC05B9"/>
+  </w:style>
+  <w:style w:type="paragraph" w:customStyle="1" w:styleId="Default">
+    <w:name w:val="Default"/>
+    <w:rsid w:val="000B63C8"/>
+    <w:pPr>
+      <w:autoSpaceDE w:val="0"/>
+      <w:autoSpaceDN w:val="0"/>
+      <w:adjustRightInd w:val="0"/>
+      <w:spacing w:after="0" w:line="240" w:lineRule="auto"/>
+    </w:pPr>
+    <w:rPr>
+      <w:rFonts w:ascii="Times New Roman" w:hAnsi="Times New Roman" w:cs="Times New Roman"/>
+      <w:color w:val="000000"/>
+      <w:sz w:val="24"/>
+      <w:szCs w:val="24"/>
     </w:rPr>
   </w:style>
 </w:styles>

</xml_diff>

<commit_message>
Alteração do tr de AOO
</commit_message>
<xml_diff>
--- a/Gastock_AOO.docx
+++ b/Gastock_AOO.docx
@@ -1,6 +1,6 @@
 
 <file path=word/document.xml><?xml version="1.0" encoding="utf-8"?>
-<w:document xmlns:wpc="http://schemas.microsoft.com/office/word/2010/wordprocessingCanvas" xmlns:cx="http://schemas.microsoft.com/office/drawing/2014/chartex" xmlns:cx1="http://schemas.microsoft.com/office/drawing/2015/9/8/chartex" xmlns:cx2="http://schemas.microsoft.com/office/drawing/2015/10/21/chartex" xmlns:cx3="http://schemas.microsoft.com/office/drawing/2016/5/9/chartex" xmlns:cx4="http://schemas.microsoft.com/office/drawing/2016/5/10/chartex" xmlns:cx5="http://schemas.microsoft.com/office/drawing/2016/5/11/chartex" xmlns:cx6="http://schemas.microsoft.com/office/drawing/2016/5/12/chartex" xmlns:cx7="http://schemas.microsoft.com/office/drawing/2016/5/13/chartex" xmlns:cx8="http://schemas.microsoft.com/office/drawing/2016/5/14/chartex" xmlns:mc="http://schemas.openxmlformats.org/markup-compatibility/2006" xmlns:aink="http://schemas.microsoft.com/office/drawing/2016/ink" xmlns:am3d="http://schemas.microsoft.com/office/drawing/2017/model3d" xmlns:o="urn:schemas-microsoft-com:office:office" xmlns:r="http://schemas.openxmlformats.org/officeDocument/2006/relationships" xmlns:m="http://schemas.openxmlformats.org/officeDocument/2006/math" xmlns:v="urn:schemas-microsoft-com:vml" xmlns:wp14="http://schemas.microsoft.com/office/word/2010/wordprocessingDrawing" xmlns:wp="http://schemas.openxmlformats.org/drawingml/2006/wordprocessingDrawing" xmlns:w10="urn:schemas-microsoft-com:office:word" xmlns:w="http://schemas.openxmlformats.org/wordprocessingml/2006/main" xmlns:w14="http://schemas.microsoft.com/office/word/2010/wordml" xmlns:w15="http://schemas.microsoft.com/office/word/2012/wordml" xmlns:w16cid="http://schemas.microsoft.com/office/word/2016/wordml/cid" xmlns:w16se="http://schemas.microsoft.com/office/word/2015/wordml/symex" xmlns:wpg="http://schemas.microsoft.com/office/word/2010/wordprocessingGroup" xmlns:wpi="http://schemas.microsoft.com/office/word/2010/wordprocessingInk" xmlns:wne="http://schemas.microsoft.com/office/word/2006/wordml" xmlns:wps="http://schemas.microsoft.com/office/word/2010/wordprocessingShape" mc:Ignorable="w14 w15 w16se w16cid wp14">
+<w:document xmlns:wpc="http://schemas.microsoft.com/office/word/2010/wordprocessingCanvas" xmlns:cx="http://schemas.microsoft.com/office/drawing/2014/chartex" xmlns:cx1="http://schemas.microsoft.com/office/drawing/2015/9/8/chartex" xmlns:cx2="http://schemas.microsoft.com/office/drawing/2015/10/21/chartex" xmlns:cx3="http://schemas.microsoft.com/office/drawing/2016/5/9/chartex" xmlns:cx4="http://schemas.microsoft.com/office/drawing/2016/5/10/chartex" xmlns:cx5="http://schemas.microsoft.com/office/drawing/2016/5/11/chartex" xmlns:cx6="http://schemas.microsoft.com/office/drawing/2016/5/12/chartex" xmlns:cx7="http://schemas.microsoft.com/office/drawing/2016/5/13/chartex" xmlns:cx8="http://schemas.microsoft.com/office/drawing/2016/5/14/chartex" xmlns:mc="http://schemas.openxmlformats.org/markup-compatibility/2006" xmlns:aink="http://schemas.microsoft.com/office/drawing/2016/ink" xmlns:am3d="http://schemas.microsoft.com/office/drawing/2017/model3d" xmlns:o="urn:schemas-microsoft-com:office:office" xmlns:r="http://schemas.openxmlformats.org/officeDocument/2006/relationships" xmlns:m="http://schemas.openxmlformats.org/officeDocument/2006/math" xmlns:v="urn:schemas-microsoft-com:vml" xmlns:wp14="http://schemas.microsoft.com/office/word/2010/wordprocessingDrawing" xmlns:wp="http://schemas.openxmlformats.org/drawingml/2006/wordprocessingDrawing" xmlns:w10="urn:schemas-microsoft-com:office:word" xmlns:w="http://schemas.openxmlformats.org/wordprocessingml/2006/main" xmlns:w14="http://schemas.microsoft.com/office/word/2010/wordml" xmlns:w15="http://schemas.microsoft.com/office/word/2012/wordml" xmlns:w16se="http://schemas.microsoft.com/office/word/2015/wordml/symex" xmlns:wpg="http://schemas.microsoft.com/office/word/2010/wordprocessingGroup" xmlns:wpi="http://schemas.microsoft.com/office/word/2010/wordprocessingInk" xmlns:wne="http://schemas.microsoft.com/office/word/2006/wordml" xmlns:wps="http://schemas.microsoft.com/office/word/2010/wordprocessingShape" mc:Ignorable="w14 w15 w16se wp14">
   <w:body>
     <w:p>
       <w:pPr>
@@ -1020,7 +1020,7 @@
             <v:path o:extrusionok="f" gradientshapeok="t" o:connecttype="rect"/>
             <o:lock v:ext="edit" aspectratio="t"/>
           </v:shapetype>
-          <v:shape id="_x0000_i1025" type="#_x0000_t75" style="width:156pt;height:225.75pt">
+          <v:shape id="_x0000_i1025" type="#_x0000_t75" style="width:156pt;height:225.6pt">
             <v:imagedata r:id="rId7" o:title="Screenshot_1"/>
           </v:shape>
         </w:pict>
@@ -1080,7 +1080,7 @@
       </w:pPr>
       <w:r>
         <w:pict>
-          <v:shape id="_x0000_i1026" type="#_x0000_t75" style="width:332.25pt;height:208.5pt">
+          <v:shape id="_x0000_i1026" type="#_x0000_t75" style="width:331.8pt;height:208.2pt">
             <v:imagedata r:id="rId8" o:title="slidedois"/>
           </v:shape>
         </w:pict>
@@ -1871,9 +1871,6 @@
             <w:pPr>
               <w:spacing w:after="0" w:line="240" w:lineRule="auto"/>
             </w:pPr>
-            <w:r>
-              <w:t>Cliente</w:t>
-            </w:r>
           </w:p>
         </w:tc>
       </w:tr>
@@ -1920,6 +1917,9 @@
             <w:pPr>
               <w:spacing w:after="0" w:line="240" w:lineRule="auto"/>
             </w:pPr>
+            <w:r>
+              <w:t>Descreve a ação do frentista para realizar uma venda</w:t>
+            </w:r>
           </w:p>
         </w:tc>
       </w:tr>
@@ -2104,7 +2104,10 @@
               <w:spacing w:after="0" w:line="240" w:lineRule="auto"/>
             </w:pPr>
             <w:r>
-              <w:t>1. Solicitar uma compra</w:t>
+              <w:t xml:space="preserve">1. </w:t>
+            </w:r>
+            <w:r>
+              <w:t>Verifica qual combustível o cliente quer e quantidade</w:t>
             </w:r>
           </w:p>
         </w:tc>
@@ -2172,157 +2175,143 @@
               <w:t xml:space="preserve">2. </w:t>
             </w:r>
             <w:r>
-              <w:t>Cliente escolhi um tipo de combustível</w:t>
-            </w:r>
-          </w:p>
-        </w:tc>
-      </w:tr>
-      <w:tr>
-        <w:trPr>
-          <w:trHeight w:val="285"/>
-        </w:trPr>
-        <w:tc>
-          <w:tcPr>
-            <w:tcW w:w="3700" w:type="dxa"/>
-            <w:tcBorders>
-              <w:top w:val="single" w:sz="4" w:space="0" w:color="auto"/>
-              <w:left w:val="single" w:sz="4" w:space="0" w:color="auto"/>
-              <w:bottom w:val="single" w:sz="4" w:space="0" w:color="auto"/>
-              <w:right w:val="single" w:sz="4" w:space="0" w:color="auto"/>
-            </w:tcBorders>
-            <w:noWrap/>
-            <w:vAlign w:val="bottom"/>
-            <w:hideMark/>
-          </w:tcPr>
-          <w:p>
-            <w:pPr>
-              <w:spacing w:after="0" w:line="240" w:lineRule="auto"/>
-            </w:pPr>
-          </w:p>
-        </w:tc>
-        <w:tc>
-          <w:tcPr>
-            <w:tcW w:w="5620" w:type="dxa"/>
-            <w:tcBorders>
-              <w:top w:val="single" w:sz="4" w:space="0" w:color="auto"/>
-              <w:left w:val="single" w:sz="4" w:space="0" w:color="auto"/>
-              <w:bottom w:val="single" w:sz="4" w:space="0" w:color="auto"/>
-              <w:right w:val="single" w:sz="4" w:space="0" w:color="auto"/>
-            </w:tcBorders>
-            <w:noWrap/>
-            <w:vAlign w:val="bottom"/>
-            <w:hideMark/>
-          </w:tcPr>
-          <w:p>
-            <w:pPr>
-              <w:spacing w:after="0" w:line="240" w:lineRule="auto"/>
-            </w:pPr>
-            <w:r>
-              <w:t xml:space="preserve">3. </w:t>
-            </w:r>
-            <w:r>
-              <w:t>Frentista verifica a quantidade em estoque</w:t>
-            </w:r>
-          </w:p>
-        </w:tc>
-      </w:tr>
-      <w:tr>
-        <w:trPr>
-          <w:trHeight w:val="285"/>
-        </w:trPr>
-        <w:tc>
-          <w:tcPr>
-            <w:tcW w:w="3700" w:type="dxa"/>
-            <w:tcBorders>
-              <w:top w:val="single" w:sz="4" w:space="0" w:color="auto"/>
-              <w:left w:val="single" w:sz="4" w:space="0" w:color="auto"/>
-              <w:bottom w:val="single" w:sz="4" w:space="0" w:color="auto"/>
-              <w:right w:val="single" w:sz="4" w:space="0" w:color="auto"/>
-            </w:tcBorders>
-            <w:noWrap/>
-            <w:vAlign w:val="bottom"/>
-            <w:hideMark/>
-          </w:tcPr>
-          <w:p>
-            <w:pPr>
-              <w:spacing w:after="0" w:line="240" w:lineRule="auto"/>
-            </w:pPr>
-          </w:p>
-        </w:tc>
-        <w:tc>
-          <w:tcPr>
-            <w:tcW w:w="5620" w:type="dxa"/>
-            <w:tcBorders>
-              <w:top w:val="single" w:sz="4" w:space="0" w:color="auto"/>
-              <w:left w:val="single" w:sz="4" w:space="0" w:color="auto"/>
-              <w:bottom w:val="single" w:sz="4" w:space="0" w:color="auto"/>
-              <w:right w:val="single" w:sz="4" w:space="0" w:color="auto"/>
-            </w:tcBorders>
-            <w:noWrap/>
-            <w:vAlign w:val="bottom"/>
-            <w:hideMark/>
-          </w:tcPr>
-          <w:p>
-            <w:pPr>
-              <w:spacing w:after="0" w:line="240" w:lineRule="auto"/>
-            </w:pPr>
-            <w:r>
-              <w:t>4</w:t>
-            </w:r>
-            <w:r>
-              <w:t xml:space="preserve">. </w:t>
-            </w:r>
-            <w:r>
-              <w:t>Frentista realiza a venda</w:t>
-            </w:r>
-          </w:p>
-        </w:tc>
-      </w:tr>
-      <w:tr>
-        <w:trPr>
-          <w:trHeight w:val="285"/>
-        </w:trPr>
-        <w:tc>
-          <w:tcPr>
-            <w:tcW w:w="3700" w:type="dxa"/>
-            <w:tcBorders>
-              <w:top w:val="single" w:sz="4" w:space="0" w:color="auto"/>
-              <w:left w:val="single" w:sz="4" w:space="0" w:color="auto"/>
-              <w:bottom w:val="single" w:sz="4" w:space="0" w:color="auto"/>
-              <w:right w:val="single" w:sz="4" w:space="0" w:color="auto"/>
-            </w:tcBorders>
-            <w:noWrap/>
-            <w:vAlign w:val="bottom"/>
-            <w:hideMark/>
-          </w:tcPr>
-          <w:p>
-            <w:pPr>
-              <w:spacing w:after="0" w:line="240" w:lineRule="auto"/>
-            </w:pPr>
-          </w:p>
-        </w:tc>
-        <w:tc>
-          <w:tcPr>
-            <w:tcW w:w="5620" w:type="dxa"/>
-            <w:tcBorders>
-              <w:top w:val="single" w:sz="4" w:space="0" w:color="auto"/>
-              <w:left w:val="single" w:sz="4" w:space="0" w:color="auto"/>
-              <w:bottom w:val="single" w:sz="4" w:space="0" w:color="auto"/>
-              <w:right w:val="single" w:sz="4" w:space="0" w:color="auto"/>
-            </w:tcBorders>
-            <w:noWrap/>
-            <w:vAlign w:val="bottom"/>
-            <w:hideMark/>
-          </w:tcPr>
-          <w:p>
-            <w:pPr>
-              <w:spacing w:after="0" w:line="240" w:lineRule="auto"/>
-            </w:pPr>
-            <w:r>
-              <w:t xml:space="preserve">5. </w:t>
-            </w:r>
-            <w:r>
-              <w:t>Armazena a venda no histórico</w:t>
+              <w:t>Verifica se a quantidade está no estoque</w:t>
+            </w:r>
+          </w:p>
+        </w:tc>
+      </w:tr>
+      <w:tr>
+        <w:trPr>
+          <w:trHeight w:val="285"/>
+        </w:trPr>
+        <w:tc>
+          <w:tcPr>
+            <w:tcW w:w="3700" w:type="dxa"/>
+            <w:tcBorders>
+              <w:top w:val="single" w:sz="4" w:space="0" w:color="auto"/>
+              <w:left w:val="single" w:sz="4" w:space="0" w:color="auto"/>
+              <w:bottom w:val="single" w:sz="4" w:space="0" w:color="auto"/>
+              <w:right w:val="single" w:sz="4" w:space="0" w:color="auto"/>
+            </w:tcBorders>
+            <w:noWrap/>
+            <w:vAlign w:val="bottom"/>
+            <w:hideMark/>
+          </w:tcPr>
+          <w:p>
+            <w:pPr>
+              <w:spacing w:after="0" w:line="240" w:lineRule="auto"/>
+            </w:pPr>
+          </w:p>
+        </w:tc>
+        <w:tc>
+          <w:tcPr>
+            <w:tcW w:w="5620" w:type="dxa"/>
+            <w:tcBorders>
+              <w:top w:val="single" w:sz="4" w:space="0" w:color="auto"/>
+              <w:left w:val="single" w:sz="4" w:space="0" w:color="auto"/>
+              <w:bottom w:val="single" w:sz="4" w:space="0" w:color="auto"/>
+              <w:right w:val="single" w:sz="4" w:space="0" w:color="auto"/>
+            </w:tcBorders>
+            <w:noWrap/>
+            <w:vAlign w:val="bottom"/>
+            <w:hideMark/>
+          </w:tcPr>
+          <w:p>
+            <w:pPr>
+              <w:spacing w:after="0" w:line="240" w:lineRule="auto"/>
+            </w:pPr>
+            <w:r>
+              <w:t>3. Se houver a quantidade necessária libera a bomba</w:t>
+            </w:r>
+          </w:p>
+        </w:tc>
+      </w:tr>
+      <w:tr>
+        <w:trPr>
+          <w:trHeight w:val="285"/>
+        </w:trPr>
+        <w:tc>
+          <w:tcPr>
+            <w:tcW w:w="3700" w:type="dxa"/>
+            <w:tcBorders>
+              <w:top w:val="single" w:sz="4" w:space="0" w:color="auto"/>
+              <w:left w:val="single" w:sz="4" w:space="0" w:color="auto"/>
+              <w:bottom w:val="single" w:sz="4" w:space="0" w:color="auto"/>
+              <w:right w:val="single" w:sz="4" w:space="0" w:color="auto"/>
+            </w:tcBorders>
+            <w:noWrap/>
+            <w:vAlign w:val="bottom"/>
+            <w:hideMark/>
+          </w:tcPr>
+          <w:p>
+            <w:pPr>
+              <w:spacing w:after="0" w:line="240" w:lineRule="auto"/>
+            </w:pPr>
+            <w:r>
+              <w:t xml:space="preserve">4.Recebe o pagamento </w:t>
+            </w:r>
+          </w:p>
+        </w:tc>
+        <w:tc>
+          <w:tcPr>
+            <w:tcW w:w="5620" w:type="dxa"/>
+            <w:tcBorders>
+              <w:top w:val="single" w:sz="4" w:space="0" w:color="auto"/>
+              <w:left w:val="single" w:sz="4" w:space="0" w:color="auto"/>
+              <w:bottom w:val="single" w:sz="4" w:space="0" w:color="auto"/>
+              <w:right w:val="single" w:sz="4" w:space="0" w:color="auto"/>
+            </w:tcBorders>
+            <w:noWrap/>
+            <w:vAlign w:val="bottom"/>
+            <w:hideMark/>
+          </w:tcPr>
+          <w:p>
+            <w:pPr>
+              <w:spacing w:after="0" w:line="240" w:lineRule="auto"/>
+            </w:pPr>
+          </w:p>
+        </w:tc>
+      </w:tr>
+      <w:tr>
+        <w:trPr>
+          <w:trHeight w:val="285"/>
+        </w:trPr>
+        <w:tc>
+          <w:tcPr>
+            <w:tcW w:w="3700" w:type="dxa"/>
+            <w:tcBorders>
+              <w:top w:val="single" w:sz="4" w:space="0" w:color="auto"/>
+              <w:left w:val="single" w:sz="4" w:space="0" w:color="auto"/>
+              <w:bottom w:val="single" w:sz="4" w:space="0" w:color="auto"/>
+              <w:right w:val="single" w:sz="4" w:space="0" w:color="auto"/>
+            </w:tcBorders>
+            <w:noWrap/>
+            <w:vAlign w:val="bottom"/>
+          </w:tcPr>
+          <w:p>
+            <w:pPr>
+              <w:spacing w:after="0" w:line="240" w:lineRule="auto"/>
+            </w:pPr>
+          </w:p>
+        </w:tc>
+        <w:tc>
+          <w:tcPr>
+            <w:tcW w:w="5620" w:type="dxa"/>
+            <w:tcBorders>
+              <w:top w:val="single" w:sz="4" w:space="0" w:color="auto"/>
+              <w:left w:val="single" w:sz="4" w:space="0" w:color="auto"/>
+              <w:bottom w:val="single" w:sz="4" w:space="0" w:color="auto"/>
+              <w:right w:val="single" w:sz="4" w:space="0" w:color="auto"/>
+            </w:tcBorders>
+            <w:noWrap/>
+            <w:vAlign w:val="bottom"/>
+          </w:tcPr>
+          <w:p>
+            <w:pPr>
+              <w:spacing w:after="0" w:line="240" w:lineRule="auto"/>
+            </w:pPr>
+            <w:r>
+              <w:t>5. Grava no relatório de venda</w:t>
             </w:r>
           </w:p>
         </w:tc>
@@ -2448,15 +2437,3363 @@
         </w:rPr>
       </w:pPr>
     </w:p>
-    <w:p>
-      <w:pPr>
-        <w:rPr>
-          <w:b/>
-          <w:sz w:val="28"/>
-        </w:rPr>
-      </w:pPr>
-      <w:bookmarkStart w:id="0" w:name="_GoBack"/>
-      <w:bookmarkEnd w:id="0"/>
+    <w:tbl>
+      <w:tblPr>
+        <w:tblW w:w="9320" w:type="dxa"/>
+        <w:tblInd w:w="75" w:type="dxa"/>
+        <w:tblCellMar>
+          <w:top w:w="15" w:type="dxa"/>
+          <w:left w:w="70" w:type="dxa"/>
+          <w:bottom w:w="15" w:type="dxa"/>
+          <w:right w:w="70" w:type="dxa"/>
+        </w:tblCellMar>
+        <w:tblLook w:val="04A0" w:firstRow="1" w:lastRow="0" w:firstColumn="1" w:lastColumn="0" w:noHBand="0" w:noVBand="1"/>
+      </w:tblPr>
+      <w:tblGrid>
+        <w:gridCol w:w="3700"/>
+        <w:gridCol w:w="5620"/>
+      </w:tblGrid>
+      <w:tr>
+        <w:trPr>
+          <w:trHeight w:val="285"/>
+        </w:trPr>
+        <w:tc>
+          <w:tcPr>
+            <w:tcW w:w="3700" w:type="dxa"/>
+            <w:tcBorders>
+              <w:top w:val="single" w:sz="4" w:space="0" w:color="auto"/>
+              <w:left w:val="single" w:sz="4" w:space="0" w:color="auto"/>
+              <w:bottom w:val="single" w:sz="4" w:space="0" w:color="auto"/>
+              <w:right w:val="single" w:sz="4" w:space="0" w:color="auto"/>
+            </w:tcBorders>
+            <w:noWrap/>
+            <w:vAlign w:val="bottom"/>
+            <w:hideMark/>
+          </w:tcPr>
+          <w:p>
+            <w:pPr>
+              <w:spacing w:after="0" w:line="240" w:lineRule="auto"/>
+            </w:pPr>
+            <w:r>
+              <w:t>Nome do Caso de Uso</w:t>
+            </w:r>
+          </w:p>
+        </w:tc>
+        <w:tc>
+          <w:tcPr>
+            <w:tcW w:w="5620" w:type="dxa"/>
+            <w:tcBorders>
+              <w:top w:val="single" w:sz="4" w:space="0" w:color="auto"/>
+              <w:left w:val="single" w:sz="4" w:space="0" w:color="auto"/>
+              <w:bottom w:val="single" w:sz="4" w:space="0" w:color="auto"/>
+              <w:right w:val="single" w:sz="4" w:space="0" w:color="auto"/>
+            </w:tcBorders>
+            <w:noWrap/>
+            <w:vAlign w:val="bottom"/>
+            <w:hideMark/>
+          </w:tcPr>
+          <w:p>
+            <w:pPr>
+              <w:spacing w:after="0" w:line="240" w:lineRule="auto"/>
+            </w:pPr>
+            <w:r>
+              <w:t>Realiza Compra</w:t>
+            </w:r>
+            <w:r>
+              <w:t xml:space="preserve"> </w:t>
+            </w:r>
+          </w:p>
+        </w:tc>
+      </w:tr>
+      <w:tr>
+        <w:trPr>
+          <w:trHeight w:val="285"/>
+        </w:trPr>
+        <w:tc>
+          <w:tcPr>
+            <w:tcW w:w="3700" w:type="dxa"/>
+            <w:tcBorders>
+              <w:top w:val="single" w:sz="4" w:space="0" w:color="auto"/>
+              <w:left w:val="single" w:sz="4" w:space="0" w:color="auto"/>
+              <w:bottom w:val="single" w:sz="4" w:space="0" w:color="auto"/>
+              <w:right w:val="single" w:sz="4" w:space="0" w:color="auto"/>
+            </w:tcBorders>
+            <w:noWrap/>
+            <w:vAlign w:val="bottom"/>
+            <w:hideMark/>
+          </w:tcPr>
+          <w:p>
+            <w:pPr>
+              <w:spacing w:after="0" w:line="240" w:lineRule="auto"/>
+            </w:pPr>
+            <w:r>
+              <w:t>Criado por</w:t>
+            </w:r>
+          </w:p>
+        </w:tc>
+        <w:tc>
+          <w:tcPr>
+            <w:tcW w:w="5620" w:type="dxa"/>
+            <w:tcBorders>
+              <w:top w:val="single" w:sz="4" w:space="0" w:color="auto"/>
+              <w:left w:val="single" w:sz="4" w:space="0" w:color="auto"/>
+              <w:bottom w:val="single" w:sz="4" w:space="0" w:color="auto"/>
+              <w:right w:val="single" w:sz="4" w:space="0" w:color="auto"/>
+            </w:tcBorders>
+            <w:noWrap/>
+            <w:vAlign w:val="bottom"/>
+            <w:hideMark/>
+          </w:tcPr>
+          <w:p>
+            <w:pPr>
+              <w:spacing w:after="0" w:line="240" w:lineRule="auto"/>
+            </w:pPr>
+            <w:r>
+              <w:t>Grupo Gastock</w:t>
+            </w:r>
+          </w:p>
+        </w:tc>
+      </w:tr>
+      <w:tr>
+        <w:trPr>
+          <w:trHeight w:val="285"/>
+        </w:trPr>
+        <w:tc>
+          <w:tcPr>
+            <w:tcW w:w="3700" w:type="dxa"/>
+            <w:tcBorders>
+              <w:top w:val="single" w:sz="4" w:space="0" w:color="auto"/>
+              <w:left w:val="single" w:sz="4" w:space="0" w:color="auto"/>
+              <w:bottom w:val="single" w:sz="4" w:space="0" w:color="auto"/>
+              <w:right w:val="single" w:sz="4" w:space="0" w:color="auto"/>
+            </w:tcBorders>
+            <w:noWrap/>
+            <w:vAlign w:val="bottom"/>
+            <w:hideMark/>
+          </w:tcPr>
+          <w:p>
+            <w:pPr>
+              <w:spacing w:after="0" w:line="240" w:lineRule="auto"/>
+            </w:pPr>
+            <w:r>
+              <w:t>Data da Criação</w:t>
+            </w:r>
+          </w:p>
+        </w:tc>
+        <w:tc>
+          <w:tcPr>
+            <w:tcW w:w="5620" w:type="dxa"/>
+            <w:tcBorders>
+              <w:top w:val="single" w:sz="4" w:space="0" w:color="auto"/>
+              <w:left w:val="single" w:sz="4" w:space="0" w:color="auto"/>
+              <w:bottom w:val="single" w:sz="4" w:space="0" w:color="auto"/>
+              <w:right w:val="single" w:sz="4" w:space="0" w:color="auto"/>
+            </w:tcBorders>
+            <w:noWrap/>
+            <w:vAlign w:val="bottom"/>
+            <w:hideMark/>
+          </w:tcPr>
+          <w:p>
+            <w:pPr>
+              <w:spacing w:after="0" w:line="240" w:lineRule="auto"/>
+            </w:pPr>
+            <w:r>
+              <w:t>01/06/2017</w:t>
+            </w:r>
+          </w:p>
+        </w:tc>
+      </w:tr>
+      <w:tr>
+        <w:trPr>
+          <w:trHeight w:val="285"/>
+        </w:trPr>
+        <w:tc>
+          <w:tcPr>
+            <w:tcW w:w="3700" w:type="dxa"/>
+            <w:tcBorders>
+              <w:top w:val="single" w:sz="4" w:space="0" w:color="auto"/>
+              <w:left w:val="single" w:sz="4" w:space="0" w:color="auto"/>
+              <w:bottom w:val="single" w:sz="4" w:space="0" w:color="auto"/>
+              <w:right w:val="single" w:sz="4" w:space="0" w:color="auto"/>
+            </w:tcBorders>
+            <w:noWrap/>
+            <w:vAlign w:val="bottom"/>
+            <w:hideMark/>
+          </w:tcPr>
+          <w:p>
+            <w:pPr>
+              <w:spacing w:after="0" w:line="240" w:lineRule="auto"/>
+            </w:pPr>
+            <w:r>
+              <w:t>Data da Última Criação/ Atualizado por</w:t>
+            </w:r>
+          </w:p>
+        </w:tc>
+        <w:tc>
+          <w:tcPr>
+            <w:tcW w:w="5620" w:type="dxa"/>
+            <w:tcBorders>
+              <w:top w:val="single" w:sz="4" w:space="0" w:color="auto"/>
+              <w:left w:val="single" w:sz="4" w:space="0" w:color="auto"/>
+              <w:bottom w:val="single" w:sz="4" w:space="0" w:color="auto"/>
+              <w:right w:val="single" w:sz="4" w:space="0" w:color="auto"/>
+            </w:tcBorders>
+            <w:noWrap/>
+            <w:vAlign w:val="bottom"/>
+            <w:hideMark/>
+          </w:tcPr>
+          <w:p>
+            <w:pPr>
+              <w:spacing w:after="0" w:line="240" w:lineRule="auto"/>
+            </w:pPr>
+          </w:p>
+        </w:tc>
+      </w:tr>
+      <w:tr>
+        <w:trPr>
+          <w:trHeight w:val="285"/>
+        </w:trPr>
+        <w:tc>
+          <w:tcPr>
+            <w:tcW w:w="3700" w:type="dxa"/>
+            <w:tcBorders>
+              <w:top w:val="single" w:sz="4" w:space="0" w:color="auto"/>
+              <w:left w:val="single" w:sz="4" w:space="0" w:color="auto"/>
+              <w:bottom w:val="single" w:sz="4" w:space="0" w:color="auto"/>
+              <w:right w:val="single" w:sz="4" w:space="0" w:color="auto"/>
+            </w:tcBorders>
+            <w:noWrap/>
+            <w:vAlign w:val="bottom"/>
+            <w:hideMark/>
+          </w:tcPr>
+          <w:p>
+            <w:pPr>
+              <w:spacing w:after="0" w:line="240" w:lineRule="auto"/>
+            </w:pPr>
+            <w:r>
+              <w:t>Caso de Uso Geral</w:t>
+            </w:r>
+          </w:p>
+        </w:tc>
+        <w:tc>
+          <w:tcPr>
+            <w:tcW w:w="5620" w:type="dxa"/>
+            <w:tcBorders>
+              <w:top w:val="single" w:sz="4" w:space="0" w:color="auto"/>
+              <w:left w:val="single" w:sz="4" w:space="0" w:color="auto"/>
+              <w:bottom w:val="single" w:sz="4" w:space="0" w:color="auto"/>
+              <w:right w:val="single" w:sz="4" w:space="0" w:color="auto"/>
+            </w:tcBorders>
+            <w:noWrap/>
+            <w:vAlign w:val="bottom"/>
+            <w:hideMark/>
+          </w:tcPr>
+          <w:p>
+            <w:pPr>
+              <w:spacing w:after="0" w:line="240" w:lineRule="auto"/>
+            </w:pPr>
+          </w:p>
+        </w:tc>
+      </w:tr>
+      <w:tr>
+        <w:trPr>
+          <w:trHeight w:val="285"/>
+        </w:trPr>
+        <w:tc>
+          <w:tcPr>
+            <w:tcW w:w="3700" w:type="dxa"/>
+            <w:tcBorders>
+              <w:top w:val="single" w:sz="4" w:space="0" w:color="auto"/>
+              <w:left w:val="single" w:sz="4" w:space="0" w:color="auto"/>
+              <w:bottom w:val="single" w:sz="4" w:space="0" w:color="auto"/>
+              <w:right w:val="single" w:sz="4" w:space="0" w:color="auto"/>
+            </w:tcBorders>
+            <w:noWrap/>
+            <w:vAlign w:val="bottom"/>
+            <w:hideMark/>
+          </w:tcPr>
+          <w:p>
+            <w:pPr>
+              <w:spacing w:after="0" w:line="240" w:lineRule="auto"/>
+            </w:pPr>
+            <w:r>
+              <w:t>Ator Principal</w:t>
+            </w:r>
+          </w:p>
+        </w:tc>
+        <w:tc>
+          <w:tcPr>
+            <w:tcW w:w="5620" w:type="dxa"/>
+            <w:tcBorders>
+              <w:top w:val="single" w:sz="4" w:space="0" w:color="auto"/>
+              <w:left w:val="single" w:sz="4" w:space="0" w:color="auto"/>
+              <w:bottom w:val="single" w:sz="4" w:space="0" w:color="auto"/>
+              <w:right w:val="single" w:sz="4" w:space="0" w:color="auto"/>
+            </w:tcBorders>
+            <w:noWrap/>
+            <w:vAlign w:val="bottom"/>
+            <w:hideMark/>
+          </w:tcPr>
+          <w:p>
+            <w:pPr>
+              <w:spacing w:after="0" w:line="240" w:lineRule="auto"/>
+            </w:pPr>
+            <w:r>
+              <w:t>Cliente</w:t>
+            </w:r>
+          </w:p>
+        </w:tc>
+      </w:tr>
+      <w:tr>
+        <w:trPr>
+          <w:trHeight w:val="285"/>
+        </w:trPr>
+        <w:tc>
+          <w:tcPr>
+            <w:tcW w:w="3700" w:type="dxa"/>
+            <w:tcBorders>
+              <w:top w:val="single" w:sz="4" w:space="0" w:color="auto"/>
+              <w:left w:val="single" w:sz="4" w:space="0" w:color="auto"/>
+              <w:bottom w:val="single" w:sz="4" w:space="0" w:color="auto"/>
+              <w:right w:val="single" w:sz="4" w:space="0" w:color="auto"/>
+            </w:tcBorders>
+            <w:noWrap/>
+            <w:vAlign w:val="bottom"/>
+            <w:hideMark/>
+          </w:tcPr>
+          <w:p>
+            <w:pPr>
+              <w:spacing w:after="0" w:line="240" w:lineRule="auto"/>
+            </w:pPr>
+            <w:r>
+              <w:t>Atores Secundários</w:t>
+            </w:r>
+          </w:p>
+        </w:tc>
+        <w:tc>
+          <w:tcPr>
+            <w:tcW w:w="5620" w:type="dxa"/>
+            <w:tcBorders>
+              <w:top w:val="single" w:sz="4" w:space="0" w:color="auto"/>
+              <w:left w:val="single" w:sz="4" w:space="0" w:color="auto"/>
+              <w:bottom w:val="single" w:sz="4" w:space="0" w:color="auto"/>
+              <w:right w:val="single" w:sz="4" w:space="0" w:color="auto"/>
+            </w:tcBorders>
+            <w:noWrap/>
+            <w:vAlign w:val="bottom"/>
+            <w:hideMark/>
+          </w:tcPr>
+          <w:p>
+            <w:pPr>
+              <w:spacing w:after="0" w:line="240" w:lineRule="auto"/>
+            </w:pPr>
+          </w:p>
+        </w:tc>
+      </w:tr>
+      <w:tr>
+        <w:trPr>
+          <w:trHeight w:val="285"/>
+        </w:trPr>
+        <w:tc>
+          <w:tcPr>
+            <w:tcW w:w="3700" w:type="dxa"/>
+            <w:tcBorders>
+              <w:top w:val="single" w:sz="4" w:space="0" w:color="auto"/>
+              <w:left w:val="single" w:sz="4" w:space="0" w:color="auto"/>
+              <w:bottom w:val="single" w:sz="4" w:space="0" w:color="auto"/>
+              <w:right w:val="single" w:sz="4" w:space="0" w:color="auto"/>
+            </w:tcBorders>
+            <w:noWrap/>
+            <w:vAlign w:val="bottom"/>
+            <w:hideMark/>
+          </w:tcPr>
+          <w:p>
+            <w:pPr>
+              <w:spacing w:after="0" w:line="240" w:lineRule="auto"/>
+            </w:pPr>
+            <w:r>
+              <w:t>Resumo</w:t>
+            </w:r>
+          </w:p>
+        </w:tc>
+        <w:tc>
+          <w:tcPr>
+            <w:tcW w:w="5620" w:type="dxa"/>
+            <w:tcBorders>
+              <w:top w:val="single" w:sz="4" w:space="0" w:color="auto"/>
+              <w:left w:val="single" w:sz="4" w:space="0" w:color="auto"/>
+              <w:bottom w:val="single" w:sz="4" w:space="0" w:color="auto"/>
+              <w:right w:val="single" w:sz="4" w:space="0" w:color="auto"/>
+            </w:tcBorders>
+            <w:noWrap/>
+            <w:vAlign w:val="bottom"/>
+            <w:hideMark/>
+          </w:tcPr>
+          <w:p>
+            <w:pPr>
+              <w:spacing w:after="0" w:line="240" w:lineRule="auto"/>
+            </w:pPr>
+            <w:r>
+              <w:t>Descreve como o cliente realiza uma compra</w:t>
+            </w:r>
+          </w:p>
+        </w:tc>
+      </w:tr>
+      <w:tr>
+        <w:trPr>
+          <w:trHeight w:val="335"/>
+        </w:trPr>
+        <w:tc>
+          <w:tcPr>
+            <w:tcW w:w="3700" w:type="dxa"/>
+            <w:tcBorders>
+              <w:top w:val="single" w:sz="4" w:space="0" w:color="auto"/>
+              <w:left w:val="single" w:sz="4" w:space="0" w:color="auto"/>
+              <w:bottom w:val="single" w:sz="4" w:space="0" w:color="auto"/>
+              <w:right w:val="single" w:sz="4" w:space="0" w:color="auto"/>
+            </w:tcBorders>
+            <w:noWrap/>
+            <w:vAlign w:val="bottom"/>
+            <w:hideMark/>
+          </w:tcPr>
+          <w:p>
+            <w:pPr>
+              <w:spacing w:after="0" w:line="240" w:lineRule="auto"/>
+            </w:pPr>
+            <w:r>
+              <w:t>Pré-Condições</w:t>
+            </w:r>
+          </w:p>
+        </w:tc>
+        <w:tc>
+          <w:tcPr>
+            <w:tcW w:w="5620" w:type="dxa"/>
+            <w:tcBorders>
+              <w:top w:val="single" w:sz="4" w:space="0" w:color="auto"/>
+              <w:left w:val="single" w:sz="4" w:space="0" w:color="auto"/>
+              <w:bottom w:val="single" w:sz="4" w:space="0" w:color="auto"/>
+              <w:right w:val="single" w:sz="4" w:space="0" w:color="auto"/>
+            </w:tcBorders>
+            <w:noWrap/>
+            <w:vAlign w:val="center"/>
+            <w:hideMark/>
+          </w:tcPr>
+          <w:p>
+            <w:pPr>
+              <w:spacing w:after="0" w:line="240" w:lineRule="auto"/>
+            </w:pPr>
+          </w:p>
+        </w:tc>
+      </w:tr>
+      <w:tr>
+        <w:trPr>
+          <w:trHeight w:val="285"/>
+        </w:trPr>
+        <w:tc>
+          <w:tcPr>
+            <w:tcW w:w="3700" w:type="dxa"/>
+            <w:tcBorders>
+              <w:top w:val="single" w:sz="4" w:space="0" w:color="auto"/>
+              <w:left w:val="single" w:sz="4" w:space="0" w:color="auto"/>
+              <w:bottom w:val="single" w:sz="4" w:space="0" w:color="auto"/>
+              <w:right w:val="single" w:sz="4" w:space="0" w:color="auto"/>
+            </w:tcBorders>
+            <w:noWrap/>
+            <w:vAlign w:val="bottom"/>
+            <w:hideMark/>
+          </w:tcPr>
+          <w:p>
+            <w:pPr>
+              <w:spacing w:after="0" w:line="240" w:lineRule="auto"/>
+            </w:pPr>
+            <w:r>
+              <w:t>Pós-Condições</w:t>
+            </w:r>
+          </w:p>
+        </w:tc>
+        <w:tc>
+          <w:tcPr>
+            <w:tcW w:w="5620" w:type="dxa"/>
+            <w:tcBorders>
+              <w:top w:val="single" w:sz="4" w:space="0" w:color="auto"/>
+              <w:left w:val="single" w:sz="4" w:space="0" w:color="auto"/>
+              <w:bottom w:val="single" w:sz="4" w:space="0" w:color="auto"/>
+              <w:right w:val="single" w:sz="4" w:space="0" w:color="auto"/>
+            </w:tcBorders>
+            <w:noWrap/>
+            <w:vAlign w:val="bottom"/>
+            <w:hideMark/>
+          </w:tcPr>
+          <w:p>
+            <w:pPr>
+              <w:spacing w:after="0" w:line="240" w:lineRule="auto"/>
+            </w:pPr>
+          </w:p>
+        </w:tc>
+      </w:tr>
+      <w:tr>
+        <w:trPr>
+          <w:trHeight w:val="285"/>
+        </w:trPr>
+        <w:tc>
+          <w:tcPr>
+            <w:tcW w:w="3700" w:type="dxa"/>
+            <w:tcBorders>
+              <w:top w:val="single" w:sz="4" w:space="0" w:color="auto"/>
+              <w:left w:val="single" w:sz="4" w:space="0" w:color="auto"/>
+              <w:bottom w:val="single" w:sz="4" w:space="0" w:color="auto"/>
+              <w:right w:val="single" w:sz="4" w:space="0" w:color="auto"/>
+            </w:tcBorders>
+            <w:noWrap/>
+            <w:vAlign w:val="bottom"/>
+            <w:hideMark/>
+          </w:tcPr>
+          <w:p>
+            <w:pPr>
+              <w:spacing w:after="0" w:line="240" w:lineRule="auto"/>
+            </w:pPr>
+            <w:r>
+              <w:t>Ações do Ator</w:t>
+            </w:r>
+          </w:p>
+        </w:tc>
+        <w:tc>
+          <w:tcPr>
+            <w:tcW w:w="5620" w:type="dxa"/>
+            <w:tcBorders>
+              <w:top w:val="single" w:sz="4" w:space="0" w:color="auto"/>
+              <w:left w:val="single" w:sz="4" w:space="0" w:color="auto"/>
+              <w:bottom w:val="single" w:sz="4" w:space="0" w:color="auto"/>
+              <w:right w:val="single" w:sz="4" w:space="0" w:color="auto"/>
+            </w:tcBorders>
+            <w:noWrap/>
+            <w:vAlign w:val="bottom"/>
+            <w:hideMark/>
+          </w:tcPr>
+          <w:p>
+            <w:pPr>
+              <w:spacing w:after="0" w:line="240" w:lineRule="auto"/>
+            </w:pPr>
+            <w:r>
+              <w:t>Ações do Sistema</w:t>
+            </w:r>
+          </w:p>
+        </w:tc>
+      </w:tr>
+      <w:tr>
+        <w:trPr>
+          <w:trHeight w:val="285"/>
+        </w:trPr>
+        <w:tc>
+          <w:tcPr>
+            <w:tcW w:w="3700" w:type="dxa"/>
+            <w:tcBorders>
+              <w:top w:val="single" w:sz="4" w:space="0" w:color="auto"/>
+              <w:left w:val="single" w:sz="4" w:space="0" w:color="auto"/>
+              <w:bottom w:val="single" w:sz="4" w:space="0" w:color="auto"/>
+              <w:right w:val="single" w:sz="4" w:space="0" w:color="auto"/>
+            </w:tcBorders>
+            <w:noWrap/>
+            <w:vAlign w:val="bottom"/>
+            <w:hideMark/>
+          </w:tcPr>
+          <w:p>
+            <w:pPr>
+              <w:spacing w:after="0" w:line="240" w:lineRule="auto"/>
+            </w:pPr>
+            <w:r>
+              <w:t>1. Escolhe o combustível e a quantidade</w:t>
+            </w:r>
+          </w:p>
+        </w:tc>
+        <w:tc>
+          <w:tcPr>
+            <w:tcW w:w="5620" w:type="dxa"/>
+            <w:tcBorders>
+              <w:top w:val="single" w:sz="4" w:space="0" w:color="auto"/>
+              <w:left w:val="single" w:sz="4" w:space="0" w:color="auto"/>
+              <w:bottom w:val="single" w:sz="4" w:space="0" w:color="auto"/>
+              <w:right w:val="single" w:sz="4" w:space="0" w:color="auto"/>
+            </w:tcBorders>
+            <w:noWrap/>
+            <w:vAlign w:val="bottom"/>
+            <w:hideMark/>
+          </w:tcPr>
+          <w:p>
+            <w:pPr>
+              <w:spacing w:after="0" w:line="240" w:lineRule="auto"/>
+            </w:pPr>
+          </w:p>
+        </w:tc>
+      </w:tr>
+      <w:tr>
+        <w:trPr>
+          <w:trHeight w:val="285"/>
+        </w:trPr>
+        <w:tc>
+          <w:tcPr>
+            <w:tcW w:w="3700" w:type="dxa"/>
+            <w:tcBorders>
+              <w:top w:val="single" w:sz="4" w:space="0" w:color="auto"/>
+              <w:left w:val="single" w:sz="4" w:space="0" w:color="auto"/>
+              <w:bottom w:val="single" w:sz="4" w:space="0" w:color="auto"/>
+              <w:right w:val="single" w:sz="4" w:space="0" w:color="auto"/>
+            </w:tcBorders>
+            <w:noWrap/>
+            <w:vAlign w:val="bottom"/>
+            <w:hideMark/>
+          </w:tcPr>
+          <w:p>
+            <w:pPr>
+              <w:spacing w:after="0" w:line="240" w:lineRule="auto"/>
+            </w:pPr>
+          </w:p>
+        </w:tc>
+        <w:tc>
+          <w:tcPr>
+            <w:tcW w:w="5620" w:type="dxa"/>
+            <w:tcBorders>
+              <w:top w:val="single" w:sz="4" w:space="0" w:color="auto"/>
+              <w:left w:val="single" w:sz="4" w:space="0" w:color="auto"/>
+              <w:bottom w:val="single" w:sz="4" w:space="0" w:color="auto"/>
+              <w:right w:val="single" w:sz="4" w:space="0" w:color="auto"/>
+            </w:tcBorders>
+            <w:noWrap/>
+            <w:vAlign w:val="bottom"/>
+            <w:hideMark/>
+          </w:tcPr>
+          <w:p>
+            <w:pPr>
+              <w:spacing w:after="0" w:line="240" w:lineRule="auto"/>
+            </w:pPr>
+            <w:r>
+              <w:t xml:space="preserve">2. </w:t>
+            </w:r>
+            <w:r>
+              <w:t>Verifica se a quantidade está no estoque</w:t>
+            </w:r>
+          </w:p>
+        </w:tc>
+      </w:tr>
+      <w:tr>
+        <w:trPr>
+          <w:trHeight w:val="285"/>
+        </w:trPr>
+        <w:tc>
+          <w:tcPr>
+            <w:tcW w:w="3700" w:type="dxa"/>
+            <w:tcBorders>
+              <w:top w:val="single" w:sz="4" w:space="0" w:color="auto"/>
+              <w:left w:val="single" w:sz="4" w:space="0" w:color="auto"/>
+              <w:bottom w:val="single" w:sz="4" w:space="0" w:color="auto"/>
+              <w:right w:val="single" w:sz="4" w:space="0" w:color="auto"/>
+            </w:tcBorders>
+            <w:noWrap/>
+            <w:vAlign w:val="bottom"/>
+            <w:hideMark/>
+          </w:tcPr>
+          <w:p>
+            <w:pPr>
+              <w:spacing w:after="0" w:line="240" w:lineRule="auto"/>
+            </w:pPr>
+          </w:p>
+        </w:tc>
+        <w:tc>
+          <w:tcPr>
+            <w:tcW w:w="5620" w:type="dxa"/>
+            <w:tcBorders>
+              <w:top w:val="single" w:sz="4" w:space="0" w:color="auto"/>
+              <w:left w:val="single" w:sz="4" w:space="0" w:color="auto"/>
+              <w:bottom w:val="single" w:sz="4" w:space="0" w:color="auto"/>
+              <w:right w:val="single" w:sz="4" w:space="0" w:color="auto"/>
+            </w:tcBorders>
+            <w:noWrap/>
+            <w:vAlign w:val="bottom"/>
+            <w:hideMark/>
+          </w:tcPr>
+          <w:p>
+            <w:pPr>
+              <w:spacing w:after="0" w:line="240" w:lineRule="auto"/>
+            </w:pPr>
+            <w:r>
+              <w:t>3. Se houver a quantidade do combustível, calcula o valor total do abastecimento</w:t>
+            </w:r>
+          </w:p>
+        </w:tc>
+      </w:tr>
+      <w:tr>
+        <w:trPr>
+          <w:trHeight w:val="285"/>
+        </w:trPr>
+        <w:tc>
+          <w:tcPr>
+            <w:tcW w:w="3700" w:type="dxa"/>
+            <w:tcBorders>
+              <w:top w:val="single" w:sz="4" w:space="0" w:color="auto"/>
+              <w:left w:val="single" w:sz="4" w:space="0" w:color="auto"/>
+              <w:bottom w:val="single" w:sz="4" w:space="0" w:color="auto"/>
+              <w:right w:val="single" w:sz="4" w:space="0" w:color="auto"/>
+            </w:tcBorders>
+            <w:noWrap/>
+            <w:vAlign w:val="bottom"/>
+            <w:hideMark/>
+          </w:tcPr>
+          <w:p>
+            <w:pPr>
+              <w:spacing w:after="0" w:line="240" w:lineRule="auto"/>
+            </w:pPr>
+            <w:r>
+              <w:t>4. Realiza o Pagamento no caixa ou frentista</w:t>
+            </w:r>
+          </w:p>
+        </w:tc>
+        <w:tc>
+          <w:tcPr>
+            <w:tcW w:w="5620" w:type="dxa"/>
+            <w:tcBorders>
+              <w:top w:val="single" w:sz="4" w:space="0" w:color="auto"/>
+              <w:left w:val="single" w:sz="4" w:space="0" w:color="auto"/>
+              <w:bottom w:val="single" w:sz="4" w:space="0" w:color="auto"/>
+              <w:right w:val="single" w:sz="4" w:space="0" w:color="auto"/>
+            </w:tcBorders>
+            <w:noWrap/>
+            <w:vAlign w:val="bottom"/>
+            <w:hideMark/>
+          </w:tcPr>
+          <w:p>
+            <w:pPr>
+              <w:spacing w:after="0" w:line="240" w:lineRule="auto"/>
+            </w:pPr>
+          </w:p>
+        </w:tc>
+      </w:tr>
+      <w:tr>
+        <w:trPr>
+          <w:trHeight w:val="285"/>
+        </w:trPr>
+        <w:tc>
+          <w:tcPr>
+            <w:tcW w:w="3700" w:type="dxa"/>
+            <w:tcBorders>
+              <w:top w:val="single" w:sz="4" w:space="0" w:color="auto"/>
+              <w:left w:val="single" w:sz="4" w:space="0" w:color="auto"/>
+              <w:bottom w:val="single" w:sz="4" w:space="0" w:color="auto"/>
+              <w:right w:val="single" w:sz="4" w:space="0" w:color="auto"/>
+            </w:tcBorders>
+            <w:noWrap/>
+            <w:vAlign w:val="bottom"/>
+            <w:hideMark/>
+          </w:tcPr>
+          <w:p>
+            <w:pPr>
+              <w:spacing w:after="0" w:line="240" w:lineRule="auto"/>
+            </w:pPr>
+          </w:p>
+        </w:tc>
+        <w:tc>
+          <w:tcPr>
+            <w:tcW w:w="5620" w:type="dxa"/>
+            <w:tcBorders>
+              <w:top w:val="single" w:sz="4" w:space="0" w:color="auto"/>
+              <w:left w:val="single" w:sz="4" w:space="0" w:color="auto"/>
+              <w:bottom w:val="single" w:sz="4" w:space="0" w:color="auto"/>
+              <w:right w:val="single" w:sz="4" w:space="0" w:color="auto"/>
+            </w:tcBorders>
+            <w:noWrap/>
+            <w:vAlign w:val="bottom"/>
+            <w:hideMark/>
+          </w:tcPr>
+          <w:p>
+            <w:pPr>
+              <w:spacing w:after="0" w:line="240" w:lineRule="auto"/>
+            </w:pPr>
+            <w:r>
+              <w:t>5. Grava no relatório de venda</w:t>
+            </w:r>
+          </w:p>
+        </w:tc>
+      </w:tr>
+      <w:tr>
+        <w:trPr>
+          <w:trHeight w:val="285"/>
+        </w:trPr>
+        <w:tc>
+          <w:tcPr>
+            <w:tcW w:w="3700" w:type="dxa"/>
+            <w:tcBorders>
+              <w:top w:val="single" w:sz="4" w:space="0" w:color="auto"/>
+              <w:left w:val="single" w:sz="4" w:space="0" w:color="auto"/>
+              <w:bottom w:val="single" w:sz="4" w:space="0" w:color="auto"/>
+              <w:right w:val="single" w:sz="4" w:space="0" w:color="auto"/>
+            </w:tcBorders>
+            <w:noWrap/>
+            <w:vAlign w:val="bottom"/>
+            <w:hideMark/>
+          </w:tcPr>
+          <w:p>
+            <w:pPr>
+              <w:spacing w:after="0" w:line="240" w:lineRule="auto"/>
+            </w:pPr>
+            <w:r>
+              <w:t>Restrições/Validações</w:t>
+            </w:r>
+          </w:p>
+        </w:tc>
+        <w:tc>
+          <w:tcPr>
+            <w:tcW w:w="5620" w:type="dxa"/>
+            <w:tcBorders>
+              <w:top w:val="single" w:sz="4" w:space="0" w:color="auto"/>
+              <w:left w:val="single" w:sz="4" w:space="0" w:color="auto"/>
+              <w:bottom w:val="single" w:sz="4" w:space="0" w:color="auto"/>
+              <w:right w:val="single" w:sz="4" w:space="0" w:color="auto"/>
+            </w:tcBorders>
+            <w:noWrap/>
+            <w:vAlign w:val="bottom"/>
+            <w:hideMark/>
+          </w:tcPr>
+          <w:p>
+            <w:pPr>
+              <w:spacing w:after="0" w:line="240" w:lineRule="auto"/>
+            </w:pPr>
+          </w:p>
+        </w:tc>
+      </w:tr>
+    </w:tbl>
+    <w:p>
+      <w:pPr>
+        <w:rPr>
+          <w:b/>
+          <w:sz w:val="28"/>
+        </w:rPr>
+      </w:pPr>
+    </w:p>
+    <w:tbl>
+      <w:tblPr>
+        <w:tblW w:w="9320" w:type="dxa"/>
+        <w:tblInd w:w="75" w:type="dxa"/>
+        <w:tblCellMar>
+          <w:top w:w="15" w:type="dxa"/>
+          <w:left w:w="70" w:type="dxa"/>
+          <w:bottom w:w="15" w:type="dxa"/>
+          <w:right w:w="70" w:type="dxa"/>
+        </w:tblCellMar>
+        <w:tblLook w:val="04A0" w:firstRow="1" w:lastRow="0" w:firstColumn="1" w:lastColumn="0" w:noHBand="0" w:noVBand="1"/>
+      </w:tblPr>
+      <w:tblGrid>
+        <w:gridCol w:w="3700"/>
+        <w:gridCol w:w="5620"/>
+      </w:tblGrid>
+      <w:tr>
+        <w:trPr>
+          <w:trHeight w:val="285"/>
+        </w:trPr>
+        <w:tc>
+          <w:tcPr>
+            <w:tcW w:w="3700" w:type="dxa"/>
+            <w:tcBorders>
+              <w:top w:val="single" w:sz="4" w:space="0" w:color="auto"/>
+              <w:left w:val="single" w:sz="4" w:space="0" w:color="auto"/>
+              <w:bottom w:val="single" w:sz="4" w:space="0" w:color="auto"/>
+              <w:right w:val="single" w:sz="4" w:space="0" w:color="auto"/>
+            </w:tcBorders>
+            <w:noWrap/>
+            <w:vAlign w:val="bottom"/>
+            <w:hideMark/>
+          </w:tcPr>
+          <w:p>
+            <w:pPr>
+              <w:spacing w:after="0" w:line="240" w:lineRule="auto"/>
+            </w:pPr>
+            <w:r>
+              <w:t>Nome do Caso de Uso</w:t>
+            </w:r>
+          </w:p>
+        </w:tc>
+        <w:tc>
+          <w:tcPr>
+            <w:tcW w:w="5620" w:type="dxa"/>
+            <w:tcBorders>
+              <w:top w:val="single" w:sz="4" w:space="0" w:color="auto"/>
+              <w:left w:val="single" w:sz="4" w:space="0" w:color="auto"/>
+              <w:bottom w:val="single" w:sz="4" w:space="0" w:color="auto"/>
+              <w:right w:val="single" w:sz="4" w:space="0" w:color="auto"/>
+            </w:tcBorders>
+            <w:noWrap/>
+            <w:vAlign w:val="bottom"/>
+            <w:hideMark/>
+          </w:tcPr>
+          <w:p>
+            <w:pPr>
+              <w:spacing w:after="0" w:line="240" w:lineRule="auto"/>
+            </w:pPr>
+            <w:r>
+              <w:t>Altera Preço</w:t>
+            </w:r>
+          </w:p>
+        </w:tc>
+      </w:tr>
+      <w:tr>
+        <w:trPr>
+          <w:trHeight w:val="285"/>
+        </w:trPr>
+        <w:tc>
+          <w:tcPr>
+            <w:tcW w:w="3700" w:type="dxa"/>
+            <w:tcBorders>
+              <w:top w:val="single" w:sz="4" w:space="0" w:color="auto"/>
+              <w:left w:val="single" w:sz="4" w:space="0" w:color="auto"/>
+              <w:bottom w:val="single" w:sz="4" w:space="0" w:color="auto"/>
+              <w:right w:val="single" w:sz="4" w:space="0" w:color="auto"/>
+            </w:tcBorders>
+            <w:noWrap/>
+            <w:vAlign w:val="bottom"/>
+            <w:hideMark/>
+          </w:tcPr>
+          <w:p>
+            <w:pPr>
+              <w:spacing w:after="0" w:line="240" w:lineRule="auto"/>
+            </w:pPr>
+            <w:r>
+              <w:t>Criado por</w:t>
+            </w:r>
+          </w:p>
+        </w:tc>
+        <w:tc>
+          <w:tcPr>
+            <w:tcW w:w="5620" w:type="dxa"/>
+            <w:tcBorders>
+              <w:top w:val="single" w:sz="4" w:space="0" w:color="auto"/>
+              <w:left w:val="single" w:sz="4" w:space="0" w:color="auto"/>
+              <w:bottom w:val="single" w:sz="4" w:space="0" w:color="auto"/>
+              <w:right w:val="single" w:sz="4" w:space="0" w:color="auto"/>
+            </w:tcBorders>
+            <w:noWrap/>
+            <w:vAlign w:val="bottom"/>
+            <w:hideMark/>
+          </w:tcPr>
+          <w:p>
+            <w:pPr>
+              <w:spacing w:after="0" w:line="240" w:lineRule="auto"/>
+            </w:pPr>
+            <w:r>
+              <w:t>Grupo Gastock</w:t>
+            </w:r>
+          </w:p>
+        </w:tc>
+      </w:tr>
+      <w:tr>
+        <w:trPr>
+          <w:trHeight w:val="285"/>
+        </w:trPr>
+        <w:tc>
+          <w:tcPr>
+            <w:tcW w:w="3700" w:type="dxa"/>
+            <w:tcBorders>
+              <w:top w:val="single" w:sz="4" w:space="0" w:color="auto"/>
+              <w:left w:val="single" w:sz="4" w:space="0" w:color="auto"/>
+              <w:bottom w:val="single" w:sz="4" w:space="0" w:color="auto"/>
+              <w:right w:val="single" w:sz="4" w:space="0" w:color="auto"/>
+            </w:tcBorders>
+            <w:noWrap/>
+            <w:vAlign w:val="bottom"/>
+            <w:hideMark/>
+          </w:tcPr>
+          <w:p>
+            <w:pPr>
+              <w:spacing w:after="0" w:line="240" w:lineRule="auto"/>
+            </w:pPr>
+            <w:r>
+              <w:t>Data da Criação</w:t>
+            </w:r>
+          </w:p>
+        </w:tc>
+        <w:tc>
+          <w:tcPr>
+            <w:tcW w:w="5620" w:type="dxa"/>
+            <w:tcBorders>
+              <w:top w:val="single" w:sz="4" w:space="0" w:color="auto"/>
+              <w:left w:val="single" w:sz="4" w:space="0" w:color="auto"/>
+              <w:bottom w:val="single" w:sz="4" w:space="0" w:color="auto"/>
+              <w:right w:val="single" w:sz="4" w:space="0" w:color="auto"/>
+            </w:tcBorders>
+            <w:noWrap/>
+            <w:vAlign w:val="bottom"/>
+            <w:hideMark/>
+          </w:tcPr>
+          <w:p>
+            <w:pPr>
+              <w:spacing w:after="0" w:line="240" w:lineRule="auto"/>
+            </w:pPr>
+            <w:r>
+              <w:t>01/06/2017</w:t>
+            </w:r>
+          </w:p>
+        </w:tc>
+      </w:tr>
+      <w:tr>
+        <w:trPr>
+          <w:trHeight w:val="285"/>
+        </w:trPr>
+        <w:tc>
+          <w:tcPr>
+            <w:tcW w:w="3700" w:type="dxa"/>
+            <w:tcBorders>
+              <w:top w:val="single" w:sz="4" w:space="0" w:color="auto"/>
+              <w:left w:val="single" w:sz="4" w:space="0" w:color="auto"/>
+              <w:bottom w:val="single" w:sz="4" w:space="0" w:color="auto"/>
+              <w:right w:val="single" w:sz="4" w:space="0" w:color="auto"/>
+            </w:tcBorders>
+            <w:noWrap/>
+            <w:vAlign w:val="bottom"/>
+            <w:hideMark/>
+          </w:tcPr>
+          <w:p>
+            <w:pPr>
+              <w:spacing w:after="0" w:line="240" w:lineRule="auto"/>
+            </w:pPr>
+            <w:r>
+              <w:t>Data da Última Criação/ Atualizado por</w:t>
+            </w:r>
+          </w:p>
+        </w:tc>
+        <w:tc>
+          <w:tcPr>
+            <w:tcW w:w="5620" w:type="dxa"/>
+            <w:tcBorders>
+              <w:top w:val="single" w:sz="4" w:space="0" w:color="auto"/>
+              <w:left w:val="single" w:sz="4" w:space="0" w:color="auto"/>
+              <w:bottom w:val="single" w:sz="4" w:space="0" w:color="auto"/>
+              <w:right w:val="single" w:sz="4" w:space="0" w:color="auto"/>
+            </w:tcBorders>
+            <w:noWrap/>
+            <w:vAlign w:val="bottom"/>
+            <w:hideMark/>
+          </w:tcPr>
+          <w:p>
+            <w:pPr>
+              <w:spacing w:after="0" w:line="240" w:lineRule="auto"/>
+            </w:pPr>
+          </w:p>
+        </w:tc>
+      </w:tr>
+      <w:tr>
+        <w:trPr>
+          <w:trHeight w:val="285"/>
+        </w:trPr>
+        <w:tc>
+          <w:tcPr>
+            <w:tcW w:w="3700" w:type="dxa"/>
+            <w:tcBorders>
+              <w:top w:val="single" w:sz="4" w:space="0" w:color="auto"/>
+              <w:left w:val="single" w:sz="4" w:space="0" w:color="auto"/>
+              <w:bottom w:val="single" w:sz="4" w:space="0" w:color="auto"/>
+              <w:right w:val="single" w:sz="4" w:space="0" w:color="auto"/>
+            </w:tcBorders>
+            <w:noWrap/>
+            <w:vAlign w:val="bottom"/>
+            <w:hideMark/>
+          </w:tcPr>
+          <w:p>
+            <w:pPr>
+              <w:spacing w:after="0" w:line="240" w:lineRule="auto"/>
+            </w:pPr>
+            <w:r>
+              <w:t>Caso de Uso Geral</w:t>
+            </w:r>
+          </w:p>
+        </w:tc>
+        <w:tc>
+          <w:tcPr>
+            <w:tcW w:w="5620" w:type="dxa"/>
+            <w:tcBorders>
+              <w:top w:val="single" w:sz="4" w:space="0" w:color="auto"/>
+              <w:left w:val="single" w:sz="4" w:space="0" w:color="auto"/>
+              <w:bottom w:val="single" w:sz="4" w:space="0" w:color="auto"/>
+              <w:right w:val="single" w:sz="4" w:space="0" w:color="auto"/>
+            </w:tcBorders>
+            <w:noWrap/>
+            <w:vAlign w:val="bottom"/>
+            <w:hideMark/>
+          </w:tcPr>
+          <w:p>
+            <w:pPr>
+              <w:spacing w:after="0" w:line="240" w:lineRule="auto"/>
+            </w:pPr>
+          </w:p>
+        </w:tc>
+      </w:tr>
+      <w:tr>
+        <w:trPr>
+          <w:trHeight w:val="285"/>
+        </w:trPr>
+        <w:tc>
+          <w:tcPr>
+            <w:tcW w:w="3700" w:type="dxa"/>
+            <w:tcBorders>
+              <w:top w:val="single" w:sz="4" w:space="0" w:color="auto"/>
+              <w:left w:val="single" w:sz="4" w:space="0" w:color="auto"/>
+              <w:bottom w:val="single" w:sz="4" w:space="0" w:color="auto"/>
+              <w:right w:val="single" w:sz="4" w:space="0" w:color="auto"/>
+            </w:tcBorders>
+            <w:noWrap/>
+            <w:vAlign w:val="bottom"/>
+            <w:hideMark/>
+          </w:tcPr>
+          <w:p>
+            <w:pPr>
+              <w:spacing w:after="0" w:line="240" w:lineRule="auto"/>
+            </w:pPr>
+            <w:r>
+              <w:t>Ator Principal</w:t>
+            </w:r>
+          </w:p>
+        </w:tc>
+        <w:tc>
+          <w:tcPr>
+            <w:tcW w:w="5620" w:type="dxa"/>
+            <w:tcBorders>
+              <w:top w:val="single" w:sz="4" w:space="0" w:color="auto"/>
+              <w:left w:val="single" w:sz="4" w:space="0" w:color="auto"/>
+              <w:bottom w:val="single" w:sz="4" w:space="0" w:color="auto"/>
+              <w:right w:val="single" w:sz="4" w:space="0" w:color="auto"/>
+            </w:tcBorders>
+            <w:noWrap/>
+            <w:vAlign w:val="bottom"/>
+            <w:hideMark/>
+          </w:tcPr>
+          <w:p>
+            <w:pPr>
+              <w:spacing w:after="0" w:line="240" w:lineRule="auto"/>
+            </w:pPr>
+            <w:r>
+              <w:t>Gerente</w:t>
+            </w:r>
+          </w:p>
+        </w:tc>
+      </w:tr>
+      <w:tr>
+        <w:trPr>
+          <w:trHeight w:val="285"/>
+        </w:trPr>
+        <w:tc>
+          <w:tcPr>
+            <w:tcW w:w="3700" w:type="dxa"/>
+            <w:tcBorders>
+              <w:top w:val="single" w:sz="4" w:space="0" w:color="auto"/>
+              <w:left w:val="single" w:sz="4" w:space="0" w:color="auto"/>
+              <w:bottom w:val="single" w:sz="4" w:space="0" w:color="auto"/>
+              <w:right w:val="single" w:sz="4" w:space="0" w:color="auto"/>
+            </w:tcBorders>
+            <w:noWrap/>
+            <w:vAlign w:val="bottom"/>
+            <w:hideMark/>
+          </w:tcPr>
+          <w:p>
+            <w:pPr>
+              <w:spacing w:after="0" w:line="240" w:lineRule="auto"/>
+            </w:pPr>
+            <w:r>
+              <w:t>Atores Secundários</w:t>
+            </w:r>
+          </w:p>
+        </w:tc>
+        <w:tc>
+          <w:tcPr>
+            <w:tcW w:w="5620" w:type="dxa"/>
+            <w:tcBorders>
+              <w:top w:val="single" w:sz="4" w:space="0" w:color="auto"/>
+              <w:left w:val="single" w:sz="4" w:space="0" w:color="auto"/>
+              <w:bottom w:val="single" w:sz="4" w:space="0" w:color="auto"/>
+              <w:right w:val="single" w:sz="4" w:space="0" w:color="auto"/>
+            </w:tcBorders>
+            <w:noWrap/>
+            <w:vAlign w:val="bottom"/>
+            <w:hideMark/>
+          </w:tcPr>
+          <w:p>
+            <w:pPr>
+              <w:spacing w:after="0" w:line="240" w:lineRule="auto"/>
+            </w:pPr>
+          </w:p>
+        </w:tc>
+      </w:tr>
+      <w:tr>
+        <w:trPr>
+          <w:trHeight w:val="285"/>
+        </w:trPr>
+        <w:tc>
+          <w:tcPr>
+            <w:tcW w:w="3700" w:type="dxa"/>
+            <w:tcBorders>
+              <w:top w:val="single" w:sz="4" w:space="0" w:color="auto"/>
+              <w:left w:val="single" w:sz="4" w:space="0" w:color="auto"/>
+              <w:bottom w:val="single" w:sz="4" w:space="0" w:color="auto"/>
+              <w:right w:val="single" w:sz="4" w:space="0" w:color="auto"/>
+            </w:tcBorders>
+            <w:noWrap/>
+            <w:vAlign w:val="bottom"/>
+            <w:hideMark/>
+          </w:tcPr>
+          <w:p>
+            <w:pPr>
+              <w:spacing w:after="0" w:line="240" w:lineRule="auto"/>
+            </w:pPr>
+            <w:r>
+              <w:t>Resumo</w:t>
+            </w:r>
+          </w:p>
+        </w:tc>
+        <w:tc>
+          <w:tcPr>
+            <w:tcW w:w="5620" w:type="dxa"/>
+            <w:tcBorders>
+              <w:top w:val="single" w:sz="4" w:space="0" w:color="auto"/>
+              <w:left w:val="single" w:sz="4" w:space="0" w:color="auto"/>
+              <w:bottom w:val="single" w:sz="4" w:space="0" w:color="auto"/>
+              <w:right w:val="single" w:sz="4" w:space="0" w:color="auto"/>
+            </w:tcBorders>
+            <w:noWrap/>
+            <w:vAlign w:val="bottom"/>
+            <w:hideMark/>
+          </w:tcPr>
+          <w:p>
+            <w:pPr>
+              <w:spacing w:after="0" w:line="240" w:lineRule="auto"/>
+            </w:pPr>
+          </w:p>
+        </w:tc>
+      </w:tr>
+      <w:tr>
+        <w:trPr>
+          <w:trHeight w:val="335"/>
+        </w:trPr>
+        <w:tc>
+          <w:tcPr>
+            <w:tcW w:w="3700" w:type="dxa"/>
+            <w:tcBorders>
+              <w:top w:val="single" w:sz="4" w:space="0" w:color="auto"/>
+              <w:left w:val="single" w:sz="4" w:space="0" w:color="auto"/>
+              <w:bottom w:val="single" w:sz="4" w:space="0" w:color="auto"/>
+              <w:right w:val="single" w:sz="4" w:space="0" w:color="auto"/>
+            </w:tcBorders>
+            <w:noWrap/>
+            <w:vAlign w:val="bottom"/>
+            <w:hideMark/>
+          </w:tcPr>
+          <w:p>
+            <w:pPr>
+              <w:spacing w:after="0" w:line="240" w:lineRule="auto"/>
+            </w:pPr>
+            <w:r>
+              <w:t>Pré-Condições</w:t>
+            </w:r>
+          </w:p>
+        </w:tc>
+        <w:tc>
+          <w:tcPr>
+            <w:tcW w:w="5620" w:type="dxa"/>
+            <w:tcBorders>
+              <w:top w:val="single" w:sz="4" w:space="0" w:color="auto"/>
+              <w:left w:val="single" w:sz="4" w:space="0" w:color="auto"/>
+              <w:bottom w:val="single" w:sz="4" w:space="0" w:color="auto"/>
+              <w:right w:val="single" w:sz="4" w:space="0" w:color="auto"/>
+            </w:tcBorders>
+            <w:noWrap/>
+            <w:vAlign w:val="center"/>
+            <w:hideMark/>
+          </w:tcPr>
+          <w:p>
+            <w:pPr>
+              <w:spacing w:after="0" w:line="240" w:lineRule="auto"/>
+            </w:pPr>
+            <w:r>
+              <w:t xml:space="preserve">É necessário </w:t>
+            </w:r>
+            <w:r>
+              <w:t>possuir login de gerente</w:t>
+            </w:r>
+          </w:p>
+        </w:tc>
+      </w:tr>
+      <w:tr>
+        <w:trPr>
+          <w:trHeight w:val="285"/>
+        </w:trPr>
+        <w:tc>
+          <w:tcPr>
+            <w:tcW w:w="3700" w:type="dxa"/>
+            <w:tcBorders>
+              <w:top w:val="single" w:sz="4" w:space="0" w:color="auto"/>
+              <w:left w:val="single" w:sz="4" w:space="0" w:color="auto"/>
+              <w:bottom w:val="single" w:sz="4" w:space="0" w:color="auto"/>
+              <w:right w:val="single" w:sz="4" w:space="0" w:color="auto"/>
+            </w:tcBorders>
+            <w:noWrap/>
+            <w:vAlign w:val="bottom"/>
+            <w:hideMark/>
+          </w:tcPr>
+          <w:p>
+            <w:pPr>
+              <w:spacing w:after="0" w:line="240" w:lineRule="auto"/>
+            </w:pPr>
+            <w:r>
+              <w:t>Pós-Condições</w:t>
+            </w:r>
+          </w:p>
+        </w:tc>
+        <w:tc>
+          <w:tcPr>
+            <w:tcW w:w="5620" w:type="dxa"/>
+            <w:tcBorders>
+              <w:top w:val="single" w:sz="4" w:space="0" w:color="auto"/>
+              <w:left w:val="single" w:sz="4" w:space="0" w:color="auto"/>
+              <w:bottom w:val="single" w:sz="4" w:space="0" w:color="auto"/>
+              <w:right w:val="single" w:sz="4" w:space="0" w:color="auto"/>
+            </w:tcBorders>
+            <w:noWrap/>
+            <w:vAlign w:val="bottom"/>
+            <w:hideMark/>
+          </w:tcPr>
+          <w:p>
+            <w:pPr>
+              <w:spacing w:after="0" w:line="240" w:lineRule="auto"/>
+            </w:pPr>
+          </w:p>
+        </w:tc>
+      </w:tr>
+      <w:tr>
+        <w:trPr>
+          <w:trHeight w:val="285"/>
+        </w:trPr>
+        <w:tc>
+          <w:tcPr>
+            <w:tcW w:w="3700" w:type="dxa"/>
+            <w:tcBorders>
+              <w:top w:val="single" w:sz="4" w:space="0" w:color="auto"/>
+              <w:left w:val="single" w:sz="4" w:space="0" w:color="auto"/>
+              <w:bottom w:val="single" w:sz="4" w:space="0" w:color="auto"/>
+              <w:right w:val="single" w:sz="4" w:space="0" w:color="auto"/>
+            </w:tcBorders>
+            <w:noWrap/>
+            <w:vAlign w:val="bottom"/>
+            <w:hideMark/>
+          </w:tcPr>
+          <w:p>
+            <w:pPr>
+              <w:spacing w:after="0" w:line="240" w:lineRule="auto"/>
+            </w:pPr>
+            <w:r>
+              <w:t>Ações do Ator</w:t>
+            </w:r>
+          </w:p>
+        </w:tc>
+        <w:tc>
+          <w:tcPr>
+            <w:tcW w:w="5620" w:type="dxa"/>
+            <w:tcBorders>
+              <w:top w:val="single" w:sz="4" w:space="0" w:color="auto"/>
+              <w:left w:val="single" w:sz="4" w:space="0" w:color="auto"/>
+              <w:bottom w:val="single" w:sz="4" w:space="0" w:color="auto"/>
+              <w:right w:val="single" w:sz="4" w:space="0" w:color="auto"/>
+            </w:tcBorders>
+            <w:noWrap/>
+            <w:vAlign w:val="bottom"/>
+            <w:hideMark/>
+          </w:tcPr>
+          <w:p>
+            <w:pPr>
+              <w:spacing w:after="0" w:line="240" w:lineRule="auto"/>
+            </w:pPr>
+            <w:r>
+              <w:t>Ações do Sistema</w:t>
+            </w:r>
+          </w:p>
+        </w:tc>
+      </w:tr>
+      <w:tr>
+        <w:trPr>
+          <w:trHeight w:val="285"/>
+        </w:trPr>
+        <w:tc>
+          <w:tcPr>
+            <w:tcW w:w="3700" w:type="dxa"/>
+            <w:tcBorders>
+              <w:top w:val="single" w:sz="4" w:space="0" w:color="auto"/>
+              <w:left w:val="single" w:sz="4" w:space="0" w:color="auto"/>
+              <w:bottom w:val="single" w:sz="4" w:space="0" w:color="auto"/>
+              <w:right w:val="single" w:sz="4" w:space="0" w:color="auto"/>
+            </w:tcBorders>
+            <w:noWrap/>
+            <w:vAlign w:val="bottom"/>
+            <w:hideMark/>
+          </w:tcPr>
+          <w:p>
+            <w:pPr>
+              <w:spacing w:after="0" w:line="240" w:lineRule="auto"/>
+            </w:pPr>
+            <w:r>
+              <w:t xml:space="preserve">1. </w:t>
+            </w:r>
+            <w:r>
+              <w:t>Digita o login e senha</w:t>
+            </w:r>
+          </w:p>
+        </w:tc>
+        <w:tc>
+          <w:tcPr>
+            <w:tcW w:w="5620" w:type="dxa"/>
+            <w:tcBorders>
+              <w:top w:val="single" w:sz="4" w:space="0" w:color="auto"/>
+              <w:left w:val="single" w:sz="4" w:space="0" w:color="auto"/>
+              <w:bottom w:val="single" w:sz="4" w:space="0" w:color="auto"/>
+              <w:right w:val="single" w:sz="4" w:space="0" w:color="auto"/>
+            </w:tcBorders>
+            <w:noWrap/>
+            <w:vAlign w:val="bottom"/>
+            <w:hideMark/>
+          </w:tcPr>
+          <w:p>
+            <w:pPr>
+              <w:spacing w:after="0" w:line="240" w:lineRule="auto"/>
+            </w:pPr>
+          </w:p>
+        </w:tc>
+      </w:tr>
+      <w:tr>
+        <w:trPr>
+          <w:trHeight w:val="285"/>
+        </w:trPr>
+        <w:tc>
+          <w:tcPr>
+            <w:tcW w:w="3700" w:type="dxa"/>
+            <w:tcBorders>
+              <w:top w:val="single" w:sz="4" w:space="0" w:color="auto"/>
+              <w:left w:val="single" w:sz="4" w:space="0" w:color="auto"/>
+              <w:bottom w:val="single" w:sz="4" w:space="0" w:color="auto"/>
+              <w:right w:val="single" w:sz="4" w:space="0" w:color="auto"/>
+            </w:tcBorders>
+            <w:noWrap/>
+            <w:vAlign w:val="bottom"/>
+            <w:hideMark/>
+          </w:tcPr>
+          <w:p>
+            <w:pPr>
+              <w:spacing w:after="0" w:line="240" w:lineRule="auto"/>
+            </w:pPr>
+          </w:p>
+        </w:tc>
+        <w:tc>
+          <w:tcPr>
+            <w:tcW w:w="5620" w:type="dxa"/>
+            <w:tcBorders>
+              <w:top w:val="single" w:sz="4" w:space="0" w:color="auto"/>
+              <w:left w:val="single" w:sz="4" w:space="0" w:color="auto"/>
+              <w:bottom w:val="single" w:sz="4" w:space="0" w:color="auto"/>
+              <w:right w:val="single" w:sz="4" w:space="0" w:color="auto"/>
+            </w:tcBorders>
+            <w:noWrap/>
+            <w:vAlign w:val="bottom"/>
+            <w:hideMark/>
+          </w:tcPr>
+          <w:p>
+            <w:pPr>
+              <w:spacing w:after="0" w:line="240" w:lineRule="auto"/>
+            </w:pPr>
+            <w:r>
+              <w:t xml:space="preserve">2. </w:t>
+            </w:r>
+            <w:r>
+              <w:t>Autenticar no sistema</w:t>
+            </w:r>
+          </w:p>
+        </w:tc>
+      </w:tr>
+      <w:tr>
+        <w:trPr>
+          <w:trHeight w:val="285"/>
+        </w:trPr>
+        <w:tc>
+          <w:tcPr>
+            <w:tcW w:w="3700" w:type="dxa"/>
+            <w:tcBorders>
+              <w:top w:val="single" w:sz="4" w:space="0" w:color="auto"/>
+              <w:left w:val="single" w:sz="4" w:space="0" w:color="auto"/>
+              <w:bottom w:val="single" w:sz="4" w:space="0" w:color="auto"/>
+              <w:right w:val="single" w:sz="4" w:space="0" w:color="auto"/>
+            </w:tcBorders>
+            <w:noWrap/>
+            <w:vAlign w:val="bottom"/>
+            <w:hideMark/>
+          </w:tcPr>
+          <w:p>
+            <w:pPr>
+              <w:spacing w:after="0" w:line="240" w:lineRule="auto"/>
+            </w:pPr>
+          </w:p>
+        </w:tc>
+        <w:tc>
+          <w:tcPr>
+            <w:tcW w:w="5620" w:type="dxa"/>
+            <w:tcBorders>
+              <w:top w:val="single" w:sz="4" w:space="0" w:color="auto"/>
+              <w:left w:val="single" w:sz="4" w:space="0" w:color="auto"/>
+              <w:bottom w:val="single" w:sz="4" w:space="0" w:color="auto"/>
+              <w:right w:val="single" w:sz="4" w:space="0" w:color="auto"/>
+            </w:tcBorders>
+            <w:noWrap/>
+            <w:vAlign w:val="bottom"/>
+            <w:hideMark/>
+          </w:tcPr>
+          <w:p>
+            <w:pPr>
+              <w:spacing w:after="0" w:line="240" w:lineRule="auto"/>
+            </w:pPr>
+            <w:r>
+              <w:t xml:space="preserve">3. </w:t>
+            </w:r>
+            <w:r>
+              <w:t>Consultar Relatório</w:t>
+            </w:r>
+          </w:p>
+        </w:tc>
+      </w:tr>
+      <w:tr>
+        <w:trPr>
+          <w:trHeight w:val="285"/>
+        </w:trPr>
+        <w:tc>
+          <w:tcPr>
+            <w:tcW w:w="3700" w:type="dxa"/>
+            <w:tcBorders>
+              <w:top w:val="single" w:sz="4" w:space="0" w:color="auto"/>
+              <w:left w:val="single" w:sz="4" w:space="0" w:color="auto"/>
+              <w:bottom w:val="single" w:sz="4" w:space="0" w:color="auto"/>
+              <w:right w:val="single" w:sz="4" w:space="0" w:color="auto"/>
+            </w:tcBorders>
+            <w:noWrap/>
+            <w:vAlign w:val="bottom"/>
+            <w:hideMark/>
+          </w:tcPr>
+          <w:p>
+            <w:pPr>
+              <w:spacing w:after="0" w:line="240" w:lineRule="auto"/>
+            </w:pPr>
+          </w:p>
+        </w:tc>
+        <w:tc>
+          <w:tcPr>
+            <w:tcW w:w="5620" w:type="dxa"/>
+            <w:tcBorders>
+              <w:top w:val="single" w:sz="4" w:space="0" w:color="auto"/>
+              <w:left w:val="single" w:sz="4" w:space="0" w:color="auto"/>
+              <w:bottom w:val="single" w:sz="4" w:space="0" w:color="auto"/>
+              <w:right w:val="single" w:sz="4" w:space="0" w:color="auto"/>
+            </w:tcBorders>
+            <w:noWrap/>
+            <w:vAlign w:val="bottom"/>
+            <w:hideMark/>
+          </w:tcPr>
+          <w:p>
+            <w:pPr>
+              <w:spacing w:after="0" w:line="240" w:lineRule="auto"/>
+            </w:pPr>
+          </w:p>
+        </w:tc>
+      </w:tr>
+      <w:tr>
+        <w:trPr>
+          <w:trHeight w:val="285"/>
+        </w:trPr>
+        <w:tc>
+          <w:tcPr>
+            <w:tcW w:w="3700" w:type="dxa"/>
+            <w:tcBorders>
+              <w:top w:val="single" w:sz="4" w:space="0" w:color="auto"/>
+              <w:left w:val="single" w:sz="4" w:space="0" w:color="auto"/>
+              <w:bottom w:val="single" w:sz="4" w:space="0" w:color="auto"/>
+              <w:right w:val="single" w:sz="4" w:space="0" w:color="auto"/>
+            </w:tcBorders>
+            <w:noWrap/>
+            <w:vAlign w:val="bottom"/>
+            <w:hideMark/>
+          </w:tcPr>
+          <w:p>
+            <w:pPr>
+              <w:spacing w:after="0" w:line="240" w:lineRule="auto"/>
+            </w:pPr>
+          </w:p>
+        </w:tc>
+        <w:tc>
+          <w:tcPr>
+            <w:tcW w:w="5620" w:type="dxa"/>
+            <w:tcBorders>
+              <w:top w:val="single" w:sz="4" w:space="0" w:color="auto"/>
+              <w:left w:val="single" w:sz="4" w:space="0" w:color="auto"/>
+              <w:bottom w:val="single" w:sz="4" w:space="0" w:color="auto"/>
+              <w:right w:val="single" w:sz="4" w:space="0" w:color="auto"/>
+            </w:tcBorders>
+            <w:noWrap/>
+            <w:vAlign w:val="bottom"/>
+            <w:hideMark/>
+          </w:tcPr>
+          <w:p>
+            <w:pPr>
+              <w:spacing w:after="0" w:line="240" w:lineRule="auto"/>
+            </w:pPr>
+          </w:p>
+        </w:tc>
+      </w:tr>
+      <w:tr>
+        <w:trPr>
+          <w:trHeight w:val="285"/>
+        </w:trPr>
+        <w:tc>
+          <w:tcPr>
+            <w:tcW w:w="3700" w:type="dxa"/>
+            <w:tcBorders>
+              <w:top w:val="single" w:sz="4" w:space="0" w:color="auto"/>
+              <w:left w:val="single" w:sz="4" w:space="0" w:color="auto"/>
+              <w:bottom w:val="single" w:sz="4" w:space="0" w:color="auto"/>
+              <w:right w:val="single" w:sz="4" w:space="0" w:color="auto"/>
+            </w:tcBorders>
+            <w:noWrap/>
+            <w:vAlign w:val="bottom"/>
+            <w:hideMark/>
+          </w:tcPr>
+          <w:p>
+            <w:pPr>
+              <w:spacing w:after="0" w:line="240" w:lineRule="auto"/>
+            </w:pPr>
+            <w:r>
+              <w:t>Restrições/Validações</w:t>
+            </w:r>
+          </w:p>
+        </w:tc>
+        <w:tc>
+          <w:tcPr>
+            <w:tcW w:w="5620" w:type="dxa"/>
+            <w:tcBorders>
+              <w:top w:val="single" w:sz="4" w:space="0" w:color="auto"/>
+              <w:left w:val="single" w:sz="4" w:space="0" w:color="auto"/>
+              <w:bottom w:val="single" w:sz="4" w:space="0" w:color="auto"/>
+              <w:right w:val="single" w:sz="4" w:space="0" w:color="auto"/>
+            </w:tcBorders>
+            <w:noWrap/>
+            <w:vAlign w:val="bottom"/>
+            <w:hideMark/>
+          </w:tcPr>
+          <w:p>
+            <w:pPr>
+              <w:spacing w:after="0" w:line="240" w:lineRule="auto"/>
+            </w:pPr>
+          </w:p>
+        </w:tc>
+      </w:tr>
+      <w:tr>
+        <w:trPr>
+          <w:trHeight w:val="285"/>
+        </w:trPr>
+        <w:tc>
+          <w:tcPr>
+            <w:tcW w:w="3700" w:type="dxa"/>
+            <w:tcBorders>
+              <w:top w:val="single" w:sz="4" w:space="0" w:color="auto"/>
+              <w:left w:val="single" w:sz="4" w:space="0" w:color="auto"/>
+              <w:bottom w:val="single" w:sz="4" w:space="0" w:color="auto"/>
+              <w:right w:val="single" w:sz="4" w:space="0" w:color="auto"/>
+            </w:tcBorders>
+            <w:noWrap/>
+            <w:vAlign w:val="bottom"/>
+            <w:hideMark/>
+          </w:tcPr>
+          <w:p>
+            <w:pPr>
+              <w:spacing w:after="0" w:line="240" w:lineRule="auto"/>
+              <w:rPr>
+                <w:rFonts w:ascii="Calibri" w:eastAsia="Times New Roman" w:hAnsi="Calibri" w:cs="Calibri"/>
+                <w:color w:val="000000"/>
+                <w:lang w:eastAsia="pt-BR"/>
+              </w:rPr>
+            </w:pPr>
+          </w:p>
+        </w:tc>
+        <w:tc>
+          <w:tcPr>
+            <w:tcW w:w="5620" w:type="dxa"/>
+            <w:tcBorders>
+              <w:top w:val="single" w:sz="4" w:space="0" w:color="auto"/>
+              <w:left w:val="single" w:sz="4" w:space="0" w:color="auto"/>
+              <w:bottom w:val="single" w:sz="4" w:space="0" w:color="auto"/>
+              <w:right w:val="single" w:sz="4" w:space="0" w:color="auto"/>
+            </w:tcBorders>
+            <w:noWrap/>
+            <w:vAlign w:val="bottom"/>
+            <w:hideMark/>
+          </w:tcPr>
+          <w:p>
+            <w:pPr>
+              <w:spacing w:after="0" w:line="240" w:lineRule="auto"/>
+              <w:rPr>
+                <w:rFonts w:ascii="Times New Roman" w:eastAsia="Times New Roman" w:hAnsi="Times New Roman" w:cs="Times New Roman"/>
+                <w:sz w:val="20"/>
+                <w:szCs w:val="20"/>
+                <w:lang w:eastAsia="pt-BR"/>
+              </w:rPr>
+            </w:pPr>
+          </w:p>
+        </w:tc>
+      </w:tr>
+    </w:tbl>
+    <w:p>
+      <w:pPr>
+        <w:rPr>
+          <w:b/>
+          <w:sz w:val="28"/>
+        </w:rPr>
+      </w:pPr>
+    </w:p>
+    <w:tbl>
+      <w:tblPr>
+        <w:tblW w:w="9320" w:type="dxa"/>
+        <w:tblInd w:w="75" w:type="dxa"/>
+        <w:tblCellMar>
+          <w:top w:w="15" w:type="dxa"/>
+          <w:left w:w="70" w:type="dxa"/>
+          <w:bottom w:w="15" w:type="dxa"/>
+          <w:right w:w="70" w:type="dxa"/>
+        </w:tblCellMar>
+        <w:tblLook w:val="04A0" w:firstRow="1" w:lastRow="0" w:firstColumn="1" w:lastColumn="0" w:noHBand="0" w:noVBand="1"/>
+      </w:tblPr>
+      <w:tblGrid>
+        <w:gridCol w:w="3700"/>
+        <w:gridCol w:w="5620"/>
+      </w:tblGrid>
+      <w:tr>
+        <w:trPr>
+          <w:trHeight w:val="285"/>
+        </w:trPr>
+        <w:tc>
+          <w:tcPr>
+            <w:tcW w:w="3700" w:type="dxa"/>
+            <w:tcBorders>
+              <w:top w:val="single" w:sz="4" w:space="0" w:color="auto"/>
+              <w:left w:val="single" w:sz="4" w:space="0" w:color="auto"/>
+              <w:bottom w:val="single" w:sz="4" w:space="0" w:color="auto"/>
+              <w:right w:val="single" w:sz="4" w:space="0" w:color="auto"/>
+            </w:tcBorders>
+            <w:noWrap/>
+            <w:vAlign w:val="bottom"/>
+            <w:hideMark/>
+          </w:tcPr>
+          <w:p>
+            <w:pPr>
+              <w:spacing w:after="0" w:line="240" w:lineRule="auto"/>
+            </w:pPr>
+            <w:r>
+              <w:t>Nome do Caso de Uso</w:t>
+            </w:r>
+          </w:p>
+        </w:tc>
+        <w:tc>
+          <w:tcPr>
+            <w:tcW w:w="5620" w:type="dxa"/>
+            <w:tcBorders>
+              <w:top w:val="single" w:sz="4" w:space="0" w:color="auto"/>
+              <w:left w:val="single" w:sz="4" w:space="0" w:color="auto"/>
+              <w:bottom w:val="single" w:sz="4" w:space="0" w:color="auto"/>
+              <w:right w:val="single" w:sz="4" w:space="0" w:color="auto"/>
+            </w:tcBorders>
+            <w:noWrap/>
+            <w:vAlign w:val="bottom"/>
+            <w:hideMark/>
+          </w:tcPr>
+          <w:p>
+            <w:pPr>
+              <w:spacing w:after="0" w:line="240" w:lineRule="auto"/>
+            </w:pPr>
+            <w:r>
+              <w:t>Consulta Estoque</w:t>
+            </w:r>
+          </w:p>
+        </w:tc>
+      </w:tr>
+      <w:tr>
+        <w:trPr>
+          <w:trHeight w:val="285"/>
+        </w:trPr>
+        <w:tc>
+          <w:tcPr>
+            <w:tcW w:w="3700" w:type="dxa"/>
+            <w:tcBorders>
+              <w:top w:val="single" w:sz="4" w:space="0" w:color="auto"/>
+              <w:left w:val="single" w:sz="4" w:space="0" w:color="auto"/>
+              <w:bottom w:val="single" w:sz="4" w:space="0" w:color="auto"/>
+              <w:right w:val="single" w:sz="4" w:space="0" w:color="auto"/>
+            </w:tcBorders>
+            <w:noWrap/>
+            <w:vAlign w:val="bottom"/>
+            <w:hideMark/>
+          </w:tcPr>
+          <w:p>
+            <w:pPr>
+              <w:spacing w:after="0" w:line="240" w:lineRule="auto"/>
+            </w:pPr>
+            <w:r>
+              <w:t>Criado por</w:t>
+            </w:r>
+          </w:p>
+        </w:tc>
+        <w:tc>
+          <w:tcPr>
+            <w:tcW w:w="5620" w:type="dxa"/>
+            <w:tcBorders>
+              <w:top w:val="single" w:sz="4" w:space="0" w:color="auto"/>
+              <w:left w:val="single" w:sz="4" w:space="0" w:color="auto"/>
+              <w:bottom w:val="single" w:sz="4" w:space="0" w:color="auto"/>
+              <w:right w:val="single" w:sz="4" w:space="0" w:color="auto"/>
+            </w:tcBorders>
+            <w:noWrap/>
+            <w:vAlign w:val="bottom"/>
+            <w:hideMark/>
+          </w:tcPr>
+          <w:p>
+            <w:pPr>
+              <w:spacing w:after="0" w:line="240" w:lineRule="auto"/>
+            </w:pPr>
+            <w:r>
+              <w:t>Grupo Gastock</w:t>
+            </w:r>
+          </w:p>
+        </w:tc>
+      </w:tr>
+      <w:tr>
+        <w:trPr>
+          <w:trHeight w:val="285"/>
+        </w:trPr>
+        <w:tc>
+          <w:tcPr>
+            <w:tcW w:w="3700" w:type="dxa"/>
+            <w:tcBorders>
+              <w:top w:val="single" w:sz="4" w:space="0" w:color="auto"/>
+              <w:left w:val="single" w:sz="4" w:space="0" w:color="auto"/>
+              <w:bottom w:val="single" w:sz="4" w:space="0" w:color="auto"/>
+              <w:right w:val="single" w:sz="4" w:space="0" w:color="auto"/>
+            </w:tcBorders>
+            <w:noWrap/>
+            <w:vAlign w:val="bottom"/>
+            <w:hideMark/>
+          </w:tcPr>
+          <w:p>
+            <w:pPr>
+              <w:spacing w:after="0" w:line="240" w:lineRule="auto"/>
+            </w:pPr>
+            <w:r>
+              <w:t>Data da Criação</w:t>
+            </w:r>
+          </w:p>
+        </w:tc>
+        <w:tc>
+          <w:tcPr>
+            <w:tcW w:w="5620" w:type="dxa"/>
+            <w:tcBorders>
+              <w:top w:val="single" w:sz="4" w:space="0" w:color="auto"/>
+              <w:left w:val="single" w:sz="4" w:space="0" w:color="auto"/>
+              <w:bottom w:val="single" w:sz="4" w:space="0" w:color="auto"/>
+              <w:right w:val="single" w:sz="4" w:space="0" w:color="auto"/>
+            </w:tcBorders>
+            <w:noWrap/>
+            <w:vAlign w:val="bottom"/>
+            <w:hideMark/>
+          </w:tcPr>
+          <w:p>
+            <w:pPr>
+              <w:spacing w:after="0" w:line="240" w:lineRule="auto"/>
+            </w:pPr>
+            <w:r>
+              <w:t>01/06/2017</w:t>
+            </w:r>
+          </w:p>
+        </w:tc>
+      </w:tr>
+      <w:tr>
+        <w:trPr>
+          <w:trHeight w:val="285"/>
+        </w:trPr>
+        <w:tc>
+          <w:tcPr>
+            <w:tcW w:w="3700" w:type="dxa"/>
+            <w:tcBorders>
+              <w:top w:val="single" w:sz="4" w:space="0" w:color="auto"/>
+              <w:left w:val="single" w:sz="4" w:space="0" w:color="auto"/>
+              <w:bottom w:val="single" w:sz="4" w:space="0" w:color="auto"/>
+              <w:right w:val="single" w:sz="4" w:space="0" w:color="auto"/>
+            </w:tcBorders>
+            <w:noWrap/>
+            <w:vAlign w:val="bottom"/>
+            <w:hideMark/>
+          </w:tcPr>
+          <w:p>
+            <w:pPr>
+              <w:spacing w:after="0" w:line="240" w:lineRule="auto"/>
+            </w:pPr>
+            <w:r>
+              <w:t>Data da Última Criação/ Atualizado por</w:t>
+            </w:r>
+          </w:p>
+        </w:tc>
+        <w:tc>
+          <w:tcPr>
+            <w:tcW w:w="5620" w:type="dxa"/>
+            <w:tcBorders>
+              <w:top w:val="single" w:sz="4" w:space="0" w:color="auto"/>
+              <w:left w:val="single" w:sz="4" w:space="0" w:color="auto"/>
+              <w:bottom w:val="single" w:sz="4" w:space="0" w:color="auto"/>
+              <w:right w:val="single" w:sz="4" w:space="0" w:color="auto"/>
+            </w:tcBorders>
+            <w:noWrap/>
+            <w:vAlign w:val="bottom"/>
+            <w:hideMark/>
+          </w:tcPr>
+          <w:p>
+            <w:pPr>
+              <w:spacing w:after="0" w:line="240" w:lineRule="auto"/>
+            </w:pPr>
+          </w:p>
+        </w:tc>
+      </w:tr>
+      <w:tr>
+        <w:trPr>
+          <w:trHeight w:val="285"/>
+        </w:trPr>
+        <w:tc>
+          <w:tcPr>
+            <w:tcW w:w="3700" w:type="dxa"/>
+            <w:tcBorders>
+              <w:top w:val="single" w:sz="4" w:space="0" w:color="auto"/>
+              <w:left w:val="single" w:sz="4" w:space="0" w:color="auto"/>
+              <w:bottom w:val="single" w:sz="4" w:space="0" w:color="auto"/>
+              <w:right w:val="single" w:sz="4" w:space="0" w:color="auto"/>
+            </w:tcBorders>
+            <w:noWrap/>
+            <w:vAlign w:val="bottom"/>
+            <w:hideMark/>
+          </w:tcPr>
+          <w:p>
+            <w:pPr>
+              <w:spacing w:after="0" w:line="240" w:lineRule="auto"/>
+            </w:pPr>
+            <w:r>
+              <w:t>Caso de Uso Geral</w:t>
+            </w:r>
+          </w:p>
+        </w:tc>
+        <w:tc>
+          <w:tcPr>
+            <w:tcW w:w="5620" w:type="dxa"/>
+            <w:tcBorders>
+              <w:top w:val="single" w:sz="4" w:space="0" w:color="auto"/>
+              <w:left w:val="single" w:sz="4" w:space="0" w:color="auto"/>
+              <w:bottom w:val="single" w:sz="4" w:space="0" w:color="auto"/>
+              <w:right w:val="single" w:sz="4" w:space="0" w:color="auto"/>
+            </w:tcBorders>
+            <w:noWrap/>
+            <w:vAlign w:val="bottom"/>
+            <w:hideMark/>
+          </w:tcPr>
+          <w:p>
+            <w:pPr>
+              <w:spacing w:after="0" w:line="240" w:lineRule="auto"/>
+            </w:pPr>
+          </w:p>
+        </w:tc>
+      </w:tr>
+      <w:tr>
+        <w:trPr>
+          <w:trHeight w:val="285"/>
+        </w:trPr>
+        <w:tc>
+          <w:tcPr>
+            <w:tcW w:w="3700" w:type="dxa"/>
+            <w:tcBorders>
+              <w:top w:val="single" w:sz="4" w:space="0" w:color="auto"/>
+              <w:left w:val="single" w:sz="4" w:space="0" w:color="auto"/>
+              <w:bottom w:val="single" w:sz="4" w:space="0" w:color="auto"/>
+              <w:right w:val="single" w:sz="4" w:space="0" w:color="auto"/>
+            </w:tcBorders>
+            <w:noWrap/>
+            <w:vAlign w:val="bottom"/>
+            <w:hideMark/>
+          </w:tcPr>
+          <w:p>
+            <w:pPr>
+              <w:spacing w:after="0" w:line="240" w:lineRule="auto"/>
+            </w:pPr>
+            <w:r>
+              <w:t>Ator Principal</w:t>
+            </w:r>
+          </w:p>
+        </w:tc>
+        <w:tc>
+          <w:tcPr>
+            <w:tcW w:w="5620" w:type="dxa"/>
+            <w:tcBorders>
+              <w:top w:val="single" w:sz="4" w:space="0" w:color="auto"/>
+              <w:left w:val="single" w:sz="4" w:space="0" w:color="auto"/>
+              <w:bottom w:val="single" w:sz="4" w:space="0" w:color="auto"/>
+              <w:right w:val="single" w:sz="4" w:space="0" w:color="auto"/>
+            </w:tcBorders>
+            <w:noWrap/>
+            <w:vAlign w:val="bottom"/>
+            <w:hideMark/>
+          </w:tcPr>
+          <w:p>
+            <w:pPr>
+              <w:spacing w:after="0" w:line="240" w:lineRule="auto"/>
+            </w:pPr>
+            <w:r>
+              <w:t>Gerente</w:t>
+            </w:r>
+          </w:p>
+        </w:tc>
+      </w:tr>
+      <w:tr>
+        <w:trPr>
+          <w:trHeight w:val="285"/>
+        </w:trPr>
+        <w:tc>
+          <w:tcPr>
+            <w:tcW w:w="3700" w:type="dxa"/>
+            <w:tcBorders>
+              <w:top w:val="single" w:sz="4" w:space="0" w:color="auto"/>
+              <w:left w:val="single" w:sz="4" w:space="0" w:color="auto"/>
+              <w:bottom w:val="single" w:sz="4" w:space="0" w:color="auto"/>
+              <w:right w:val="single" w:sz="4" w:space="0" w:color="auto"/>
+            </w:tcBorders>
+            <w:noWrap/>
+            <w:vAlign w:val="bottom"/>
+            <w:hideMark/>
+          </w:tcPr>
+          <w:p>
+            <w:pPr>
+              <w:spacing w:after="0" w:line="240" w:lineRule="auto"/>
+            </w:pPr>
+            <w:r>
+              <w:t>Atores Secundários</w:t>
+            </w:r>
+          </w:p>
+        </w:tc>
+        <w:tc>
+          <w:tcPr>
+            <w:tcW w:w="5620" w:type="dxa"/>
+            <w:tcBorders>
+              <w:top w:val="single" w:sz="4" w:space="0" w:color="auto"/>
+              <w:left w:val="single" w:sz="4" w:space="0" w:color="auto"/>
+              <w:bottom w:val="single" w:sz="4" w:space="0" w:color="auto"/>
+              <w:right w:val="single" w:sz="4" w:space="0" w:color="auto"/>
+            </w:tcBorders>
+            <w:noWrap/>
+            <w:vAlign w:val="bottom"/>
+            <w:hideMark/>
+          </w:tcPr>
+          <w:p>
+            <w:pPr>
+              <w:spacing w:after="0" w:line="240" w:lineRule="auto"/>
+            </w:pPr>
+          </w:p>
+        </w:tc>
+      </w:tr>
+      <w:tr>
+        <w:trPr>
+          <w:trHeight w:val="285"/>
+        </w:trPr>
+        <w:tc>
+          <w:tcPr>
+            <w:tcW w:w="3700" w:type="dxa"/>
+            <w:tcBorders>
+              <w:top w:val="single" w:sz="4" w:space="0" w:color="auto"/>
+              <w:left w:val="single" w:sz="4" w:space="0" w:color="auto"/>
+              <w:bottom w:val="single" w:sz="4" w:space="0" w:color="auto"/>
+              <w:right w:val="single" w:sz="4" w:space="0" w:color="auto"/>
+            </w:tcBorders>
+            <w:noWrap/>
+            <w:vAlign w:val="bottom"/>
+            <w:hideMark/>
+          </w:tcPr>
+          <w:p>
+            <w:pPr>
+              <w:spacing w:after="0" w:line="240" w:lineRule="auto"/>
+            </w:pPr>
+            <w:r>
+              <w:t>Resumo</w:t>
+            </w:r>
+          </w:p>
+        </w:tc>
+        <w:tc>
+          <w:tcPr>
+            <w:tcW w:w="5620" w:type="dxa"/>
+            <w:tcBorders>
+              <w:top w:val="single" w:sz="4" w:space="0" w:color="auto"/>
+              <w:left w:val="single" w:sz="4" w:space="0" w:color="auto"/>
+              <w:bottom w:val="single" w:sz="4" w:space="0" w:color="auto"/>
+              <w:right w:val="single" w:sz="4" w:space="0" w:color="auto"/>
+            </w:tcBorders>
+            <w:noWrap/>
+            <w:vAlign w:val="bottom"/>
+            <w:hideMark/>
+          </w:tcPr>
+          <w:p>
+            <w:pPr>
+              <w:spacing w:after="0" w:line="240" w:lineRule="auto"/>
+            </w:pPr>
+          </w:p>
+        </w:tc>
+      </w:tr>
+      <w:tr>
+        <w:trPr>
+          <w:trHeight w:val="335"/>
+        </w:trPr>
+        <w:tc>
+          <w:tcPr>
+            <w:tcW w:w="3700" w:type="dxa"/>
+            <w:tcBorders>
+              <w:top w:val="single" w:sz="4" w:space="0" w:color="auto"/>
+              <w:left w:val="single" w:sz="4" w:space="0" w:color="auto"/>
+              <w:bottom w:val="single" w:sz="4" w:space="0" w:color="auto"/>
+              <w:right w:val="single" w:sz="4" w:space="0" w:color="auto"/>
+            </w:tcBorders>
+            <w:noWrap/>
+            <w:vAlign w:val="bottom"/>
+            <w:hideMark/>
+          </w:tcPr>
+          <w:p>
+            <w:pPr>
+              <w:spacing w:after="0" w:line="240" w:lineRule="auto"/>
+            </w:pPr>
+            <w:r>
+              <w:t>Pré-Condições</w:t>
+            </w:r>
+          </w:p>
+        </w:tc>
+        <w:tc>
+          <w:tcPr>
+            <w:tcW w:w="5620" w:type="dxa"/>
+            <w:tcBorders>
+              <w:top w:val="single" w:sz="4" w:space="0" w:color="auto"/>
+              <w:left w:val="single" w:sz="4" w:space="0" w:color="auto"/>
+              <w:bottom w:val="single" w:sz="4" w:space="0" w:color="auto"/>
+              <w:right w:val="single" w:sz="4" w:space="0" w:color="auto"/>
+            </w:tcBorders>
+            <w:noWrap/>
+            <w:vAlign w:val="center"/>
+            <w:hideMark/>
+          </w:tcPr>
+          <w:p>
+            <w:pPr>
+              <w:spacing w:after="0" w:line="240" w:lineRule="auto"/>
+            </w:pPr>
+            <w:r>
+              <w:t xml:space="preserve">É necessário </w:t>
+            </w:r>
+            <w:r>
+              <w:t>possuir login de gerente</w:t>
+            </w:r>
+          </w:p>
+        </w:tc>
+      </w:tr>
+      <w:tr>
+        <w:trPr>
+          <w:trHeight w:val="285"/>
+        </w:trPr>
+        <w:tc>
+          <w:tcPr>
+            <w:tcW w:w="3700" w:type="dxa"/>
+            <w:tcBorders>
+              <w:top w:val="single" w:sz="4" w:space="0" w:color="auto"/>
+              <w:left w:val="single" w:sz="4" w:space="0" w:color="auto"/>
+              <w:bottom w:val="single" w:sz="4" w:space="0" w:color="auto"/>
+              <w:right w:val="single" w:sz="4" w:space="0" w:color="auto"/>
+            </w:tcBorders>
+            <w:noWrap/>
+            <w:vAlign w:val="bottom"/>
+            <w:hideMark/>
+          </w:tcPr>
+          <w:p>
+            <w:pPr>
+              <w:spacing w:after="0" w:line="240" w:lineRule="auto"/>
+            </w:pPr>
+            <w:r>
+              <w:t>Pós-Condições</w:t>
+            </w:r>
+          </w:p>
+        </w:tc>
+        <w:tc>
+          <w:tcPr>
+            <w:tcW w:w="5620" w:type="dxa"/>
+            <w:tcBorders>
+              <w:top w:val="single" w:sz="4" w:space="0" w:color="auto"/>
+              <w:left w:val="single" w:sz="4" w:space="0" w:color="auto"/>
+              <w:bottom w:val="single" w:sz="4" w:space="0" w:color="auto"/>
+              <w:right w:val="single" w:sz="4" w:space="0" w:color="auto"/>
+            </w:tcBorders>
+            <w:noWrap/>
+            <w:vAlign w:val="bottom"/>
+            <w:hideMark/>
+          </w:tcPr>
+          <w:p>
+            <w:pPr>
+              <w:spacing w:after="0" w:line="240" w:lineRule="auto"/>
+            </w:pPr>
+          </w:p>
+        </w:tc>
+      </w:tr>
+      <w:tr>
+        <w:trPr>
+          <w:trHeight w:val="285"/>
+        </w:trPr>
+        <w:tc>
+          <w:tcPr>
+            <w:tcW w:w="3700" w:type="dxa"/>
+            <w:tcBorders>
+              <w:top w:val="single" w:sz="4" w:space="0" w:color="auto"/>
+              <w:left w:val="single" w:sz="4" w:space="0" w:color="auto"/>
+              <w:bottom w:val="single" w:sz="4" w:space="0" w:color="auto"/>
+              <w:right w:val="single" w:sz="4" w:space="0" w:color="auto"/>
+            </w:tcBorders>
+            <w:noWrap/>
+            <w:vAlign w:val="bottom"/>
+            <w:hideMark/>
+          </w:tcPr>
+          <w:p>
+            <w:pPr>
+              <w:spacing w:after="0" w:line="240" w:lineRule="auto"/>
+            </w:pPr>
+            <w:r>
+              <w:t>Ações do Ator</w:t>
+            </w:r>
+          </w:p>
+        </w:tc>
+        <w:tc>
+          <w:tcPr>
+            <w:tcW w:w="5620" w:type="dxa"/>
+            <w:tcBorders>
+              <w:top w:val="single" w:sz="4" w:space="0" w:color="auto"/>
+              <w:left w:val="single" w:sz="4" w:space="0" w:color="auto"/>
+              <w:bottom w:val="single" w:sz="4" w:space="0" w:color="auto"/>
+              <w:right w:val="single" w:sz="4" w:space="0" w:color="auto"/>
+            </w:tcBorders>
+            <w:noWrap/>
+            <w:vAlign w:val="bottom"/>
+            <w:hideMark/>
+          </w:tcPr>
+          <w:p>
+            <w:pPr>
+              <w:spacing w:after="0" w:line="240" w:lineRule="auto"/>
+            </w:pPr>
+            <w:r>
+              <w:t>Ações do Sistema</w:t>
+            </w:r>
+          </w:p>
+        </w:tc>
+      </w:tr>
+      <w:tr>
+        <w:trPr>
+          <w:trHeight w:val="285"/>
+        </w:trPr>
+        <w:tc>
+          <w:tcPr>
+            <w:tcW w:w="3700" w:type="dxa"/>
+            <w:tcBorders>
+              <w:top w:val="single" w:sz="4" w:space="0" w:color="auto"/>
+              <w:left w:val="single" w:sz="4" w:space="0" w:color="auto"/>
+              <w:bottom w:val="single" w:sz="4" w:space="0" w:color="auto"/>
+              <w:right w:val="single" w:sz="4" w:space="0" w:color="auto"/>
+            </w:tcBorders>
+            <w:noWrap/>
+            <w:vAlign w:val="bottom"/>
+            <w:hideMark/>
+          </w:tcPr>
+          <w:p>
+            <w:pPr>
+              <w:spacing w:after="0" w:line="240" w:lineRule="auto"/>
+            </w:pPr>
+            <w:r>
+              <w:t>1</w:t>
+            </w:r>
+            <w:r>
+              <w:t xml:space="preserve">. </w:t>
+            </w:r>
+            <w:r>
+              <w:t>Digita o login e senha</w:t>
+            </w:r>
+          </w:p>
+        </w:tc>
+        <w:tc>
+          <w:tcPr>
+            <w:tcW w:w="5620" w:type="dxa"/>
+            <w:tcBorders>
+              <w:top w:val="single" w:sz="4" w:space="0" w:color="auto"/>
+              <w:left w:val="single" w:sz="4" w:space="0" w:color="auto"/>
+              <w:bottom w:val="single" w:sz="4" w:space="0" w:color="auto"/>
+              <w:right w:val="single" w:sz="4" w:space="0" w:color="auto"/>
+            </w:tcBorders>
+            <w:noWrap/>
+            <w:vAlign w:val="bottom"/>
+            <w:hideMark/>
+          </w:tcPr>
+          <w:p>
+            <w:pPr>
+              <w:spacing w:after="0" w:line="240" w:lineRule="auto"/>
+            </w:pPr>
+          </w:p>
+        </w:tc>
+      </w:tr>
+      <w:tr>
+        <w:trPr>
+          <w:trHeight w:val="285"/>
+        </w:trPr>
+        <w:tc>
+          <w:tcPr>
+            <w:tcW w:w="3700" w:type="dxa"/>
+            <w:tcBorders>
+              <w:top w:val="single" w:sz="4" w:space="0" w:color="auto"/>
+              <w:left w:val="single" w:sz="4" w:space="0" w:color="auto"/>
+              <w:bottom w:val="single" w:sz="4" w:space="0" w:color="auto"/>
+              <w:right w:val="single" w:sz="4" w:space="0" w:color="auto"/>
+            </w:tcBorders>
+            <w:noWrap/>
+            <w:vAlign w:val="bottom"/>
+            <w:hideMark/>
+          </w:tcPr>
+          <w:p>
+            <w:pPr>
+              <w:spacing w:after="0" w:line="240" w:lineRule="auto"/>
+            </w:pPr>
+          </w:p>
+        </w:tc>
+        <w:tc>
+          <w:tcPr>
+            <w:tcW w:w="5620" w:type="dxa"/>
+            <w:tcBorders>
+              <w:top w:val="single" w:sz="4" w:space="0" w:color="auto"/>
+              <w:left w:val="single" w:sz="4" w:space="0" w:color="auto"/>
+              <w:bottom w:val="single" w:sz="4" w:space="0" w:color="auto"/>
+              <w:right w:val="single" w:sz="4" w:space="0" w:color="auto"/>
+            </w:tcBorders>
+            <w:noWrap/>
+            <w:vAlign w:val="bottom"/>
+            <w:hideMark/>
+          </w:tcPr>
+          <w:p>
+            <w:pPr>
+              <w:spacing w:after="0" w:line="240" w:lineRule="auto"/>
+            </w:pPr>
+            <w:r>
+              <w:t xml:space="preserve">2. </w:t>
+            </w:r>
+            <w:r>
+              <w:t>Autenticar no sistema</w:t>
+            </w:r>
+          </w:p>
+        </w:tc>
+      </w:tr>
+      <w:tr>
+        <w:trPr>
+          <w:trHeight w:val="285"/>
+        </w:trPr>
+        <w:tc>
+          <w:tcPr>
+            <w:tcW w:w="3700" w:type="dxa"/>
+            <w:tcBorders>
+              <w:top w:val="single" w:sz="4" w:space="0" w:color="auto"/>
+              <w:left w:val="single" w:sz="4" w:space="0" w:color="auto"/>
+              <w:bottom w:val="single" w:sz="4" w:space="0" w:color="auto"/>
+              <w:right w:val="single" w:sz="4" w:space="0" w:color="auto"/>
+            </w:tcBorders>
+            <w:noWrap/>
+            <w:vAlign w:val="bottom"/>
+            <w:hideMark/>
+          </w:tcPr>
+          <w:p>
+            <w:pPr>
+              <w:spacing w:after="0" w:line="240" w:lineRule="auto"/>
+            </w:pPr>
+          </w:p>
+        </w:tc>
+        <w:tc>
+          <w:tcPr>
+            <w:tcW w:w="5620" w:type="dxa"/>
+            <w:tcBorders>
+              <w:top w:val="single" w:sz="4" w:space="0" w:color="auto"/>
+              <w:left w:val="single" w:sz="4" w:space="0" w:color="auto"/>
+              <w:bottom w:val="single" w:sz="4" w:space="0" w:color="auto"/>
+              <w:right w:val="single" w:sz="4" w:space="0" w:color="auto"/>
+            </w:tcBorders>
+            <w:noWrap/>
+            <w:vAlign w:val="bottom"/>
+            <w:hideMark/>
+          </w:tcPr>
+          <w:p>
+            <w:pPr>
+              <w:spacing w:after="0" w:line="240" w:lineRule="auto"/>
+            </w:pPr>
+            <w:r>
+              <w:t xml:space="preserve">3. </w:t>
+            </w:r>
+            <w:r>
+              <w:t xml:space="preserve">Consultar </w:t>
+            </w:r>
+            <w:r>
+              <w:t>Estoque</w:t>
+            </w:r>
+          </w:p>
+        </w:tc>
+      </w:tr>
+      <w:tr>
+        <w:trPr>
+          <w:trHeight w:val="285"/>
+        </w:trPr>
+        <w:tc>
+          <w:tcPr>
+            <w:tcW w:w="3700" w:type="dxa"/>
+            <w:tcBorders>
+              <w:top w:val="single" w:sz="4" w:space="0" w:color="auto"/>
+              <w:left w:val="single" w:sz="4" w:space="0" w:color="auto"/>
+              <w:bottom w:val="single" w:sz="4" w:space="0" w:color="auto"/>
+              <w:right w:val="single" w:sz="4" w:space="0" w:color="auto"/>
+            </w:tcBorders>
+            <w:noWrap/>
+            <w:vAlign w:val="bottom"/>
+            <w:hideMark/>
+          </w:tcPr>
+          <w:p>
+            <w:pPr>
+              <w:spacing w:after="0" w:line="240" w:lineRule="auto"/>
+            </w:pPr>
+          </w:p>
+        </w:tc>
+        <w:tc>
+          <w:tcPr>
+            <w:tcW w:w="5620" w:type="dxa"/>
+            <w:tcBorders>
+              <w:top w:val="single" w:sz="4" w:space="0" w:color="auto"/>
+              <w:left w:val="single" w:sz="4" w:space="0" w:color="auto"/>
+              <w:bottom w:val="single" w:sz="4" w:space="0" w:color="auto"/>
+              <w:right w:val="single" w:sz="4" w:space="0" w:color="auto"/>
+            </w:tcBorders>
+            <w:noWrap/>
+            <w:vAlign w:val="bottom"/>
+            <w:hideMark/>
+          </w:tcPr>
+          <w:p>
+            <w:pPr>
+              <w:spacing w:after="0" w:line="240" w:lineRule="auto"/>
+            </w:pPr>
+          </w:p>
+        </w:tc>
+      </w:tr>
+      <w:tr>
+        <w:trPr>
+          <w:trHeight w:val="285"/>
+        </w:trPr>
+        <w:tc>
+          <w:tcPr>
+            <w:tcW w:w="3700" w:type="dxa"/>
+            <w:tcBorders>
+              <w:top w:val="single" w:sz="4" w:space="0" w:color="auto"/>
+              <w:left w:val="single" w:sz="4" w:space="0" w:color="auto"/>
+              <w:bottom w:val="single" w:sz="4" w:space="0" w:color="auto"/>
+              <w:right w:val="single" w:sz="4" w:space="0" w:color="auto"/>
+            </w:tcBorders>
+            <w:noWrap/>
+            <w:vAlign w:val="bottom"/>
+            <w:hideMark/>
+          </w:tcPr>
+          <w:p>
+            <w:pPr>
+              <w:spacing w:after="0" w:line="240" w:lineRule="auto"/>
+            </w:pPr>
+          </w:p>
+        </w:tc>
+        <w:tc>
+          <w:tcPr>
+            <w:tcW w:w="5620" w:type="dxa"/>
+            <w:tcBorders>
+              <w:top w:val="single" w:sz="4" w:space="0" w:color="auto"/>
+              <w:left w:val="single" w:sz="4" w:space="0" w:color="auto"/>
+              <w:bottom w:val="single" w:sz="4" w:space="0" w:color="auto"/>
+              <w:right w:val="single" w:sz="4" w:space="0" w:color="auto"/>
+            </w:tcBorders>
+            <w:noWrap/>
+            <w:vAlign w:val="bottom"/>
+            <w:hideMark/>
+          </w:tcPr>
+          <w:p>
+            <w:pPr>
+              <w:spacing w:after="0" w:line="240" w:lineRule="auto"/>
+            </w:pPr>
+          </w:p>
+        </w:tc>
+      </w:tr>
+      <w:tr>
+        <w:trPr>
+          <w:trHeight w:val="285"/>
+        </w:trPr>
+        <w:tc>
+          <w:tcPr>
+            <w:tcW w:w="3700" w:type="dxa"/>
+            <w:tcBorders>
+              <w:top w:val="single" w:sz="4" w:space="0" w:color="auto"/>
+              <w:left w:val="single" w:sz="4" w:space="0" w:color="auto"/>
+              <w:bottom w:val="single" w:sz="4" w:space="0" w:color="auto"/>
+              <w:right w:val="single" w:sz="4" w:space="0" w:color="auto"/>
+            </w:tcBorders>
+            <w:noWrap/>
+            <w:vAlign w:val="bottom"/>
+            <w:hideMark/>
+          </w:tcPr>
+          <w:p>
+            <w:pPr>
+              <w:spacing w:after="0" w:line="240" w:lineRule="auto"/>
+            </w:pPr>
+            <w:r>
+              <w:t>Restrições/Validações</w:t>
+            </w:r>
+          </w:p>
+        </w:tc>
+        <w:tc>
+          <w:tcPr>
+            <w:tcW w:w="5620" w:type="dxa"/>
+            <w:tcBorders>
+              <w:top w:val="single" w:sz="4" w:space="0" w:color="auto"/>
+              <w:left w:val="single" w:sz="4" w:space="0" w:color="auto"/>
+              <w:bottom w:val="single" w:sz="4" w:space="0" w:color="auto"/>
+              <w:right w:val="single" w:sz="4" w:space="0" w:color="auto"/>
+            </w:tcBorders>
+            <w:noWrap/>
+            <w:vAlign w:val="bottom"/>
+            <w:hideMark/>
+          </w:tcPr>
+          <w:p>
+            <w:pPr>
+              <w:spacing w:after="0" w:line="240" w:lineRule="auto"/>
+            </w:pPr>
+          </w:p>
+        </w:tc>
+      </w:tr>
+      <w:tr>
+        <w:trPr>
+          <w:trHeight w:val="285"/>
+        </w:trPr>
+        <w:tc>
+          <w:tcPr>
+            <w:tcW w:w="3700" w:type="dxa"/>
+            <w:tcBorders>
+              <w:top w:val="single" w:sz="4" w:space="0" w:color="auto"/>
+              <w:left w:val="single" w:sz="4" w:space="0" w:color="auto"/>
+              <w:bottom w:val="single" w:sz="4" w:space="0" w:color="auto"/>
+              <w:right w:val="single" w:sz="4" w:space="0" w:color="auto"/>
+            </w:tcBorders>
+            <w:noWrap/>
+            <w:vAlign w:val="bottom"/>
+            <w:hideMark/>
+          </w:tcPr>
+          <w:p>
+            <w:pPr>
+              <w:spacing w:after="0" w:line="240" w:lineRule="auto"/>
+              <w:rPr>
+                <w:rFonts w:ascii="Calibri" w:eastAsia="Times New Roman" w:hAnsi="Calibri" w:cs="Calibri"/>
+                <w:color w:val="000000"/>
+                <w:lang w:eastAsia="pt-BR"/>
+              </w:rPr>
+            </w:pPr>
+          </w:p>
+        </w:tc>
+        <w:tc>
+          <w:tcPr>
+            <w:tcW w:w="5620" w:type="dxa"/>
+            <w:tcBorders>
+              <w:top w:val="single" w:sz="4" w:space="0" w:color="auto"/>
+              <w:left w:val="single" w:sz="4" w:space="0" w:color="auto"/>
+              <w:bottom w:val="single" w:sz="4" w:space="0" w:color="auto"/>
+              <w:right w:val="single" w:sz="4" w:space="0" w:color="auto"/>
+            </w:tcBorders>
+            <w:noWrap/>
+            <w:vAlign w:val="bottom"/>
+            <w:hideMark/>
+          </w:tcPr>
+          <w:p>
+            <w:pPr>
+              <w:spacing w:after="0" w:line="240" w:lineRule="auto"/>
+              <w:rPr>
+                <w:rFonts w:ascii="Times New Roman" w:eastAsia="Times New Roman" w:hAnsi="Times New Roman" w:cs="Times New Roman"/>
+                <w:sz w:val="20"/>
+                <w:szCs w:val="20"/>
+                <w:lang w:eastAsia="pt-BR"/>
+              </w:rPr>
+            </w:pPr>
+          </w:p>
+        </w:tc>
+      </w:tr>
+    </w:tbl>
+    <w:p>
+      <w:pPr>
+        <w:rPr>
+          <w:b/>
+          <w:sz w:val="28"/>
+        </w:rPr>
+      </w:pPr>
+    </w:p>
+    <w:p>
+      <w:pPr>
+        <w:rPr>
+          <w:b/>
+          <w:sz w:val="28"/>
+        </w:rPr>
+      </w:pPr>
+    </w:p>
+    <w:p>
+      <w:pPr>
+        <w:rPr>
+          <w:b/>
+          <w:sz w:val="28"/>
+        </w:rPr>
+      </w:pPr>
+    </w:p>
+    <w:tbl>
+      <w:tblPr>
+        <w:tblW w:w="9320" w:type="dxa"/>
+        <w:tblInd w:w="75" w:type="dxa"/>
+        <w:tblCellMar>
+          <w:top w:w="15" w:type="dxa"/>
+          <w:left w:w="70" w:type="dxa"/>
+          <w:bottom w:w="15" w:type="dxa"/>
+          <w:right w:w="70" w:type="dxa"/>
+        </w:tblCellMar>
+        <w:tblLook w:val="04A0" w:firstRow="1" w:lastRow="0" w:firstColumn="1" w:lastColumn="0" w:noHBand="0" w:noVBand="1"/>
+      </w:tblPr>
+      <w:tblGrid>
+        <w:gridCol w:w="3700"/>
+        <w:gridCol w:w="5620"/>
+      </w:tblGrid>
+      <w:tr>
+        <w:trPr>
+          <w:trHeight w:val="285"/>
+        </w:trPr>
+        <w:tc>
+          <w:tcPr>
+            <w:tcW w:w="3700" w:type="dxa"/>
+            <w:tcBorders>
+              <w:top w:val="single" w:sz="4" w:space="0" w:color="auto"/>
+              <w:left w:val="single" w:sz="4" w:space="0" w:color="auto"/>
+              <w:bottom w:val="single" w:sz="4" w:space="0" w:color="auto"/>
+              <w:right w:val="single" w:sz="4" w:space="0" w:color="auto"/>
+            </w:tcBorders>
+            <w:noWrap/>
+            <w:vAlign w:val="bottom"/>
+            <w:hideMark/>
+          </w:tcPr>
+          <w:p>
+            <w:pPr>
+              <w:spacing w:after="0" w:line="240" w:lineRule="auto"/>
+            </w:pPr>
+            <w:r>
+              <w:t>Nome do Caso de Uso</w:t>
+            </w:r>
+          </w:p>
+        </w:tc>
+        <w:tc>
+          <w:tcPr>
+            <w:tcW w:w="5620" w:type="dxa"/>
+            <w:tcBorders>
+              <w:top w:val="single" w:sz="4" w:space="0" w:color="auto"/>
+              <w:left w:val="single" w:sz="4" w:space="0" w:color="auto"/>
+              <w:bottom w:val="single" w:sz="4" w:space="0" w:color="auto"/>
+              <w:right w:val="single" w:sz="4" w:space="0" w:color="auto"/>
+            </w:tcBorders>
+            <w:noWrap/>
+            <w:vAlign w:val="bottom"/>
+            <w:hideMark/>
+          </w:tcPr>
+          <w:p>
+            <w:pPr>
+              <w:spacing w:after="0" w:line="240" w:lineRule="auto"/>
+            </w:pPr>
+            <w:r>
+              <w:t xml:space="preserve">Verifica nível de combustível </w:t>
+            </w:r>
+          </w:p>
+        </w:tc>
+      </w:tr>
+      <w:tr>
+        <w:trPr>
+          <w:trHeight w:val="285"/>
+        </w:trPr>
+        <w:tc>
+          <w:tcPr>
+            <w:tcW w:w="3700" w:type="dxa"/>
+            <w:tcBorders>
+              <w:top w:val="single" w:sz="4" w:space="0" w:color="auto"/>
+              <w:left w:val="single" w:sz="4" w:space="0" w:color="auto"/>
+              <w:bottom w:val="single" w:sz="4" w:space="0" w:color="auto"/>
+              <w:right w:val="single" w:sz="4" w:space="0" w:color="auto"/>
+            </w:tcBorders>
+            <w:noWrap/>
+            <w:vAlign w:val="bottom"/>
+            <w:hideMark/>
+          </w:tcPr>
+          <w:p>
+            <w:pPr>
+              <w:spacing w:after="0" w:line="240" w:lineRule="auto"/>
+            </w:pPr>
+            <w:r>
+              <w:t>Criado por</w:t>
+            </w:r>
+          </w:p>
+        </w:tc>
+        <w:tc>
+          <w:tcPr>
+            <w:tcW w:w="5620" w:type="dxa"/>
+            <w:tcBorders>
+              <w:top w:val="single" w:sz="4" w:space="0" w:color="auto"/>
+              <w:left w:val="single" w:sz="4" w:space="0" w:color="auto"/>
+              <w:bottom w:val="single" w:sz="4" w:space="0" w:color="auto"/>
+              <w:right w:val="single" w:sz="4" w:space="0" w:color="auto"/>
+            </w:tcBorders>
+            <w:noWrap/>
+            <w:vAlign w:val="bottom"/>
+            <w:hideMark/>
+          </w:tcPr>
+          <w:p>
+            <w:pPr>
+              <w:spacing w:after="0" w:line="240" w:lineRule="auto"/>
+            </w:pPr>
+            <w:r>
+              <w:t>Grupo Gastock</w:t>
+            </w:r>
+          </w:p>
+        </w:tc>
+      </w:tr>
+      <w:tr>
+        <w:trPr>
+          <w:trHeight w:val="285"/>
+        </w:trPr>
+        <w:tc>
+          <w:tcPr>
+            <w:tcW w:w="3700" w:type="dxa"/>
+            <w:tcBorders>
+              <w:top w:val="single" w:sz="4" w:space="0" w:color="auto"/>
+              <w:left w:val="single" w:sz="4" w:space="0" w:color="auto"/>
+              <w:bottom w:val="single" w:sz="4" w:space="0" w:color="auto"/>
+              <w:right w:val="single" w:sz="4" w:space="0" w:color="auto"/>
+            </w:tcBorders>
+            <w:noWrap/>
+            <w:vAlign w:val="bottom"/>
+            <w:hideMark/>
+          </w:tcPr>
+          <w:p>
+            <w:pPr>
+              <w:spacing w:after="0" w:line="240" w:lineRule="auto"/>
+            </w:pPr>
+            <w:r>
+              <w:t>Data da Criação</w:t>
+            </w:r>
+          </w:p>
+        </w:tc>
+        <w:tc>
+          <w:tcPr>
+            <w:tcW w:w="5620" w:type="dxa"/>
+            <w:tcBorders>
+              <w:top w:val="single" w:sz="4" w:space="0" w:color="auto"/>
+              <w:left w:val="single" w:sz="4" w:space="0" w:color="auto"/>
+              <w:bottom w:val="single" w:sz="4" w:space="0" w:color="auto"/>
+              <w:right w:val="single" w:sz="4" w:space="0" w:color="auto"/>
+            </w:tcBorders>
+            <w:noWrap/>
+            <w:vAlign w:val="bottom"/>
+            <w:hideMark/>
+          </w:tcPr>
+          <w:p>
+            <w:pPr>
+              <w:spacing w:after="0" w:line="240" w:lineRule="auto"/>
+            </w:pPr>
+            <w:r>
+              <w:t>01/06/2017</w:t>
+            </w:r>
+          </w:p>
+        </w:tc>
+      </w:tr>
+      <w:tr>
+        <w:trPr>
+          <w:trHeight w:val="285"/>
+        </w:trPr>
+        <w:tc>
+          <w:tcPr>
+            <w:tcW w:w="3700" w:type="dxa"/>
+            <w:tcBorders>
+              <w:top w:val="single" w:sz="4" w:space="0" w:color="auto"/>
+              <w:left w:val="single" w:sz="4" w:space="0" w:color="auto"/>
+              <w:bottom w:val="single" w:sz="4" w:space="0" w:color="auto"/>
+              <w:right w:val="single" w:sz="4" w:space="0" w:color="auto"/>
+            </w:tcBorders>
+            <w:noWrap/>
+            <w:vAlign w:val="bottom"/>
+            <w:hideMark/>
+          </w:tcPr>
+          <w:p>
+            <w:pPr>
+              <w:spacing w:after="0" w:line="240" w:lineRule="auto"/>
+            </w:pPr>
+            <w:r>
+              <w:t>Data da Última Criação/ Atualizado por</w:t>
+            </w:r>
+          </w:p>
+        </w:tc>
+        <w:tc>
+          <w:tcPr>
+            <w:tcW w:w="5620" w:type="dxa"/>
+            <w:tcBorders>
+              <w:top w:val="single" w:sz="4" w:space="0" w:color="auto"/>
+              <w:left w:val="single" w:sz="4" w:space="0" w:color="auto"/>
+              <w:bottom w:val="single" w:sz="4" w:space="0" w:color="auto"/>
+              <w:right w:val="single" w:sz="4" w:space="0" w:color="auto"/>
+            </w:tcBorders>
+            <w:noWrap/>
+            <w:vAlign w:val="bottom"/>
+            <w:hideMark/>
+          </w:tcPr>
+          <w:p>
+            <w:pPr>
+              <w:spacing w:after="0" w:line="240" w:lineRule="auto"/>
+            </w:pPr>
+          </w:p>
+        </w:tc>
+      </w:tr>
+      <w:tr>
+        <w:trPr>
+          <w:trHeight w:val="285"/>
+        </w:trPr>
+        <w:tc>
+          <w:tcPr>
+            <w:tcW w:w="3700" w:type="dxa"/>
+            <w:tcBorders>
+              <w:top w:val="single" w:sz="4" w:space="0" w:color="auto"/>
+              <w:left w:val="single" w:sz="4" w:space="0" w:color="auto"/>
+              <w:bottom w:val="single" w:sz="4" w:space="0" w:color="auto"/>
+              <w:right w:val="single" w:sz="4" w:space="0" w:color="auto"/>
+            </w:tcBorders>
+            <w:noWrap/>
+            <w:vAlign w:val="bottom"/>
+            <w:hideMark/>
+          </w:tcPr>
+          <w:p>
+            <w:pPr>
+              <w:spacing w:after="0" w:line="240" w:lineRule="auto"/>
+            </w:pPr>
+            <w:r>
+              <w:t>Caso de Uso Geral</w:t>
+            </w:r>
+          </w:p>
+        </w:tc>
+        <w:tc>
+          <w:tcPr>
+            <w:tcW w:w="5620" w:type="dxa"/>
+            <w:tcBorders>
+              <w:top w:val="single" w:sz="4" w:space="0" w:color="auto"/>
+              <w:left w:val="single" w:sz="4" w:space="0" w:color="auto"/>
+              <w:bottom w:val="single" w:sz="4" w:space="0" w:color="auto"/>
+              <w:right w:val="single" w:sz="4" w:space="0" w:color="auto"/>
+            </w:tcBorders>
+            <w:noWrap/>
+            <w:vAlign w:val="bottom"/>
+            <w:hideMark/>
+          </w:tcPr>
+          <w:p>
+            <w:pPr>
+              <w:spacing w:after="0" w:line="240" w:lineRule="auto"/>
+            </w:pPr>
+          </w:p>
+        </w:tc>
+      </w:tr>
+      <w:tr>
+        <w:trPr>
+          <w:trHeight w:val="285"/>
+        </w:trPr>
+        <w:tc>
+          <w:tcPr>
+            <w:tcW w:w="3700" w:type="dxa"/>
+            <w:tcBorders>
+              <w:top w:val="single" w:sz="4" w:space="0" w:color="auto"/>
+              <w:left w:val="single" w:sz="4" w:space="0" w:color="auto"/>
+              <w:bottom w:val="single" w:sz="4" w:space="0" w:color="auto"/>
+              <w:right w:val="single" w:sz="4" w:space="0" w:color="auto"/>
+            </w:tcBorders>
+            <w:noWrap/>
+            <w:vAlign w:val="bottom"/>
+            <w:hideMark/>
+          </w:tcPr>
+          <w:p>
+            <w:pPr>
+              <w:spacing w:after="0" w:line="240" w:lineRule="auto"/>
+            </w:pPr>
+            <w:r>
+              <w:t>Ator Principal</w:t>
+            </w:r>
+          </w:p>
+        </w:tc>
+        <w:tc>
+          <w:tcPr>
+            <w:tcW w:w="5620" w:type="dxa"/>
+            <w:tcBorders>
+              <w:top w:val="single" w:sz="4" w:space="0" w:color="auto"/>
+              <w:left w:val="single" w:sz="4" w:space="0" w:color="auto"/>
+              <w:bottom w:val="single" w:sz="4" w:space="0" w:color="auto"/>
+              <w:right w:val="single" w:sz="4" w:space="0" w:color="auto"/>
+            </w:tcBorders>
+            <w:noWrap/>
+            <w:vAlign w:val="bottom"/>
+            <w:hideMark/>
+          </w:tcPr>
+          <w:p>
+            <w:pPr>
+              <w:spacing w:after="0" w:line="240" w:lineRule="auto"/>
+            </w:pPr>
+            <w:r>
+              <w:t>Sistema</w:t>
+            </w:r>
+          </w:p>
+        </w:tc>
+      </w:tr>
+      <w:tr>
+        <w:trPr>
+          <w:trHeight w:val="285"/>
+        </w:trPr>
+        <w:tc>
+          <w:tcPr>
+            <w:tcW w:w="3700" w:type="dxa"/>
+            <w:tcBorders>
+              <w:top w:val="single" w:sz="4" w:space="0" w:color="auto"/>
+              <w:left w:val="single" w:sz="4" w:space="0" w:color="auto"/>
+              <w:bottom w:val="single" w:sz="4" w:space="0" w:color="auto"/>
+              <w:right w:val="single" w:sz="4" w:space="0" w:color="auto"/>
+            </w:tcBorders>
+            <w:noWrap/>
+            <w:vAlign w:val="bottom"/>
+            <w:hideMark/>
+          </w:tcPr>
+          <w:p>
+            <w:pPr>
+              <w:spacing w:after="0" w:line="240" w:lineRule="auto"/>
+            </w:pPr>
+            <w:r>
+              <w:t>Atores Secundários</w:t>
+            </w:r>
+          </w:p>
+        </w:tc>
+        <w:tc>
+          <w:tcPr>
+            <w:tcW w:w="5620" w:type="dxa"/>
+            <w:tcBorders>
+              <w:top w:val="single" w:sz="4" w:space="0" w:color="auto"/>
+              <w:left w:val="single" w:sz="4" w:space="0" w:color="auto"/>
+              <w:bottom w:val="single" w:sz="4" w:space="0" w:color="auto"/>
+              <w:right w:val="single" w:sz="4" w:space="0" w:color="auto"/>
+            </w:tcBorders>
+            <w:noWrap/>
+            <w:vAlign w:val="bottom"/>
+            <w:hideMark/>
+          </w:tcPr>
+          <w:p>
+            <w:pPr>
+              <w:spacing w:after="0" w:line="240" w:lineRule="auto"/>
+            </w:pPr>
+          </w:p>
+        </w:tc>
+      </w:tr>
+      <w:tr>
+        <w:trPr>
+          <w:trHeight w:val="285"/>
+        </w:trPr>
+        <w:tc>
+          <w:tcPr>
+            <w:tcW w:w="3700" w:type="dxa"/>
+            <w:tcBorders>
+              <w:top w:val="single" w:sz="4" w:space="0" w:color="auto"/>
+              <w:left w:val="single" w:sz="4" w:space="0" w:color="auto"/>
+              <w:bottom w:val="single" w:sz="4" w:space="0" w:color="auto"/>
+              <w:right w:val="single" w:sz="4" w:space="0" w:color="auto"/>
+            </w:tcBorders>
+            <w:noWrap/>
+            <w:vAlign w:val="bottom"/>
+            <w:hideMark/>
+          </w:tcPr>
+          <w:p>
+            <w:pPr>
+              <w:spacing w:after="0" w:line="240" w:lineRule="auto"/>
+            </w:pPr>
+            <w:r>
+              <w:t>Resumo</w:t>
+            </w:r>
+          </w:p>
+        </w:tc>
+        <w:tc>
+          <w:tcPr>
+            <w:tcW w:w="5620" w:type="dxa"/>
+            <w:tcBorders>
+              <w:top w:val="single" w:sz="4" w:space="0" w:color="auto"/>
+              <w:left w:val="single" w:sz="4" w:space="0" w:color="auto"/>
+              <w:bottom w:val="single" w:sz="4" w:space="0" w:color="auto"/>
+              <w:right w:val="single" w:sz="4" w:space="0" w:color="auto"/>
+            </w:tcBorders>
+            <w:noWrap/>
+            <w:vAlign w:val="bottom"/>
+            <w:hideMark/>
+          </w:tcPr>
+          <w:p>
+            <w:pPr>
+              <w:spacing w:after="0" w:line="240" w:lineRule="auto"/>
+            </w:pPr>
+          </w:p>
+        </w:tc>
+      </w:tr>
+      <w:tr>
+        <w:trPr>
+          <w:trHeight w:val="335"/>
+        </w:trPr>
+        <w:tc>
+          <w:tcPr>
+            <w:tcW w:w="3700" w:type="dxa"/>
+            <w:tcBorders>
+              <w:top w:val="single" w:sz="4" w:space="0" w:color="auto"/>
+              <w:left w:val="single" w:sz="4" w:space="0" w:color="auto"/>
+              <w:bottom w:val="single" w:sz="4" w:space="0" w:color="auto"/>
+              <w:right w:val="single" w:sz="4" w:space="0" w:color="auto"/>
+            </w:tcBorders>
+            <w:noWrap/>
+            <w:vAlign w:val="bottom"/>
+            <w:hideMark/>
+          </w:tcPr>
+          <w:p>
+            <w:pPr>
+              <w:spacing w:after="0" w:line="240" w:lineRule="auto"/>
+            </w:pPr>
+            <w:r>
+              <w:t>Pré-Condições</w:t>
+            </w:r>
+          </w:p>
+        </w:tc>
+        <w:tc>
+          <w:tcPr>
+            <w:tcW w:w="5620" w:type="dxa"/>
+            <w:tcBorders>
+              <w:top w:val="single" w:sz="4" w:space="0" w:color="auto"/>
+              <w:left w:val="single" w:sz="4" w:space="0" w:color="auto"/>
+              <w:bottom w:val="single" w:sz="4" w:space="0" w:color="auto"/>
+              <w:right w:val="single" w:sz="4" w:space="0" w:color="auto"/>
+            </w:tcBorders>
+            <w:noWrap/>
+            <w:vAlign w:val="center"/>
+            <w:hideMark/>
+          </w:tcPr>
+          <w:p>
+            <w:pPr>
+              <w:spacing w:after="0" w:line="240" w:lineRule="auto"/>
+            </w:pPr>
+            <w:r>
+              <w:t xml:space="preserve">É necessário </w:t>
+            </w:r>
+            <w:r>
+              <w:t>possuir login de gerente</w:t>
+            </w:r>
+          </w:p>
+        </w:tc>
+      </w:tr>
+      <w:tr>
+        <w:trPr>
+          <w:trHeight w:val="285"/>
+        </w:trPr>
+        <w:tc>
+          <w:tcPr>
+            <w:tcW w:w="3700" w:type="dxa"/>
+            <w:tcBorders>
+              <w:top w:val="single" w:sz="4" w:space="0" w:color="auto"/>
+              <w:left w:val="single" w:sz="4" w:space="0" w:color="auto"/>
+              <w:bottom w:val="single" w:sz="4" w:space="0" w:color="auto"/>
+              <w:right w:val="single" w:sz="4" w:space="0" w:color="auto"/>
+            </w:tcBorders>
+            <w:noWrap/>
+            <w:vAlign w:val="bottom"/>
+            <w:hideMark/>
+          </w:tcPr>
+          <w:p>
+            <w:pPr>
+              <w:spacing w:after="0" w:line="240" w:lineRule="auto"/>
+            </w:pPr>
+            <w:r>
+              <w:t>Pós-Condições</w:t>
+            </w:r>
+          </w:p>
+        </w:tc>
+        <w:tc>
+          <w:tcPr>
+            <w:tcW w:w="5620" w:type="dxa"/>
+            <w:tcBorders>
+              <w:top w:val="single" w:sz="4" w:space="0" w:color="auto"/>
+              <w:left w:val="single" w:sz="4" w:space="0" w:color="auto"/>
+              <w:bottom w:val="single" w:sz="4" w:space="0" w:color="auto"/>
+              <w:right w:val="single" w:sz="4" w:space="0" w:color="auto"/>
+            </w:tcBorders>
+            <w:noWrap/>
+            <w:vAlign w:val="bottom"/>
+            <w:hideMark/>
+          </w:tcPr>
+          <w:p>
+            <w:pPr>
+              <w:spacing w:after="0" w:line="240" w:lineRule="auto"/>
+            </w:pPr>
+          </w:p>
+        </w:tc>
+      </w:tr>
+      <w:tr>
+        <w:trPr>
+          <w:trHeight w:val="285"/>
+        </w:trPr>
+        <w:tc>
+          <w:tcPr>
+            <w:tcW w:w="3700" w:type="dxa"/>
+            <w:tcBorders>
+              <w:top w:val="single" w:sz="4" w:space="0" w:color="auto"/>
+              <w:left w:val="single" w:sz="4" w:space="0" w:color="auto"/>
+              <w:bottom w:val="single" w:sz="4" w:space="0" w:color="auto"/>
+              <w:right w:val="single" w:sz="4" w:space="0" w:color="auto"/>
+            </w:tcBorders>
+            <w:noWrap/>
+            <w:vAlign w:val="bottom"/>
+            <w:hideMark/>
+          </w:tcPr>
+          <w:p>
+            <w:pPr>
+              <w:spacing w:after="0" w:line="240" w:lineRule="auto"/>
+            </w:pPr>
+            <w:r>
+              <w:t>Ações do Ator</w:t>
+            </w:r>
+          </w:p>
+        </w:tc>
+        <w:tc>
+          <w:tcPr>
+            <w:tcW w:w="5620" w:type="dxa"/>
+            <w:tcBorders>
+              <w:top w:val="single" w:sz="4" w:space="0" w:color="auto"/>
+              <w:left w:val="single" w:sz="4" w:space="0" w:color="auto"/>
+              <w:bottom w:val="single" w:sz="4" w:space="0" w:color="auto"/>
+              <w:right w:val="single" w:sz="4" w:space="0" w:color="auto"/>
+            </w:tcBorders>
+            <w:noWrap/>
+            <w:vAlign w:val="bottom"/>
+            <w:hideMark/>
+          </w:tcPr>
+          <w:p>
+            <w:pPr>
+              <w:spacing w:after="0" w:line="240" w:lineRule="auto"/>
+            </w:pPr>
+            <w:r>
+              <w:t>Ações do Sistema</w:t>
+            </w:r>
+          </w:p>
+        </w:tc>
+      </w:tr>
+      <w:tr>
+        <w:trPr>
+          <w:trHeight w:val="285"/>
+        </w:trPr>
+        <w:tc>
+          <w:tcPr>
+            <w:tcW w:w="3700" w:type="dxa"/>
+            <w:tcBorders>
+              <w:top w:val="single" w:sz="4" w:space="0" w:color="auto"/>
+              <w:left w:val="single" w:sz="4" w:space="0" w:color="auto"/>
+              <w:bottom w:val="single" w:sz="4" w:space="0" w:color="auto"/>
+              <w:right w:val="single" w:sz="4" w:space="0" w:color="auto"/>
+            </w:tcBorders>
+            <w:noWrap/>
+            <w:vAlign w:val="bottom"/>
+          </w:tcPr>
+          <w:p>
+            <w:pPr>
+              <w:spacing w:after="0" w:line="240" w:lineRule="auto"/>
+            </w:pPr>
+          </w:p>
+        </w:tc>
+        <w:tc>
+          <w:tcPr>
+            <w:tcW w:w="5620" w:type="dxa"/>
+            <w:tcBorders>
+              <w:top w:val="single" w:sz="4" w:space="0" w:color="auto"/>
+              <w:left w:val="single" w:sz="4" w:space="0" w:color="auto"/>
+              <w:bottom w:val="single" w:sz="4" w:space="0" w:color="auto"/>
+              <w:right w:val="single" w:sz="4" w:space="0" w:color="auto"/>
+            </w:tcBorders>
+            <w:noWrap/>
+            <w:vAlign w:val="bottom"/>
+            <w:hideMark/>
+          </w:tcPr>
+          <w:p>
+            <w:pPr>
+              <w:spacing w:after="0" w:line="240" w:lineRule="auto"/>
+            </w:pPr>
+          </w:p>
+        </w:tc>
+      </w:tr>
+      <w:tr>
+        <w:trPr>
+          <w:trHeight w:val="285"/>
+        </w:trPr>
+        <w:tc>
+          <w:tcPr>
+            <w:tcW w:w="3700" w:type="dxa"/>
+            <w:tcBorders>
+              <w:top w:val="single" w:sz="4" w:space="0" w:color="auto"/>
+              <w:left w:val="single" w:sz="4" w:space="0" w:color="auto"/>
+              <w:bottom w:val="single" w:sz="4" w:space="0" w:color="auto"/>
+              <w:right w:val="single" w:sz="4" w:space="0" w:color="auto"/>
+            </w:tcBorders>
+            <w:noWrap/>
+            <w:vAlign w:val="bottom"/>
+            <w:hideMark/>
+          </w:tcPr>
+          <w:p>
+            <w:pPr>
+              <w:spacing w:after="0" w:line="240" w:lineRule="auto"/>
+            </w:pPr>
+          </w:p>
+        </w:tc>
+        <w:tc>
+          <w:tcPr>
+            <w:tcW w:w="5620" w:type="dxa"/>
+            <w:tcBorders>
+              <w:top w:val="single" w:sz="4" w:space="0" w:color="auto"/>
+              <w:left w:val="single" w:sz="4" w:space="0" w:color="auto"/>
+              <w:bottom w:val="single" w:sz="4" w:space="0" w:color="auto"/>
+              <w:right w:val="single" w:sz="4" w:space="0" w:color="auto"/>
+            </w:tcBorders>
+            <w:noWrap/>
+            <w:vAlign w:val="bottom"/>
+            <w:hideMark/>
+          </w:tcPr>
+          <w:p>
+            <w:pPr>
+              <w:spacing w:after="0" w:line="240" w:lineRule="auto"/>
+            </w:pPr>
+            <w:r>
+              <w:t>1</w:t>
+            </w:r>
+            <w:r>
+              <w:t xml:space="preserve">. </w:t>
+            </w:r>
+            <w:r>
+              <w:t xml:space="preserve">Verifica o estoque </w:t>
+            </w:r>
+          </w:p>
+        </w:tc>
+      </w:tr>
+      <w:tr>
+        <w:trPr>
+          <w:trHeight w:val="285"/>
+        </w:trPr>
+        <w:tc>
+          <w:tcPr>
+            <w:tcW w:w="3700" w:type="dxa"/>
+            <w:tcBorders>
+              <w:top w:val="single" w:sz="4" w:space="0" w:color="auto"/>
+              <w:left w:val="single" w:sz="4" w:space="0" w:color="auto"/>
+              <w:bottom w:val="single" w:sz="4" w:space="0" w:color="auto"/>
+              <w:right w:val="single" w:sz="4" w:space="0" w:color="auto"/>
+            </w:tcBorders>
+            <w:noWrap/>
+            <w:vAlign w:val="bottom"/>
+            <w:hideMark/>
+          </w:tcPr>
+          <w:p>
+            <w:pPr>
+              <w:spacing w:after="0" w:line="240" w:lineRule="auto"/>
+            </w:pPr>
+          </w:p>
+        </w:tc>
+        <w:tc>
+          <w:tcPr>
+            <w:tcW w:w="5620" w:type="dxa"/>
+            <w:tcBorders>
+              <w:top w:val="single" w:sz="4" w:space="0" w:color="auto"/>
+              <w:left w:val="single" w:sz="4" w:space="0" w:color="auto"/>
+              <w:bottom w:val="single" w:sz="4" w:space="0" w:color="auto"/>
+              <w:right w:val="single" w:sz="4" w:space="0" w:color="auto"/>
+            </w:tcBorders>
+            <w:noWrap/>
+            <w:vAlign w:val="bottom"/>
+            <w:hideMark/>
+          </w:tcPr>
+          <w:p>
+            <w:pPr>
+              <w:spacing w:after="0" w:line="240" w:lineRule="auto"/>
+            </w:pPr>
+          </w:p>
+        </w:tc>
+      </w:tr>
+      <w:tr>
+        <w:trPr>
+          <w:trHeight w:val="285"/>
+        </w:trPr>
+        <w:tc>
+          <w:tcPr>
+            <w:tcW w:w="3700" w:type="dxa"/>
+            <w:tcBorders>
+              <w:top w:val="single" w:sz="4" w:space="0" w:color="auto"/>
+              <w:left w:val="single" w:sz="4" w:space="0" w:color="auto"/>
+              <w:bottom w:val="single" w:sz="4" w:space="0" w:color="auto"/>
+              <w:right w:val="single" w:sz="4" w:space="0" w:color="auto"/>
+            </w:tcBorders>
+            <w:noWrap/>
+            <w:vAlign w:val="bottom"/>
+            <w:hideMark/>
+          </w:tcPr>
+          <w:p>
+            <w:pPr>
+              <w:spacing w:after="0" w:line="240" w:lineRule="auto"/>
+            </w:pPr>
+            <w:r>
+              <w:t>Restrições/Validações</w:t>
+            </w:r>
+          </w:p>
+        </w:tc>
+        <w:tc>
+          <w:tcPr>
+            <w:tcW w:w="5620" w:type="dxa"/>
+            <w:tcBorders>
+              <w:top w:val="single" w:sz="4" w:space="0" w:color="auto"/>
+              <w:left w:val="single" w:sz="4" w:space="0" w:color="auto"/>
+              <w:bottom w:val="single" w:sz="4" w:space="0" w:color="auto"/>
+              <w:right w:val="single" w:sz="4" w:space="0" w:color="auto"/>
+            </w:tcBorders>
+            <w:noWrap/>
+            <w:vAlign w:val="bottom"/>
+            <w:hideMark/>
+          </w:tcPr>
+          <w:p>
+            <w:pPr>
+              <w:spacing w:after="0" w:line="240" w:lineRule="auto"/>
+            </w:pPr>
+          </w:p>
+        </w:tc>
+      </w:tr>
+    </w:tbl>
+    <w:p>
+      <w:pPr>
+        <w:rPr>
+          <w:b/>
+          <w:sz w:val="28"/>
+        </w:rPr>
+      </w:pPr>
     </w:p>
     <w:p>
       <w:pPr>
@@ -2501,6 +5838,66 @@
           <w:sz w:val="28"/>
         </w:rPr>
       </w:pPr>
+      <w:r>
+        <w:rPr>
+          <w:b/>
+          <w:noProof/>
+          <w:sz w:val="28"/>
+        </w:rPr>
+        <w:drawing>
+          <wp:inline distT="0" distB="0" distL="0" distR="0">
+            <wp:extent cx="5691934" cy="2476500"/>
+            <wp:effectExtent l="0" t="0" r="0" b="0"/>
+            <wp:docPr id="5" name="Imagem 5"/>
+            <wp:cNvGraphicFramePr>
+              <a:graphicFrameLocks xmlns:a="http://schemas.openxmlformats.org/drawingml/2006/main" noChangeAspect="1"/>
+            </wp:cNvGraphicFramePr>
+            <a:graphic xmlns:a="http://schemas.openxmlformats.org/drawingml/2006/main">
+              <a:graphicData uri="http://schemas.openxmlformats.org/drawingml/2006/picture">
+                <pic:pic xmlns:pic="http://schemas.openxmlformats.org/drawingml/2006/picture">
+                  <pic:nvPicPr>
+                    <pic:cNvPr id="5" name="SEQUENCIA.png"/>
+                    <pic:cNvPicPr/>
+                  </pic:nvPicPr>
+                  <pic:blipFill>
+                    <a:blip r:embed="rId11">
+                      <a:extLst>
+                        <a:ext uri="{28A0092B-C50C-407E-A947-70E740481C1C}">
+                          <a14:useLocalDpi xmlns:a14="http://schemas.microsoft.com/office/drawing/2010/main" val="0"/>
+                        </a:ext>
+                      </a:extLst>
+                    </a:blip>
+                    <a:stretch>
+                      <a:fillRect/>
+                    </a:stretch>
+                  </pic:blipFill>
+                  <pic:spPr>
+                    <a:xfrm>
+                      <a:off x="0" y="0"/>
+                      <a:ext cx="5702415" cy="2481060"/>
+                    </a:xfrm>
+                    <a:prstGeom prst="rect">
+                      <a:avLst/>
+                    </a:prstGeom>
+                  </pic:spPr>
+                </pic:pic>
+              </a:graphicData>
+            </a:graphic>
+          </wp:inline>
+        </w:drawing>
+      </w:r>
+      <w:bookmarkStart w:id="0" w:name="_GoBack"/>
+      <w:bookmarkEnd w:id="0"/>
+    </w:p>
+    <w:p>
+      <w:pPr>
+        <w:pStyle w:val="PargrafodaLista"/>
+        <w:ind w:left="1080"/>
+        <w:rPr>
+          <w:b/>
+          <w:sz w:val="28"/>
+        </w:rPr>
+      </w:pPr>
     </w:p>
     <w:p>
       <w:pPr>
@@ -2591,6 +5988,73 @@
     </w:p>
     <w:p>
       <w:pPr>
+        <w:ind w:left="720"/>
+        <w:rPr>
+          <w:b/>
+          <w:sz w:val="28"/>
+        </w:rPr>
+      </w:pPr>
+      <w:r>
+        <w:rPr>
+          <w:b/>
+          <w:noProof/>
+          <w:sz w:val="28"/>
+        </w:rPr>
+        <w:lastRenderedPageBreak/>
+        <w:drawing>
+          <wp:inline distT="0" distB="0" distL="0" distR="0">
+            <wp:extent cx="5400040" cy="4433570"/>
+            <wp:effectExtent l="0" t="0" r="0" b="0"/>
+            <wp:docPr id="3" name="Imagem 3"/>
+            <wp:cNvGraphicFramePr>
+              <a:graphicFrameLocks xmlns:a="http://schemas.openxmlformats.org/drawingml/2006/main" noChangeAspect="1"/>
+            </wp:cNvGraphicFramePr>
+            <a:graphic xmlns:a="http://schemas.openxmlformats.org/drawingml/2006/main">
+              <a:graphicData uri="http://schemas.openxmlformats.org/drawingml/2006/picture">
+                <pic:pic xmlns:pic="http://schemas.openxmlformats.org/drawingml/2006/picture">
+                  <pic:nvPicPr>
+                    <pic:cNvPr id="3" name="atividade1.jpg"/>
+                    <pic:cNvPicPr/>
+                  </pic:nvPicPr>
+                  <pic:blipFill>
+                    <a:blip r:embed="rId12">
+                      <a:extLst>
+                        <a:ext uri="{28A0092B-C50C-407E-A947-70E740481C1C}">
+                          <a14:useLocalDpi xmlns:a14="http://schemas.microsoft.com/office/drawing/2010/main" val="0"/>
+                        </a:ext>
+                      </a:extLst>
+                    </a:blip>
+                    <a:stretch>
+                      <a:fillRect/>
+                    </a:stretch>
+                  </pic:blipFill>
+                  <pic:spPr>
+                    <a:xfrm>
+                      <a:off x="0" y="0"/>
+                      <a:ext cx="5400040" cy="4433570"/>
+                    </a:xfrm>
+                    <a:prstGeom prst="rect">
+                      <a:avLst/>
+                    </a:prstGeom>
+                  </pic:spPr>
+                </pic:pic>
+              </a:graphicData>
+            </a:graphic>
+          </wp:inline>
+        </w:drawing>
+      </w:r>
+    </w:p>
+    <w:p>
+      <w:pPr>
+        <w:ind w:left="720"/>
+        <w:rPr>
+          <w:b/>
+          <w:sz w:val="28"/>
+        </w:rPr>
+      </w:pPr>
+    </w:p>
+    <w:p>
+      <w:pPr>
         <w:pStyle w:val="PargrafodaLista"/>
         <w:ind w:left="1080"/>
         <w:rPr>
@@ -2791,6 +6255,9 @@
       </w:r>
       <w:r>
         <w:br/>
+      </w:r>
+      <w:r>
+        <w:lastRenderedPageBreak/>
         <w:t>Use a Cabeça! C#; STELLMAN, Andrew e GREENE, Jennifer. Edição: 2.ed. Editora: Rio de Janeiro: Alta Books, 2010.</w:t>
       </w:r>
     </w:p>
@@ -2974,7 +6441,7 @@
 </file>
 
 <file path=word/endnotes.xml><?xml version="1.0" encoding="utf-8"?>
-<w:endnotes xmlns:wpc="http://schemas.microsoft.com/office/word/2010/wordprocessingCanvas" xmlns:cx="http://schemas.microsoft.com/office/drawing/2014/chartex" xmlns:cx1="http://schemas.microsoft.com/office/drawing/2015/9/8/chartex" xmlns:cx2="http://schemas.microsoft.com/office/drawing/2015/10/21/chartex" xmlns:cx3="http://schemas.microsoft.com/office/drawing/2016/5/9/chartex" xmlns:cx4="http://schemas.microsoft.com/office/drawing/2016/5/10/chartex" xmlns:cx5="http://schemas.microsoft.com/office/drawing/2016/5/11/chartex" xmlns:cx6="http://schemas.microsoft.com/office/drawing/2016/5/12/chartex" xmlns:cx7="http://schemas.microsoft.com/office/drawing/2016/5/13/chartex" xmlns:cx8="http://schemas.microsoft.com/office/drawing/2016/5/14/chartex" xmlns:mc="http://schemas.openxmlformats.org/markup-compatibility/2006" xmlns:aink="http://schemas.microsoft.com/office/drawing/2016/ink" xmlns:am3d="http://schemas.microsoft.com/office/drawing/2017/model3d" xmlns:o="urn:schemas-microsoft-com:office:office" xmlns:r="http://schemas.openxmlformats.org/officeDocument/2006/relationships" xmlns:m="http://schemas.openxmlformats.org/officeDocument/2006/math" xmlns:v="urn:schemas-microsoft-com:vml" xmlns:wp14="http://schemas.microsoft.com/office/word/2010/wordprocessingDrawing" xmlns:wp="http://schemas.openxmlformats.org/drawingml/2006/wordprocessingDrawing" xmlns:w10="urn:schemas-microsoft-com:office:word" xmlns:w="http://schemas.openxmlformats.org/wordprocessingml/2006/main" xmlns:w14="http://schemas.microsoft.com/office/word/2010/wordml" xmlns:w15="http://schemas.microsoft.com/office/word/2012/wordml" xmlns:w16cid="http://schemas.microsoft.com/office/word/2016/wordml/cid" xmlns:w16se="http://schemas.microsoft.com/office/word/2015/wordml/symex" xmlns:wpg="http://schemas.microsoft.com/office/word/2010/wordprocessingGroup" xmlns:wpi="http://schemas.microsoft.com/office/word/2010/wordprocessingInk" xmlns:wne="http://schemas.microsoft.com/office/word/2006/wordml" xmlns:wps="http://schemas.microsoft.com/office/word/2010/wordprocessingShape" mc:Ignorable="w14 w15 w16se w16cid wp14">
+<w:endnotes xmlns:wpc="http://schemas.microsoft.com/office/word/2010/wordprocessingCanvas" xmlns:cx="http://schemas.microsoft.com/office/drawing/2014/chartex" xmlns:cx1="http://schemas.microsoft.com/office/drawing/2015/9/8/chartex" xmlns:cx2="http://schemas.microsoft.com/office/drawing/2015/10/21/chartex" xmlns:cx3="http://schemas.microsoft.com/office/drawing/2016/5/9/chartex" xmlns:cx4="http://schemas.microsoft.com/office/drawing/2016/5/10/chartex" xmlns:cx5="http://schemas.microsoft.com/office/drawing/2016/5/11/chartex" xmlns:cx6="http://schemas.microsoft.com/office/drawing/2016/5/12/chartex" xmlns:cx7="http://schemas.microsoft.com/office/drawing/2016/5/13/chartex" xmlns:cx8="http://schemas.microsoft.com/office/drawing/2016/5/14/chartex" xmlns:mc="http://schemas.openxmlformats.org/markup-compatibility/2006" xmlns:aink="http://schemas.microsoft.com/office/drawing/2016/ink" xmlns:am3d="http://schemas.microsoft.com/office/drawing/2017/model3d" xmlns:o="urn:schemas-microsoft-com:office:office" xmlns:r="http://schemas.openxmlformats.org/officeDocument/2006/relationships" xmlns:m="http://schemas.openxmlformats.org/officeDocument/2006/math" xmlns:v="urn:schemas-microsoft-com:vml" xmlns:wp14="http://schemas.microsoft.com/office/word/2010/wordprocessingDrawing" xmlns:wp="http://schemas.openxmlformats.org/drawingml/2006/wordprocessingDrawing" xmlns:w10="urn:schemas-microsoft-com:office:word" xmlns:w="http://schemas.openxmlformats.org/wordprocessingml/2006/main" xmlns:w14="http://schemas.microsoft.com/office/word/2010/wordml" xmlns:w15="http://schemas.microsoft.com/office/word/2012/wordml" xmlns:w16se="http://schemas.microsoft.com/office/word/2015/wordml/symex" xmlns:wpg="http://schemas.microsoft.com/office/word/2010/wordprocessingGroup" xmlns:wpi="http://schemas.microsoft.com/office/word/2010/wordprocessingInk" xmlns:wne="http://schemas.microsoft.com/office/word/2006/wordml" xmlns:wps="http://schemas.microsoft.com/office/word/2010/wordprocessingShape" mc:Ignorable="w14 w15 w16se wp14">
   <w:endnote w:type="separator" w:id="-1">
     <w:p>
       <w:pPr>
@@ -2999,7 +6466,7 @@
 </file>
 
 <file path=word/footnotes.xml><?xml version="1.0" encoding="utf-8"?>
-<w:footnotes xmlns:wpc="http://schemas.microsoft.com/office/word/2010/wordprocessingCanvas" xmlns:cx="http://schemas.microsoft.com/office/drawing/2014/chartex" xmlns:cx1="http://schemas.microsoft.com/office/drawing/2015/9/8/chartex" xmlns:cx2="http://schemas.microsoft.com/office/drawing/2015/10/21/chartex" xmlns:cx3="http://schemas.microsoft.com/office/drawing/2016/5/9/chartex" xmlns:cx4="http://schemas.microsoft.com/office/drawing/2016/5/10/chartex" xmlns:cx5="http://schemas.microsoft.com/office/drawing/2016/5/11/chartex" xmlns:cx6="http://schemas.microsoft.com/office/drawing/2016/5/12/chartex" xmlns:cx7="http://schemas.microsoft.com/office/drawing/2016/5/13/chartex" xmlns:cx8="http://schemas.microsoft.com/office/drawing/2016/5/14/chartex" xmlns:mc="http://schemas.openxmlformats.org/markup-compatibility/2006" xmlns:aink="http://schemas.microsoft.com/office/drawing/2016/ink" xmlns:am3d="http://schemas.microsoft.com/office/drawing/2017/model3d" xmlns:o="urn:schemas-microsoft-com:office:office" xmlns:r="http://schemas.openxmlformats.org/officeDocument/2006/relationships" xmlns:m="http://schemas.openxmlformats.org/officeDocument/2006/math" xmlns:v="urn:schemas-microsoft-com:vml" xmlns:wp14="http://schemas.microsoft.com/office/word/2010/wordprocessingDrawing" xmlns:wp="http://schemas.openxmlformats.org/drawingml/2006/wordprocessingDrawing" xmlns:w10="urn:schemas-microsoft-com:office:word" xmlns:w="http://schemas.openxmlformats.org/wordprocessingml/2006/main" xmlns:w14="http://schemas.microsoft.com/office/word/2010/wordml" xmlns:w15="http://schemas.microsoft.com/office/word/2012/wordml" xmlns:w16cid="http://schemas.microsoft.com/office/word/2016/wordml/cid" xmlns:w16se="http://schemas.microsoft.com/office/word/2015/wordml/symex" xmlns:wpg="http://schemas.microsoft.com/office/word/2010/wordprocessingGroup" xmlns:wpi="http://schemas.microsoft.com/office/word/2010/wordprocessingInk" xmlns:wne="http://schemas.microsoft.com/office/word/2006/wordml" xmlns:wps="http://schemas.microsoft.com/office/word/2010/wordprocessingShape" mc:Ignorable="w14 w15 w16se w16cid wp14">
+<w:footnotes xmlns:wpc="http://schemas.microsoft.com/office/word/2010/wordprocessingCanvas" xmlns:cx="http://schemas.microsoft.com/office/drawing/2014/chartex" xmlns:cx1="http://schemas.microsoft.com/office/drawing/2015/9/8/chartex" xmlns:cx2="http://schemas.microsoft.com/office/drawing/2015/10/21/chartex" xmlns:cx3="http://schemas.microsoft.com/office/drawing/2016/5/9/chartex" xmlns:cx4="http://schemas.microsoft.com/office/drawing/2016/5/10/chartex" xmlns:cx5="http://schemas.microsoft.com/office/drawing/2016/5/11/chartex" xmlns:cx6="http://schemas.microsoft.com/office/drawing/2016/5/12/chartex" xmlns:cx7="http://schemas.microsoft.com/office/drawing/2016/5/13/chartex" xmlns:cx8="http://schemas.microsoft.com/office/drawing/2016/5/14/chartex" xmlns:mc="http://schemas.openxmlformats.org/markup-compatibility/2006" xmlns:aink="http://schemas.microsoft.com/office/drawing/2016/ink" xmlns:am3d="http://schemas.microsoft.com/office/drawing/2017/model3d" xmlns:o="urn:schemas-microsoft-com:office:office" xmlns:r="http://schemas.openxmlformats.org/officeDocument/2006/relationships" xmlns:m="http://schemas.openxmlformats.org/officeDocument/2006/math" xmlns:v="urn:schemas-microsoft-com:vml" xmlns:wp14="http://schemas.microsoft.com/office/word/2010/wordprocessingDrawing" xmlns:wp="http://schemas.openxmlformats.org/drawingml/2006/wordprocessingDrawing" xmlns:w10="urn:schemas-microsoft-com:office:word" xmlns:w="http://schemas.openxmlformats.org/wordprocessingml/2006/main" xmlns:w14="http://schemas.microsoft.com/office/word/2010/wordml" xmlns:w15="http://schemas.microsoft.com/office/word/2012/wordml" xmlns:w16se="http://schemas.microsoft.com/office/word/2015/wordml/symex" xmlns:wpg="http://schemas.microsoft.com/office/word/2010/wordprocessingGroup" xmlns:wpi="http://schemas.microsoft.com/office/word/2010/wordprocessingInk" xmlns:wne="http://schemas.microsoft.com/office/word/2006/wordml" xmlns:wps="http://schemas.microsoft.com/office/word/2010/wordprocessingShape" mc:Ignorable="w14 w15 w16se wp14">
   <w:footnote w:type="separator" w:id="-1">
     <w:p>
       <w:pPr>
@@ -3024,7 +6491,7 @@
 </file>
 
 <file path=word/numbering.xml><?xml version="1.0" encoding="utf-8"?>
-<w:numbering xmlns:wpc="http://schemas.microsoft.com/office/word/2010/wordprocessingCanvas" xmlns:cx="http://schemas.microsoft.com/office/drawing/2014/chartex" xmlns:cx1="http://schemas.microsoft.com/office/drawing/2015/9/8/chartex" xmlns:cx2="http://schemas.microsoft.com/office/drawing/2015/10/21/chartex" xmlns:cx3="http://schemas.microsoft.com/office/drawing/2016/5/9/chartex" xmlns:cx4="http://schemas.microsoft.com/office/drawing/2016/5/10/chartex" xmlns:cx5="http://schemas.microsoft.com/office/drawing/2016/5/11/chartex" xmlns:cx6="http://schemas.microsoft.com/office/drawing/2016/5/12/chartex" xmlns:cx7="http://schemas.microsoft.com/office/drawing/2016/5/13/chartex" xmlns:cx8="http://schemas.microsoft.com/office/drawing/2016/5/14/chartex" xmlns:mc="http://schemas.openxmlformats.org/markup-compatibility/2006" xmlns:aink="http://schemas.microsoft.com/office/drawing/2016/ink" xmlns:am3d="http://schemas.microsoft.com/office/drawing/2017/model3d" xmlns:o="urn:schemas-microsoft-com:office:office" xmlns:r="http://schemas.openxmlformats.org/officeDocument/2006/relationships" xmlns:m="http://schemas.openxmlformats.org/officeDocument/2006/math" xmlns:v="urn:schemas-microsoft-com:vml" xmlns:wp14="http://schemas.microsoft.com/office/word/2010/wordprocessingDrawing" xmlns:wp="http://schemas.openxmlformats.org/drawingml/2006/wordprocessingDrawing" xmlns:w10="urn:schemas-microsoft-com:office:word" xmlns:w="http://schemas.openxmlformats.org/wordprocessingml/2006/main" xmlns:w14="http://schemas.microsoft.com/office/word/2010/wordml" xmlns:w15="http://schemas.microsoft.com/office/word/2012/wordml" xmlns:w16cid="http://schemas.microsoft.com/office/word/2016/wordml/cid" xmlns:w16se="http://schemas.microsoft.com/office/word/2015/wordml/symex" xmlns:wpg="http://schemas.microsoft.com/office/word/2010/wordprocessingGroup" xmlns:wpi="http://schemas.microsoft.com/office/word/2010/wordprocessingInk" xmlns:wne="http://schemas.microsoft.com/office/word/2006/wordml" xmlns:wps="http://schemas.microsoft.com/office/word/2010/wordprocessingShape" mc:Ignorable="w14 w15 w16se w16cid wp14">
+<w:numbering xmlns:wpc="http://schemas.microsoft.com/office/word/2010/wordprocessingCanvas" xmlns:cx="http://schemas.microsoft.com/office/drawing/2014/chartex" xmlns:cx1="http://schemas.microsoft.com/office/drawing/2015/9/8/chartex" xmlns:cx2="http://schemas.microsoft.com/office/drawing/2015/10/21/chartex" xmlns:cx3="http://schemas.microsoft.com/office/drawing/2016/5/9/chartex" xmlns:cx4="http://schemas.microsoft.com/office/drawing/2016/5/10/chartex" xmlns:cx5="http://schemas.microsoft.com/office/drawing/2016/5/11/chartex" xmlns:cx6="http://schemas.microsoft.com/office/drawing/2016/5/12/chartex" xmlns:cx7="http://schemas.microsoft.com/office/drawing/2016/5/13/chartex" xmlns:cx8="http://schemas.microsoft.com/office/drawing/2016/5/14/chartex" xmlns:mc="http://schemas.openxmlformats.org/markup-compatibility/2006" xmlns:aink="http://schemas.microsoft.com/office/drawing/2016/ink" xmlns:am3d="http://schemas.microsoft.com/office/drawing/2017/model3d" xmlns:o="urn:schemas-microsoft-com:office:office" xmlns:r="http://schemas.openxmlformats.org/officeDocument/2006/relationships" xmlns:m="http://schemas.openxmlformats.org/officeDocument/2006/math" xmlns:v="urn:schemas-microsoft-com:vml" xmlns:wp14="http://schemas.microsoft.com/office/word/2010/wordprocessingDrawing" xmlns:wp="http://schemas.openxmlformats.org/drawingml/2006/wordprocessingDrawing" xmlns:w10="urn:schemas-microsoft-com:office:word" xmlns:w="http://schemas.openxmlformats.org/wordprocessingml/2006/main" xmlns:w14="http://schemas.microsoft.com/office/word/2010/wordml" xmlns:w15="http://schemas.microsoft.com/office/word/2012/wordml" xmlns:w16se="http://schemas.microsoft.com/office/word/2015/wordml/symex" xmlns:wpg="http://schemas.microsoft.com/office/word/2010/wordprocessingGroup" xmlns:wpi="http://schemas.microsoft.com/office/word/2010/wordprocessingInk" xmlns:wne="http://schemas.microsoft.com/office/word/2006/wordml" xmlns:wps="http://schemas.microsoft.com/office/word/2010/wordprocessingShape" mc:Ignorable="w14 w15 w16se wp14">
   <w:abstractNum w:abstractNumId="0" w15:restartNumberingAfterBreak="0">
     <w:nsid w:val="44E13744"/>
     <w:multiLevelType w:val="multilevel"/>
@@ -3517,7 +6984,7 @@
 </file>
 
 <file path=word/styles.xml><?xml version="1.0" encoding="utf-8"?>
-<w:styles xmlns:mc="http://schemas.openxmlformats.org/markup-compatibility/2006" xmlns:r="http://schemas.openxmlformats.org/officeDocument/2006/relationships" xmlns:w="http://schemas.openxmlformats.org/wordprocessingml/2006/main" xmlns:w14="http://schemas.microsoft.com/office/word/2010/wordml" xmlns:w15="http://schemas.microsoft.com/office/word/2012/wordml" xmlns:w16cid="http://schemas.microsoft.com/office/word/2016/wordml/cid" xmlns:w16se="http://schemas.microsoft.com/office/word/2015/wordml/symex" mc:Ignorable="w14 w15 w16se w16cid">
+<w:styles xmlns:mc="http://schemas.openxmlformats.org/markup-compatibility/2006" xmlns:r="http://schemas.openxmlformats.org/officeDocument/2006/relationships" xmlns:w="http://schemas.openxmlformats.org/wordprocessingml/2006/main" xmlns:w14="http://schemas.microsoft.com/office/word/2010/wordml" xmlns:w15="http://schemas.microsoft.com/office/word/2012/wordml" xmlns:w16se="http://schemas.microsoft.com/office/word/2015/wordml/symex" mc:Ignorable="w14 w15 w16se">
   <w:docDefaults>
     <w:rPrDefault>
       <w:rPr>

</xml_diff>

<commit_message>
Alteração no tr de AOO
</commit_message>
<xml_diff>
--- a/Gastock_AOO.docx
+++ b/Gastock_AOO.docx
@@ -1020,7 +1020,7 @@
             <v:path o:extrusionok="f" gradientshapeok="t" o:connecttype="rect"/>
             <o:lock v:ext="edit" aspectratio="t"/>
           </v:shapetype>
-          <v:shape id="_x0000_i1025" type="#_x0000_t75" style="width:156pt;height:225.6pt">
+          <v:shape id="_x0000_i1025" type="#_x0000_t75" style="width:156pt;height:228pt">
             <v:imagedata r:id="rId7" o:title="Screenshot_1"/>
           </v:shape>
         </w:pict>
@@ -1080,7 +1080,7 @@
       </w:pPr>
       <w:r>
         <w:pict>
-          <v:shape id="_x0000_i1026" type="#_x0000_t75" style="width:331.8pt;height:208.2pt">
+          <v:shape id="_x0000_i1026" type="#_x0000_t75" style="width:330pt;height:210pt">
             <v:imagedata r:id="rId8" o:title="slidedois"/>
           </v:shape>
         </w:pict>
@@ -5886,8 +5886,6 @@
           </wp:inline>
         </w:drawing>
       </w:r>
-      <w:bookmarkStart w:id="0" w:name="_GoBack"/>
-      <w:bookmarkEnd w:id="0"/>
     </w:p>
     <w:p>
       <w:pPr>
@@ -5917,6 +5915,64 @@
           <w:sz w:val="28"/>
         </w:rPr>
         <w:t>Diagrama de Colaboração</w:t>
+      </w:r>
+    </w:p>
+    <w:p>
+      <w:pPr>
+        <w:ind w:left="720"/>
+        <w:rPr>
+          <w:b/>
+          <w:sz w:val="28"/>
+        </w:rPr>
+      </w:pPr>
+      <w:r>
+        <w:rPr>
+          <w:b/>
+          <w:noProof/>
+          <w:sz w:val="28"/>
+        </w:rPr>
+        <w:lastRenderedPageBreak/>
+        <w:drawing>
+          <wp:inline distT="0" distB="0" distL="0" distR="0">
+            <wp:extent cx="5039428" cy="5334744"/>
+            <wp:effectExtent l="0" t="0" r="0" b="0"/>
+            <wp:docPr id="2" name="Imagem 2"/>
+            <wp:cNvGraphicFramePr>
+              <a:graphicFrameLocks xmlns:a="http://schemas.openxmlformats.org/drawingml/2006/main" noChangeAspect="1"/>
+            </wp:cNvGraphicFramePr>
+            <a:graphic xmlns:a="http://schemas.openxmlformats.org/drawingml/2006/main">
+              <a:graphicData uri="http://schemas.openxmlformats.org/drawingml/2006/picture">
+                <pic:pic xmlns:pic="http://schemas.openxmlformats.org/drawingml/2006/picture">
+                  <pic:nvPicPr>
+                    <pic:cNvPr id="2" name="COMUNICACAO.png"/>
+                    <pic:cNvPicPr/>
+                  </pic:nvPicPr>
+                  <pic:blipFill>
+                    <a:blip r:embed="rId12">
+                      <a:extLst>
+                        <a:ext uri="{28A0092B-C50C-407E-A947-70E740481C1C}">
+                          <a14:useLocalDpi xmlns:a14="http://schemas.microsoft.com/office/drawing/2010/main" val="0"/>
+                        </a:ext>
+                      </a:extLst>
+                    </a:blip>
+                    <a:stretch>
+                      <a:fillRect/>
+                    </a:stretch>
+                  </pic:blipFill>
+                  <pic:spPr>
+                    <a:xfrm>
+                      <a:off x="0" y="0"/>
+                      <a:ext cx="5039428" cy="5334744"/>
+                    </a:xfrm>
+                    <a:prstGeom prst="rect">
+                      <a:avLst/>
+                    </a:prstGeom>
+                  </pic:spPr>
+                </pic:pic>
+              </a:graphicData>
+            </a:graphic>
+          </wp:inline>
+        </w:drawing>
       </w:r>
     </w:p>
     <w:p>
@@ -6017,7 +6073,7 @@
                     <pic:cNvPicPr/>
                   </pic:nvPicPr>
                   <pic:blipFill>
-                    <a:blip r:embed="rId12">
+                    <a:blip r:embed="rId13">
                       <a:extLst>
                         <a:ext uri="{28A0092B-C50C-407E-A947-70E740481C1C}">
                           <a14:useLocalDpi xmlns:a14="http://schemas.microsoft.com/office/drawing/2010/main" val="0"/>
@@ -6052,6 +6108,54 @@
           <w:sz w:val="28"/>
         </w:rPr>
       </w:pPr>
+      <w:r>
+        <w:rPr>
+          <w:b/>
+          <w:noProof/>
+          <w:sz w:val="28"/>
+        </w:rPr>
+        <w:drawing>
+          <wp:inline distT="0" distB="0" distL="0" distR="0">
+            <wp:extent cx="5400040" cy="3491865"/>
+            <wp:effectExtent l="0" t="0" r="0" b="0"/>
+            <wp:docPr id="6" name="Imagem 6"/>
+            <wp:cNvGraphicFramePr>
+              <a:graphicFrameLocks xmlns:a="http://schemas.openxmlformats.org/drawingml/2006/main" noChangeAspect="1"/>
+            </wp:cNvGraphicFramePr>
+            <a:graphic xmlns:a="http://schemas.openxmlformats.org/drawingml/2006/main">
+              <a:graphicData uri="http://schemas.openxmlformats.org/drawingml/2006/picture">
+                <pic:pic xmlns:pic="http://schemas.openxmlformats.org/drawingml/2006/picture">
+                  <pic:nvPicPr>
+                    <pic:cNvPr id="6" name="ATIVIDADE.png"/>
+                    <pic:cNvPicPr/>
+                  </pic:nvPicPr>
+                  <pic:blipFill>
+                    <a:blip r:embed="rId14">
+                      <a:extLst>
+                        <a:ext uri="{28A0092B-C50C-407E-A947-70E740481C1C}">
+                          <a14:useLocalDpi xmlns:a14="http://schemas.microsoft.com/office/drawing/2010/main" val="0"/>
+                        </a:ext>
+                      </a:extLst>
+                    </a:blip>
+                    <a:stretch>
+                      <a:fillRect/>
+                    </a:stretch>
+                  </pic:blipFill>
+                  <pic:spPr>
+                    <a:xfrm>
+                      <a:off x="0" y="0"/>
+                      <a:ext cx="5400040" cy="3491865"/>
+                    </a:xfrm>
+                    <a:prstGeom prst="rect">
+                      <a:avLst/>
+                    </a:prstGeom>
+                  </pic:spPr>
+                </pic:pic>
+              </a:graphicData>
+            </a:graphic>
+          </wp:inline>
+        </w:drawing>
+      </w:r>
     </w:p>
     <w:p>
       <w:pPr>
@@ -6121,6 +6225,23 @@
     <w:p>
       <w:pPr>
         <w:pStyle w:val="PargrafodaLista"/>
+        <w:rPr>
+          <w:b/>
+          <w:sz w:val="28"/>
+        </w:rPr>
+      </w:pPr>
+    </w:p>
+    <w:p>
+      <w:pPr>
+        <w:rPr>
+          <w:b/>
+          <w:sz w:val="28"/>
+        </w:rPr>
+      </w:pPr>
+    </w:p>
+    <w:p>
+      <w:pPr>
+        <w:pStyle w:val="PargrafodaLista"/>
         <w:numPr>
           <w:ilvl w:val="0"/>
           <w:numId w:val="2"/>
@@ -6166,120 +6287,32 @@
     </w:p>
     <w:p>
       <w:pPr>
-        <w:ind w:firstLine="708"/>
-        <w:rPr>
-          <w:b/>
-          <w:sz w:val="28"/>
-        </w:rPr>
-      </w:pPr>
-      <w:r>
-        <w:rPr>
-          <w:b/>
-          <w:sz w:val="28"/>
-        </w:rPr>
-        <w:t>4.1</w:t>
-      </w:r>
-      <w:r>
-        <w:rPr>
-          <w:b/>
-          <w:sz w:val="28"/>
-        </w:rPr>
-        <w:t>.</w:t>
-      </w:r>
-      <w:r>
-        <w:rPr>
-          <w:b/>
-          <w:sz w:val="28"/>
-        </w:rPr>
-        <w:t xml:space="preserve"> Considerações Finais</w:t>
-      </w:r>
-    </w:p>
-    <w:p>
-      <w:pPr>
-        <w:ind w:left="720"/>
-        <w:rPr>
-          <w:b/>
-          <w:sz w:val="28"/>
-        </w:rPr>
-      </w:pPr>
-      <w:r>
-        <w:rPr>
-          <w:b/>
-          <w:sz w:val="28"/>
-        </w:rPr>
-        <w:t xml:space="preserve">5. Dificuldades Encontradas </w:t>
-      </w:r>
-    </w:p>
-    <w:p>
-      <w:pPr>
-        <w:ind w:firstLine="708"/>
-        <w:rPr>
-          <w:b/>
-          <w:sz w:val="28"/>
-        </w:rPr>
-      </w:pPr>
-      <w:r>
-        <w:rPr>
-          <w:b/>
-          <w:sz w:val="28"/>
-        </w:rPr>
-        <w:t xml:space="preserve">6. Trabalhos Futuros  </w:t>
-      </w:r>
-    </w:p>
-    <w:p>
-      <w:pPr>
-        <w:ind w:firstLine="708"/>
-        <w:rPr>
-          <w:b/>
-          <w:sz w:val="28"/>
-        </w:rPr>
-      </w:pPr>
-      <w:r>
-        <w:rPr>
-          <w:b/>
-          <w:sz w:val="28"/>
-        </w:rPr>
-        <w:t xml:space="preserve">7. Referências Bibliográficas </w:t>
-      </w:r>
-    </w:p>
-    <w:p>
-      <w:pPr>
-        <w:ind w:left="720"/>
-      </w:pPr>
-      <w:r>
-        <w:t>MATERIAL Linguagem de Programação 2</w:t>
-      </w:r>
-      <w:r>
-        <w:br/>
-        <w:t>C# Como Programar. DEITEL, H . M. et al. Edição: 1.ed., Editora: São Paulo: Makron Books, 2007.</w:t>
-      </w:r>
-      <w:r>
-        <w:br/>
-      </w:r>
-      <w:r>
-        <w:lastRenderedPageBreak/>
-        <w:t>Use a Cabeça! C#; STELLMAN, Andrew e GREENE, Jennifer. Edição: 2.ed. Editora: Rio de Janeiro: Alta Books, 2010.</w:t>
-      </w:r>
-    </w:p>
-    <w:p>
-      <w:pPr>
-        <w:ind w:left="720"/>
-      </w:pPr>
-      <w:r>
-        <w:t>MATERIAL ANALISE ORIENTADA A OBJETOS</w:t>
-      </w:r>
-      <w:r>
-        <w:br/>
-        <w:t>SILVA, R.P. UML 2: Modelagem Orientada a Objetos. Visual Books, 2007.</w:t>
-      </w:r>
-      <w:r>
-        <w:br/>
-        <w:t>GUEDES, G.T.A. UML 2: uma abordagem prática, Editora Novatec, 2009.</w:t>
-      </w:r>
-    </w:p>
-    <w:p>
-      <w:pPr>
-        <w:ind w:left="720"/>
+        <w:pStyle w:val="PargrafodaLista"/>
+        <w:numPr>
+          <w:ilvl w:val="1"/>
+          <w:numId w:val="2"/>
+        </w:numPr>
+        <w:rPr>
+          <w:b/>
+          <w:sz w:val="28"/>
+        </w:rPr>
+      </w:pPr>
+      <w:r>
+        <w:rPr>
+          <w:b/>
+          <w:sz w:val="28"/>
+        </w:rPr>
+        <w:t>Considerações Finais</w:t>
+      </w:r>
+    </w:p>
+    <w:p>
+      <w:pPr>
+        <w:pStyle w:val="PargrafodaLista"/>
+        <w:ind w:left="1080"/>
+        <w:rPr>
+          <w:b/>
+          <w:sz w:val="28"/>
+        </w:rPr>
       </w:pPr>
     </w:p>
     <w:p>
@@ -6291,7 +6324,23 @@
         </w:numPr>
         <w:rPr>
           <w:b/>
-          <w:vanish/>
+          <w:sz w:val="28"/>
+        </w:rPr>
+      </w:pPr>
+      <w:r>
+        <w:rPr>
+          <w:b/>
+          <w:sz w:val="28"/>
+        </w:rPr>
+        <w:t xml:space="preserve">Dificuldades Encontradas </w:t>
+      </w:r>
+    </w:p>
+    <w:p>
+      <w:pPr>
+        <w:pStyle w:val="PargrafodaLista"/>
+        <w:ind w:left="1080"/>
+        <w:rPr>
+          <w:b/>
           <w:sz w:val="28"/>
         </w:rPr>
       </w:pPr>
@@ -6305,9 +6354,325 @@
         </w:numPr>
         <w:rPr>
           <w:b/>
-          <w:vanish/>
-          <w:sz w:val="28"/>
-        </w:rPr>
+          <w:sz w:val="28"/>
+        </w:rPr>
+      </w:pPr>
+      <w:r>
+        <w:rPr>
+          <w:b/>
+          <w:sz w:val="28"/>
+        </w:rPr>
+        <w:t xml:space="preserve">Trabalhos Futuros  </w:t>
+      </w:r>
+    </w:p>
+    <w:p>
+      <w:pPr>
+        <w:pStyle w:val="PargrafodaLista"/>
+        <w:rPr>
+          <w:b/>
+          <w:sz w:val="28"/>
+        </w:rPr>
+      </w:pPr>
+    </w:p>
+    <w:p>
+      <w:pPr>
+        <w:pStyle w:val="PargrafodaLista"/>
+        <w:ind w:left="1080"/>
+        <w:rPr>
+          <w:b/>
+          <w:sz w:val="28"/>
+        </w:rPr>
+      </w:pPr>
+    </w:p>
+    <w:p>
+      <w:pPr>
+        <w:pStyle w:val="PargrafodaLista"/>
+        <w:ind w:left="1080"/>
+        <w:rPr>
+          <w:b/>
+          <w:sz w:val="28"/>
+        </w:rPr>
+      </w:pPr>
+    </w:p>
+    <w:p>
+      <w:pPr>
+        <w:pStyle w:val="PargrafodaLista"/>
+        <w:ind w:left="1080"/>
+        <w:rPr>
+          <w:b/>
+          <w:sz w:val="28"/>
+        </w:rPr>
+      </w:pPr>
+    </w:p>
+    <w:p>
+      <w:pPr>
+        <w:pStyle w:val="PargrafodaLista"/>
+        <w:ind w:left="1080"/>
+        <w:rPr>
+          <w:b/>
+          <w:sz w:val="28"/>
+        </w:rPr>
+      </w:pPr>
+    </w:p>
+    <w:p>
+      <w:pPr>
+        <w:pStyle w:val="PargrafodaLista"/>
+        <w:ind w:left="1080"/>
+        <w:rPr>
+          <w:b/>
+          <w:sz w:val="28"/>
+        </w:rPr>
+      </w:pPr>
+    </w:p>
+    <w:p>
+      <w:pPr>
+        <w:pStyle w:val="PargrafodaLista"/>
+        <w:ind w:left="1080"/>
+        <w:rPr>
+          <w:b/>
+          <w:sz w:val="28"/>
+        </w:rPr>
+      </w:pPr>
+    </w:p>
+    <w:p>
+      <w:pPr>
+        <w:pStyle w:val="PargrafodaLista"/>
+        <w:ind w:left="1080"/>
+        <w:rPr>
+          <w:b/>
+          <w:sz w:val="28"/>
+        </w:rPr>
+      </w:pPr>
+    </w:p>
+    <w:p>
+      <w:pPr>
+        <w:pStyle w:val="PargrafodaLista"/>
+        <w:ind w:left="1080"/>
+        <w:rPr>
+          <w:b/>
+          <w:sz w:val="28"/>
+        </w:rPr>
+      </w:pPr>
+    </w:p>
+    <w:p>
+      <w:pPr>
+        <w:pStyle w:val="PargrafodaLista"/>
+        <w:ind w:left="1080"/>
+        <w:rPr>
+          <w:b/>
+          <w:sz w:val="28"/>
+        </w:rPr>
+      </w:pPr>
+    </w:p>
+    <w:p>
+      <w:pPr>
+        <w:pStyle w:val="PargrafodaLista"/>
+        <w:ind w:left="1080"/>
+        <w:rPr>
+          <w:b/>
+          <w:sz w:val="28"/>
+        </w:rPr>
+      </w:pPr>
+    </w:p>
+    <w:p>
+      <w:pPr>
+        <w:pStyle w:val="PargrafodaLista"/>
+        <w:ind w:left="1080"/>
+        <w:rPr>
+          <w:b/>
+          <w:sz w:val="28"/>
+        </w:rPr>
+      </w:pPr>
+    </w:p>
+    <w:p>
+      <w:pPr>
+        <w:pStyle w:val="PargrafodaLista"/>
+        <w:ind w:left="1080"/>
+        <w:rPr>
+          <w:b/>
+          <w:sz w:val="28"/>
+        </w:rPr>
+      </w:pPr>
+    </w:p>
+    <w:p>
+      <w:pPr>
+        <w:pStyle w:val="PargrafodaLista"/>
+        <w:ind w:left="1080"/>
+        <w:rPr>
+          <w:b/>
+          <w:sz w:val="28"/>
+        </w:rPr>
+      </w:pPr>
+    </w:p>
+    <w:p>
+      <w:pPr>
+        <w:pStyle w:val="PargrafodaLista"/>
+        <w:ind w:left="1080"/>
+        <w:rPr>
+          <w:b/>
+          <w:sz w:val="28"/>
+        </w:rPr>
+      </w:pPr>
+    </w:p>
+    <w:p>
+      <w:pPr>
+        <w:pStyle w:val="PargrafodaLista"/>
+        <w:ind w:left="1080"/>
+        <w:rPr>
+          <w:b/>
+          <w:sz w:val="28"/>
+        </w:rPr>
+      </w:pPr>
+    </w:p>
+    <w:p>
+      <w:pPr>
+        <w:pStyle w:val="PargrafodaLista"/>
+        <w:ind w:left="1080"/>
+        <w:rPr>
+          <w:b/>
+          <w:sz w:val="28"/>
+        </w:rPr>
+      </w:pPr>
+    </w:p>
+    <w:p>
+      <w:pPr>
+        <w:pStyle w:val="PargrafodaLista"/>
+        <w:ind w:left="1080"/>
+        <w:rPr>
+          <w:b/>
+          <w:sz w:val="28"/>
+        </w:rPr>
+      </w:pPr>
+    </w:p>
+    <w:p>
+      <w:pPr>
+        <w:pStyle w:val="PargrafodaLista"/>
+        <w:ind w:left="1080"/>
+        <w:rPr>
+          <w:b/>
+          <w:sz w:val="28"/>
+        </w:rPr>
+      </w:pPr>
+    </w:p>
+    <w:p>
+      <w:pPr>
+        <w:pStyle w:val="PargrafodaLista"/>
+        <w:ind w:left="1080"/>
+        <w:rPr>
+          <w:b/>
+          <w:sz w:val="28"/>
+        </w:rPr>
+      </w:pPr>
+    </w:p>
+    <w:p>
+      <w:pPr>
+        <w:pStyle w:val="PargrafodaLista"/>
+        <w:ind w:left="1080"/>
+        <w:rPr>
+          <w:b/>
+          <w:sz w:val="28"/>
+        </w:rPr>
+      </w:pPr>
+    </w:p>
+    <w:p>
+      <w:pPr>
+        <w:pStyle w:val="PargrafodaLista"/>
+        <w:ind w:left="1080"/>
+        <w:rPr>
+          <w:b/>
+          <w:sz w:val="28"/>
+        </w:rPr>
+      </w:pPr>
+      <w:bookmarkStart w:id="0" w:name="_GoBack"/>
+      <w:bookmarkEnd w:id="0"/>
+    </w:p>
+    <w:p>
+      <w:pPr>
+        <w:pStyle w:val="PargrafodaLista"/>
+        <w:ind w:left="1080"/>
+        <w:rPr>
+          <w:b/>
+          <w:sz w:val="28"/>
+        </w:rPr>
+      </w:pPr>
+    </w:p>
+    <w:p>
+      <w:pPr>
+        <w:ind w:firstLine="708"/>
+        <w:rPr>
+          <w:b/>
+          <w:sz w:val="28"/>
+        </w:rPr>
+      </w:pPr>
+      <w:r>
+        <w:rPr>
+          <w:b/>
+          <w:sz w:val="28"/>
+        </w:rPr>
+        <w:lastRenderedPageBreak/>
+        <w:t xml:space="preserve">7. Referências Bibliográficas </w:t>
+      </w:r>
+    </w:p>
+    <w:p>
+      <w:pPr>
+        <w:ind w:left="720"/>
+      </w:pPr>
+      <w:r>
+        <w:t>MATERIAL Linguagem de Programação 2</w:t>
+      </w:r>
+      <w:r>
+        <w:br/>
+        <w:t>C# Como Programar. DEITEL, H . M. et al. Edição: 1.ed., Editora: São Paulo: Makron Books, 2007.</w:t>
+      </w:r>
+      <w:r>
+        <w:br/>
+        <w:t>Use a Cabeça! C#; STELLMAN, Andrew e GREENE, Jennifer. Edição: 2.ed. Editora: Rio de Janeiro: Alta Books, 2010.</w:t>
+      </w:r>
+    </w:p>
+    <w:p>
+      <w:pPr>
+        <w:ind w:left="720"/>
+      </w:pPr>
+      <w:r>
+        <w:t>MATERIAL ANALISE ORIENTADA A OBJETOS</w:t>
+      </w:r>
+      <w:r>
+        <w:br/>
+        <w:t>SILVA, R.P. UML 2: Modelagem Orientada a Objetos. Visual Books, 2007.</w:t>
+      </w:r>
+      <w:r>
+        <w:br/>
+        <w:t>GUEDES, G.T.A. UML 2: uma abordagem prática, Editora Novatec, 2009.</w:t>
+      </w:r>
+    </w:p>
+    <w:p>
+      <w:pPr>
+        <w:ind w:left="720"/>
+      </w:pPr>
+    </w:p>
+    <w:p>
+      <w:pPr>
+        <w:ind w:left="720"/>
+      </w:pPr>
+    </w:p>
+    <w:p>
+      <w:pPr>
+        <w:ind w:left="720"/>
+      </w:pPr>
+    </w:p>
+    <w:p>
+      <w:pPr>
+        <w:ind w:left="720"/>
+      </w:pPr>
+    </w:p>
+    <w:p>
+      <w:pPr>
+        <w:ind w:left="720"/>
+      </w:pPr>
+    </w:p>
+    <w:p>
+      <w:pPr>
+        <w:ind w:left="720"/>
       </w:pPr>
     </w:p>
     <w:p>
@@ -6330,6 +6695,34 @@
         <w:numPr>
           <w:ilvl w:val="0"/>
           <w:numId w:val="2"/>
+        </w:numPr>
+        <w:rPr>
+          <w:b/>
+          <w:vanish/>
+          <w:sz w:val="28"/>
+        </w:rPr>
+      </w:pPr>
+    </w:p>
+    <w:p>
+      <w:pPr>
+        <w:pStyle w:val="PargrafodaLista"/>
+        <w:numPr>
+          <w:ilvl w:val="0"/>
+          <w:numId w:val="2"/>
+        </w:numPr>
+        <w:rPr>
+          <w:b/>
+          <w:vanish/>
+          <w:sz w:val="28"/>
+        </w:rPr>
+      </w:pPr>
+    </w:p>
+    <w:p>
+      <w:pPr>
+        <w:pStyle w:val="PargrafodaLista"/>
+        <w:numPr>
+          <w:ilvl w:val="0"/>
+          <w:numId w:val="5"/>
         </w:numPr>
         <w:rPr>
           <w:b/>
@@ -6493,6 +6886,95 @@
 <file path=word/numbering.xml><?xml version="1.0" encoding="utf-8"?>
 <w:numbering xmlns:wpc="http://schemas.microsoft.com/office/word/2010/wordprocessingCanvas" xmlns:cx="http://schemas.microsoft.com/office/drawing/2014/chartex" xmlns:cx1="http://schemas.microsoft.com/office/drawing/2015/9/8/chartex" xmlns:cx2="http://schemas.microsoft.com/office/drawing/2015/10/21/chartex" xmlns:cx3="http://schemas.microsoft.com/office/drawing/2016/5/9/chartex" xmlns:cx4="http://schemas.microsoft.com/office/drawing/2016/5/10/chartex" xmlns:cx5="http://schemas.microsoft.com/office/drawing/2016/5/11/chartex" xmlns:cx6="http://schemas.microsoft.com/office/drawing/2016/5/12/chartex" xmlns:cx7="http://schemas.microsoft.com/office/drawing/2016/5/13/chartex" xmlns:cx8="http://schemas.microsoft.com/office/drawing/2016/5/14/chartex" xmlns:mc="http://schemas.openxmlformats.org/markup-compatibility/2006" xmlns:aink="http://schemas.microsoft.com/office/drawing/2016/ink" xmlns:am3d="http://schemas.microsoft.com/office/drawing/2017/model3d" xmlns:o="urn:schemas-microsoft-com:office:office" xmlns:r="http://schemas.openxmlformats.org/officeDocument/2006/relationships" xmlns:m="http://schemas.openxmlformats.org/officeDocument/2006/math" xmlns:v="urn:schemas-microsoft-com:vml" xmlns:wp14="http://schemas.microsoft.com/office/word/2010/wordprocessingDrawing" xmlns:wp="http://schemas.openxmlformats.org/drawingml/2006/wordprocessingDrawing" xmlns:w10="urn:schemas-microsoft-com:office:word" xmlns:w="http://schemas.openxmlformats.org/wordprocessingml/2006/main" xmlns:w14="http://schemas.microsoft.com/office/word/2010/wordml" xmlns:w15="http://schemas.microsoft.com/office/word/2012/wordml" xmlns:w16se="http://schemas.microsoft.com/office/word/2015/wordml/symex" xmlns:wpg="http://schemas.microsoft.com/office/word/2010/wordprocessingGroup" xmlns:wpi="http://schemas.microsoft.com/office/word/2010/wordprocessingInk" xmlns:wne="http://schemas.microsoft.com/office/word/2006/wordml" xmlns:wps="http://schemas.microsoft.com/office/word/2010/wordprocessingShape" mc:Ignorable="w14 w15 w16se wp14">
   <w:abstractNum w:abstractNumId="0" w15:restartNumberingAfterBreak="0">
+    <w:nsid w:val="329D6B87"/>
+    <w:multiLevelType w:val="hybridMultilevel"/>
+    <w:tmpl w:val="03228012"/>
+    <w:lvl w:ilvl="0" w:tplc="4E7EB576">
+      <w:start w:val="8"/>
+      <w:numFmt w:val="decimal"/>
+      <w:lvlText w:val="%1."/>
+      <w:lvlJc w:val="left"/>
+      <w:pPr>
+        <w:ind w:left="1080" w:hanging="360"/>
+      </w:pPr>
+      <w:rPr>
+        <w:rFonts w:hint="default"/>
+      </w:rPr>
+    </w:lvl>
+    <w:lvl w:ilvl="1" w:tplc="04160019" w:tentative="1">
+      <w:start w:val="1"/>
+      <w:numFmt w:val="lowerLetter"/>
+      <w:lvlText w:val="%2."/>
+      <w:lvlJc w:val="left"/>
+      <w:pPr>
+        <w:ind w:left="1800" w:hanging="360"/>
+      </w:pPr>
+    </w:lvl>
+    <w:lvl w:ilvl="2" w:tplc="0416001B" w:tentative="1">
+      <w:start w:val="1"/>
+      <w:numFmt w:val="lowerRoman"/>
+      <w:lvlText w:val="%3."/>
+      <w:lvlJc w:val="right"/>
+      <w:pPr>
+        <w:ind w:left="2520" w:hanging="180"/>
+      </w:pPr>
+    </w:lvl>
+    <w:lvl w:ilvl="3" w:tplc="0416000F" w:tentative="1">
+      <w:start w:val="1"/>
+      <w:numFmt w:val="decimal"/>
+      <w:lvlText w:val="%4."/>
+      <w:lvlJc w:val="left"/>
+      <w:pPr>
+        <w:ind w:left="3240" w:hanging="360"/>
+      </w:pPr>
+    </w:lvl>
+    <w:lvl w:ilvl="4" w:tplc="04160019" w:tentative="1">
+      <w:start w:val="1"/>
+      <w:numFmt w:val="lowerLetter"/>
+      <w:lvlText w:val="%5."/>
+      <w:lvlJc w:val="left"/>
+      <w:pPr>
+        <w:ind w:left="3960" w:hanging="360"/>
+      </w:pPr>
+    </w:lvl>
+    <w:lvl w:ilvl="5" w:tplc="0416001B" w:tentative="1">
+      <w:start w:val="1"/>
+      <w:numFmt w:val="lowerRoman"/>
+      <w:lvlText w:val="%6."/>
+      <w:lvlJc w:val="right"/>
+      <w:pPr>
+        <w:ind w:left="4680" w:hanging="180"/>
+      </w:pPr>
+    </w:lvl>
+    <w:lvl w:ilvl="6" w:tplc="0416000F" w:tentative="1">
+      <w:start w:val="1"/>
+      <w:numFmt w:val="decimal"/>
+      <w:lvlText w:val="%7."/>
+      <w:lvlJc w:val="left"/>
+      <w:pPr>
+        <w:ind w:left="5400" w:hanging="360"/>
+      </w:pPr>
+    </w:lvl>
+    <w:lvl w:ilvl="7" w:tplc="04160019" w:tentative="1">
+      <w:start w:val="1"/>
+      <w:numFmt w:val="lowerLetter"/>
+      <w:lvlText w:val="%8."/>
+      <w:lvlJc w:val="left"/>
+      <w:pPr>
+        <w:ind w:left="6120" w:hanging="360"/>
+      </w:pPr>
+    </w:lvl>
+    <w:lvl w:ilvl="8" w:tplc="0416001B" w:tentative="1">
+      <w:start w:val="1"/>
+      <w:numFmt w:val="lowerRoman"/>
+      <w:lvlText w:val="%9."/>
+      <w:lvlJc w:val="right"/>
+      <w:pPr>
+        <w:ind w:left="6840" w:hanging="180"/>
+      </w:pPr>
+    </w:lvl>
+  </w:abstractNum>
+  <w:abstractNum w:abstractNumId="1" w15:restartNumberingAfterBreak="0">
     <w:nsid w:val="44E13744"/>
     <w:multiLevelType w:val="multilevel"/>
     <w:tmpl w:val="D4846236"/>
@@ -6605,7 +7087,7 @@
       </w:rPr>
     </w:lvl>
   </w:abstractNum>
-  <w:abstractNum w:abstractNumId="1" w15:restartNumberingAfterBreak="0">
+  <w:abstractNum w:abstractNumId="2" w15:restartNumberingAfterBreak="0">
     <w:nsid w:val="62965AFE"/>
     <w:multiLevelType w:val="multilevel"/>
     <w:tmpl w:val="00F03170"/>
@@ -6734,7 +7216,7 @@
       </w:rPr>
     </w:lvl>
   </w:abstractNum>
-  <w:abstractNum w:abstractNumId="2" w15:restartNumberingAfterBreak="0">
+  <w:abstractNum w:abstractNumId="3" w15:restartNumberingAfterBreak="0">
     <w:nsid w:val="73642258"/>
     <w:multiLevelType w:val="multilevel"/>
     <w:tmpl w:val="022CCFD4"/>
@@ -6855,7 +7337,7 @@
       </w:rPr>
     </w:lvl>
   </w:abstractNum>
-  <w:abstractNum w:abstractNumId="3" w15:restartNumberingAfterBreak="0">
+  <w:abstractNum w:abstractNumId="4" w15:restartNumberingAfterBreak="0">
     <w:nsid w:val="7BB3554E"/>
     <w:multiLevelType w:val="hybridMultilevel"/>
     <w:tmpl w:val="D7E62A9A"/>
@@ -6969,15 +7451,18 @@
     </w:lvl>
   </w:abstractNum>
   <w:num w:numId="1">
+    <w:abstractNumId w:val="3"/>
+  </w:num>
+  <w:num w:numId="2">
     <w:abstractNumId w:val="2"/>
   </w:num>
-  <w:num w:numId="2">
+  <w:num w:numId="3">
+    <w:abstractNumId w:val="4"/>
+  </w:num>
+  <w:num w:numId="4">
     <w:abstractNumId w:val="1"/>
   </w:num>
-  <w:num w:numId="3">
-    <w:abstractNumId w:val="3"/>
-  </w:num>
-  <w:num w:numId="4">
+  <w:num w:numId="5">
     <w:abstractNumId w:val="0"/>
   </w:num>
 </w:numbering>

</xml_diff>